<commit_message>
Need good assumption and model
</commit_message>
<xml_diff>
--- a/Major report draft - Hengcheng Zhang z5130844.docx
+++ b/Major report draft - Hengcheng Zhang z5130844.docx
@@ -1179,7 +1179,40 @@
     </w:p>
     <w:p>
       <w:r>
-        <w:t xml:space="preserve">Australia suffers from some extreme whether every year. One of the dangers in heavy storm and typhoon is that debris may smash through windows. </w:t>
+        <w:t>Australia suffers from some extreme whether every year.</w:t>
+      </w:r>
+      <w:r>
+        <w:t xml:space="preserve"> Cyclones and stor</w:t>
+      </w:r>
+      <w:r>
+        <w:t>m</w:t>
+      </w:r>
+      <w:r>
+        <w:t xml:space="preserve">s could be severe and extraordinarily harmful. </w:t>
+      </w:r>
+      <w:r>
+        <w:t xml:space="preserve">One of the dangers in heavy storm and typhoon is that debris may smash through windows. </w:t>
+      </w:r>
+      <w:r>
+        <w:t>In order to prevent this and to protect people from harm, standards and design guidelines are published. For example Australia standard of s</w:t>
+      </w:r>
+      <w:r>
+        <w:t xml:space="preserve">tructural design actions </w:t>
+      </w:r>
+      <w:r>
+        <w:t>(AS 1170) [7] and</w:t>
+      </w:r>
+      <w:r>
+        <w:t xml:space="preserve"> </w:t>
+      </w:r>
+      <w:r>
+        <w:t>d</w:t>
+      </w:r>
+      <w:r>
+        <w:t>esign guidelines for public cyclone shelters</w:t>
+      </w:r>
+      <w:r>
+        <w:t xml:space="preserve"> [5]. </w:t>
       </w:r>
       <w:r>
         <w:t xml:space="preserve">The aim of this project is to </w:t>
@@ -1204,6 +1237,52 @@
       </w:r>
     </w:p>
     <w:p>
+      <w:pPr>
+        <w:jc w:val="center"/>
+      </w:pPr>
+      <w:r>
+        <w:rPr>
+          <w:noProof/>
+          <w:lang w:eastAsia="en-AU"/>
+        </w:rPr>
+        <w:drawing>
+          <wp:inline distT="0" distB="0" distL="0" distR="0" wp14:anchorId="7E71C5B9" wp14:editId="6DBB38A6">
+            <wp:extent cx="3139541" cy="1789471"/>
+            <wp:effectExtent l="0" t="0" r="3810" b="1270"/>
+            <wp:docPr id="6" name="Picture 6"/>
+            <wp:cNvGraphicFramePr>
+              <a:graphicFrameLocks xmlns:a="http://schemas.openxmlformats.org/drawingml/2006/main" noChangeAspect="1"/>
+            </wp:cNvGraphicFramePr>
+            <a:graphic xmlns:a="http://schemas.openxmlformats.org/drawingml/2006/main">
+              <a:graphicData uri="http://schemas.openxmlformats.org/drawingml/2006/picture">
+                <pic:pic xmlns:pic="http://schemas.openxmlformats.org/drawingml/2006/picture">
+                  <pic:nvPicPr>
+                    <pic:cNvPr id="0" name=""/>
+                    <pic:cNvPicPr/>
+                  </pic:nvPicPr>
+                  <pic:blipFill>
+                    <a:blip r:embed="rId8"/>
+                    <a:stretch>
+                      <a:fillRect/>
+                    </a:stretch>
+                  </pic:blipFill>
+                  <pic:spPr>
+                    <a:xfrm>
+                      <a:off x="0" y="0"/>
+                      <a:ext cx="3141972" cy="1790857"/>
+                    </a:xfrm>
+                    <a:prstGeom prst="rect">
+                      <a:avLst/>
+                    </a:prstGeom>
+                  </pic:spPr>
+                </pic:pic>
+              </a:graphicData>
+            </a:graphic>
+          </wp:inline>
+        </w:drawing>
+      </w:r>
+    </w:p>
+    <w:p>
       <w:r>
         <w:t xml:space="preserve">There are different types of composite materials, and composite sandwich materials are utilized in this inspection. This kind structure is normally </w:t>
       </w:r>
@@ -1222,31 +1301,87 @@
         </w:rPr>
         <w:t xml:space="preserve"> high stiffness, strength to weight ratio and energy absorbing capability to the structure.</w:t>
       </w:r>
-    </w:p>
-    <w:p>
+      <w:r>
+        <w:t xml:space="preserve"> Nowadays, Composite laminates and sandwich structures are widely used in civil, marine, transport and even military industries. </w:t>
+      </w:r>
+    </w:p>
+    <w:p>
+      <w:r>
+        <w:t>Intensive researches are conduct on the composite structures.  This designing process is trying to find some suitable material and structures which has been tested by other researchers</w:t>
+      </w:r>
+      <w:r>
+        <w:t xml:space="preserve">, such as </w:t>
+      </w:r>
       <w:r>
         <w:rPr>
           <w:rFonts w:hint="eastAsia"/>
         </w:rPr>
-        <w:t>This report will use ACP and Explicit Dynamic Modules to run the simulation. In order to validate the simulation result</w:t>
-      </w:r>
+        <w:t>[1] and [2]</w:t>
+      </w:r>
+      <w:r>
+        <w:t>. Their experiment structures are utilized to set up a numerical model and the</w:t>
+      </w:r>
+      <w:r>
+        <w:t xml:space="preserve"> test data is used to </w:t>
+      </w:r>
+      <w:r>
+        <w:t xml:space="preserve">validate </w:t>
+      </w:r>
+      <w:r>
+        <w:t>the model</w:t>
+      </w:r>
+      <w:r>
+        <w:t xml:space="preserve">. Once this </w:t>
+      </w:r>
+      <w:r>
+        <w:t>model is validated, it is modified in dimensions to suit for the window protection usage. Then materials and their thicknesses are adjusted to adapt to the standards and design guidelines.</w:t>
+      </w:r>
+      <w:r>
+        <w:t xml:space="preserve"> A sensitive analysis is performed to instruct how to design this product.</w:t>
+      </w:r>
+    </w:p>
+    <w:p>
       <w:r>
         <w:rPr>
           <w:rFonts w:hint="eastAsia"/>
         </w:rPr>
-        <w:t>, several experiment data are f</w:t>
-      </w:r>
-      <w:r>
-        <w:t>ou</w:t>
+        <w:t xml:space="preserve">ACP and Explicit Dynamic Modules </w:t>
+      </w:r>
+      <w:r>
+        <w:t xml:space="preserve">are used in this project </w:t>
       </w:r>
       <w:r>
         <w:rPr>
           <w:rFonts w:hint="eastAsia"/>
         </w:rPr>
-        <w:t xml:space="preserve">nd, including [1] and [2]. </w:t>
-      </w:r>
-      <w:r>
-        <w:t xml:space="preserve">There are two kinds of impact test, high velocity impact and low velocity impact. The high velocity impact is more suitable for our inspection. But almost all high velocity tests are go-through test, and are validated by the residual velocity. While we are trying to find the maximum weight and velocity of the impactor that cannot go through the board. The low velocity test uses a high weight mass dropped on the board and inspects the load and displacement. The two methods have their own weakness. They will be compared in our report, and the better model will be chosen in the final simulation. </w:t>
+        <w:t xml:space="preserve">to run the simulation. </w:t>
+      </w:r>
+      <w:r>
+        <w:t>ACP is a unique module in ANSYS, used especially for composite structures, while Explicit Dynamic module is used to run the dynamic simulation process</w:t>
+      </w:r>
+      <w:r>
+        <w:t>.</w:t>
+      </w:r>
+    </w:p>
+    <w:p>
+      <w:r>
+        <w:rPr>
+          <w:rFonts w:hint="eastAsia"/>
+        </w:rPr>
+        <w:t xml:space="preserve"> </w:t>
+      </w:r>
+      <w:r>
+        <w:t xml:space="preserve">There are two kinds of impact test, high velocity impact and low velocity impact. The high velocity impact is more suitable for our inspection. But almost all high velocity tests are go-through test, and are validated by the residual velocity. </w:t>
+      </w:r>
+      <w:r>
+        <w:t xml:space="preserve">This project is </w:t>
+      </w:r>
+      <w:r>
+        <w:t xml:space="preserve">trying to find the maximum weight and velocity of the impactor that cannot go through the board. The low velocity test uses a high weight mass dropped on the board and inspects the load and displacement. The two methods have their own weakness. They will be compared in our report, and the better model will be chosen in the final </w:t>
+      </w:r>
+      <w:r>
+        <w:lastRenderedPageBreak/>
+        <w:t xml:space="preserve">simulation. </w:t>
       </w:r>
       <w:r>
         <w:rPr>
@@ -1324,47 +1459,56 @@
     </w:p>
     <w:p>
       <w:r>
-        <w:t>The first step of our task is to make sure that our simulation approach is acceptable. Then we could use this model to design our protection board. In order to do this, one set of high velocity impact experiment data</w:t>
-      </w:r>
-      <w:r>
-        <w:t xml:space="preserve"> carried out by Castillo [1]</w:t>
-      </w:r>
-      <w:r>
-        <w:t xml:space="preserve"> is utilized. The simulation model is set up according to the experiment condition, and the simulation results are validated by the experiment data.</w:t>
-      </w:r>
-      <w:r>
-        <w:t xml:space="preserve"> </w:t>
-      </w:r>
-    </w:p>
-    <w:p>
-      <w:r>
-        <w:t xml:space="preserve">The tested composite material board is made of 3 layers, two E-glass/polyester woven laminate face-sheets and one PVC foam core. </w:t>
-      </w:r>
-      <w:r>
-        <w:t>The thickness of face-sheet is 3 mm and the thickness of core is 30mm. The dimension of the plate is 160*160 mm</w:t>
-      </w:r>
-      <w:r>
-        <w:rPr>
-          <w:vertAlign w:val="superscript"/>
-        </w:rPr>
-        <w:t>2</w:t>
-      </w:r>
-      <w:r>
-        <w:t>. The sandwich composite board was impacted by a steel hemispherical projectile, which is 1.7 g in weight and 7.5 mm in diameter.</w:t>
-      </w:r>
-      <w:r>
-        <w:t xml:space="preserve"> The mechanical properties of these materials are listed in table 1.</w:t>
-      </w:r>
+        <w:t>One set of high velocity impact experiment structures and data are chosen to be simulated</w:t>
+      </w:r>
+      <w:bookmarkStart w:id="4" w:name="_GoBack"/>
+      <w:bookmarkEnd w:id="4"/>
     </w:p>
     <w:p/>
     <w:p/>
+    <w:p/>
+    <w:p>
+      <w:r>
+        <w:t>The first step of our task is to make sure that our simulation approach is acceptable. Then we could use this model to design our protection board. In order to do this, one set of high velocity impact experiment data</w:t>
+      </w:r>
+      <w:r>
+        <w:t xml:space="preserve"> carried out by Castillo [1]</w:t>
+      </w:r>
+      <w:r>
+        <w:t xml:space="preserve"> is utilized. The simulation model is set up according to the experiment condition, and the simulation results are validated by the experiment data.</w:t>
+      </w:r>
+      <w:r>
+        <w:t xml:space="preserve"> </w:t>
+      </w:r>
+    </w:p>
+    <w:p>
+      <w:r>
+        <w:t xml:space="preserve">The tested composite material board is made of 3 layers, two E-glass/polyester woven laminate face-sheets and one PVC foam core. </w:t>
+      </w:r>
+      <w:r>
+        <w:t>The thickness of face-sheet is 3 mm and the thickness of core is 30mm. The dimension of the plate is 160*160 mm</w:t>
+      </w:r>
+      <w:r>
+        <w:rPr>
+          <w:vertAlign w:val="superscript"/>
+        </w:rPr>
+        <w:t>2</w:t>
+      </w:r>
+      <w:r>
+        <w:t>. The sandwich composite board was impacted by a steel hemispherical projectile, which is 1.7 g in weight and 7.5 mm in diameter.</w:t>
+      </w:r>
+      <w:r>
+        <w:t xml:space="preserve"> The mechanical properties of these materials are listed in table 1.</w:t>
+      </w:r>
+    </w:p>
+    <w:p/>
+    <w:p/>
     <w:p>
       <w:pPr>
         <w:spacing w:after="120"/>
         <w:jc w:val="center"/>
       </w:pPr>
       <w:r>
-        <w:lastRenderedPageBreak/>
         <w:t>Table 1: Material Properties</w:t>
       </w:r>
     </w:p>
@@ -1850,334 +1994,7 @@
       </w:tr>
     </w:tbl>
     <w:p/>
-    <w:p/>
-    <w:p>
-      <w:pPr>
-        <w:pStyle w:val="Heading1"/>
-        <w:spacing w:after="240"/>
-      </w:pPr>
-      <w:bookmarkStart w:id="4" w:name="_Toc479261287"/>
-      <w:bookmarkStart w:id="5" w:name="_Toc481699519"/>
-      <w:r>
-        <w:t>3. Mathematical Model and Assumptions</w:t>
-      </w:r>
-      <w:bookmarkEnd w:id="4"/>
-      <w:bookmarkEnd w:id="5"/>
-    </w:p>
-    <w:p>
-      <w:r>
-        <w:t xml:space="preserve">In order to simulate the experiment in ANSYS, a few assumptions and simplifications need to be made. </w:t>
-      </w:r>
-    </w:p>
-    <w:p>
-      <w:r>
-        <w:t xml:space="preserve">The first thing to consider about is the boundary conditions. The tested plate was fixed on the four edges by a holder, which has a 160*160 mm hole in the </w:t>
-      </w:r>
-      <w:proofErr w:type="spellStart"/>
-      <w:r>
-        <w:t>center</w:t>
-      </w:r>
-      <w:proofErr w:type="spellEnd"/>
-      <w:r>
-        <w:t xml:space="preserve"> of it. It is simplified as a 160*160 mm plate with fixed boundary condition on the four edge</w:t>
-      </w:r>
-      <w:r>
-        <w:t>s</w:t>
-      </w:r>
-      <w:r>
-        <w:t xml:space="preserve"> of all three layers.</w:t>
-      </w:r>
-    </w:p>
-    <w:p>
-      <w:r>
-        <w:t xml:space="preserve">As the geometry and force in this case are all symmetric, this model could be further simplified as one quarter of it. While applying the symmetry scheme in this model, the two separation plane are the x-z plane and y-z plane. </w:t>
-      </w:r>
-      <w:r>
-        <w:t>There should have no displacement normal to the symmetry plane and no rotation parallel to</w:t>
-      </w:r>
-      <w:r>
-        <w:t xml:space="preserve"> plane too. </w:t>
-      </w:r>
-      <w:r>
-        <w:t>The boundary conditions are shown in the following figure and table.</w:t>
-      </w:r>
-    </w:p>
-    <w:p>
-      <w:r>
-        <w:t>The projectile is allocated with an initial condition of velocity, which is set according to the experiment inlet velocity. The projectile is also symmetrised, so the boundary conditions on the symmetry plane are applied to it too.</w:t>
-      </w:r>
-    </w:p>
-    <w:p>
-      <w:pPr>
-        <w:spacing w:after="0"/>
-        <w:jc w:val="center"/>
-        <w:rPr>
-          <w:i/>
-        </w:rPr>
-      </w:pPr>
-      <w:r>
-        <w:rPr>
-          <w:i/>
-        </w:rPr>
-        <w:t>Table 1: Boundary Condition and Force</w:t>
-      </w:r>
-    </w:p>
-    <w:tbl>
-      <w:tblPr>
-        <w:tblStyle w:val="TableGrid"/>
-        <w:tblW w:w="0" w:type="auto"/>
-        <w:jc w:val="center"/>
-        <w:tblLook w:val="04A0" w:firstRow="1" w:lastRow="0" w:firstColumn="1" w:lastColumn="0" w:noHBand="0" w:noVBand="1"/>
-      </w:tblPr>
-      <w:tblGrid>
-        <w:gridCol w:w="2025"/>
-        <w:gridCol w:w="3100"/>
-        <w:gridCol w:w="2563"/>
-      </w:tblGrid>
-      <w:tr>
-        <w:trPr>
-          <w:trHeight w:val="309"/>
-          <w:jc w:val="center"/>
-        </w:trPr>
-        <w:tc>
-          <w:tcPr>
-            <w:tcW w:w="2025" w:type="dxa"/>
-          </w:tcPr>
-          <w:p>
-            <w:pPr>
-              <w:jc w:val="center"/>
-              <w:rPr>
-                <w:b/>
-              </w:rPr>
-            </w:pPr>
-            <w:r>
-              <w:rPr>
-                <w:b/>
-              </w:rPr>
-              <w:t>Label</w:t>
-            </w:r>
-          </w:p>
-        </w:tc>
-        <w:tc>
-          <w:tcPr>
-            <w:tcW w:w="3100" w:type="dxa"/>
-          </w:tcPr>
-          <w:p>
-            <w:pPr>
-              <w:jc w:val="center"/>
-              <w:rPr>
-                <w:b/>
-              </w:rPr>
-            </w:pPr>
-            <w:r>
-              <w:rPr>
-                <w:b/>
-              </w:rPr>
-              <w:t>Boundary Condition</w:t>
-            </w:r>
-          </w:p>
-        </w:tc>
-        <w:tc>
-          <w:tcPr>
-            <w:tcW w:w="2563" w:type="dxa"/>
-          </w:tcPr>
-          <w:p>
-            <w:pPr>
-              <w:jc w:val="center"/>
-              <w:rPr>
-                <w:b/>
-              </w:rPr>
-            </w:pPr>
-            <w:r>
-              <w:rPr>
-                <w:b/>
-              </w:rPr>
-              <w:t>Value</w:t>
-            </w:r>
-          </w:p>
-        </w:tc>
-      </w:tr>
-      <w:tr>
-        <w:trPr>
-          <w:trHeight w:val="293"/>
-          <w:jc w:val="center"/>
-        </w:trPr>
-        <w:tc>
-          <w:tcPr>
-            <w:tcW w:w="2025" w:type="dxa"/>
-          </w:tcPr>
-          <w:p>
-            <w:pPr>
-              <w:jc w:val="center"/>
-            </w:pPr>
-            <w:r>
-              <w:t>A</w:t>
-            </w:r>
-          </w:p>
-        </w:tc>
-        <w:tc>
-          <w:tcPr>
-            <w:tcW w:w="3100" w:type="dxa"/>
-          </w:tcPr>
-          <w:p>
-            <w:pPr>
-              <w:jc w:val="center"/>
-            </w:pPr>
-            <w:r>
-              <w:t>Fixed support</w:t>
-            </w:r>
-          </w:p>
-        </w:tc>
-        <w:tc>
-          <w:tcPr>
-            <w:tcW w:w="2563" w:type="dxa"/>
-          </w:tcPr>
-          <w:p>
-            <w:pPr>
-              <w:jc w:val="center"/>
-            </w:pPr>
-          </w:p>
-        </w:tc>
-      </w:tr>
-      <w:tr>
-        <w:trPr>
-          <w:trHeight w:val="309"/>
-          <w:jc w:val="center"/>
-        </w:trPr>
-        <w:tc>
-          <w:tcPr>
-            <w:tcW w:w="2025" w:type="dxa"/>
-          </w:tcPr>
-          <w:p>
-            <w:pPr>
-              <w:jc w:val="center"/>
-            </w:pPr>
-            <w:r>
-              <w:t>B</w:t>
-            </w:r>
-          </w:p>
-        </w:tc>
-        <w:tc>
-          <w:tcPr>
-            <w:tcW w:w="3100" w:type="dxa"/>
-          </w:tcPr>
-          <w:p>
-            <w:pPr>
-              <w:jc w:val="center"/>
-            </w:pPr>
-            <w:r>
-              <w:t>Fixed support</w:t>
-            </w:r>
-          </w:p>
-        </w:tc>
-        <w:tc>
-          <w:tcPr>
-            <w:tcW w:w="2563" w:type="dxa"/>
-          </w:tcPr>
-          <w:p>
-            <w:pPr>
-              <w:jc w:val="center"/>
-            </w:pPr>
-          </w:p>
-        </w:tc>
-      </w:tr>
-      <w:tr>
-        <w:trPr>
-          <w:trHeight w:val="309"/>
-          <w:jc w:val="center"/>
-        </w:trPr>
-        <w:tc>
-          <w:tcPr>
-            <w:tcW w:w="2025" w:type="dxa"/>
-          </w:tcPr>
-          <w:p>
-            <w:pPr>
-              <w:jc w:val="center"/>
-            </w:pPr>
-            <w:r>
-              <w:t>C</w:t>
-            </w:r>
-          </w:p>
-        </w:tc>
-        <w:tc>
-          <w:tcPr>
-            <w:tcW w:w="3100" w:type="dxa"/>
-          </w:tcPr>
-          <w:p>
-            <w:pPr>
-              <w:jc w:val="center"/>
-            </w:pPr>
-            <w:r>
-              <w:t>Displacement Constraint</w:t>
-            </w:r>
-          </w:p>
-        </w:tc>
-        <w:tc>
-          <w:tcPr>
-            <w:tcW w:w="2563" w:type="dxa"/>
-          </w:tcPr>
-          <w:p>
-            <w:pPr>
-              <w:jc w:val="center"/>
-            </w:pPr>
-            <w:r>
-              <w:t>x = 0</w:t>
-            </w:r>
-          </w:p>
-        </w:tc>
-      </w:tr>
-      <w:tr>
-        <w:trPr>
-          <w:trHeight w:val="309"/>
-          <w:jc w:val="center"/>
-        </w:trPr>
-        <w:tc>
-          <w:tcPr>
-            <w:tcW w:w="2025" w:type="dxa"/>
-          </w:tcPr>
-          <w:p>
-            <w:pPr>
-              <w:jc w:val="center"/>
-            </w:pPr>
-            <w:r>
-              <w:t>D</w:t>
-            </w:r>
-          </w:p>
-        </w:tc>
-        <w:tc>
-          <w:tcPr>
-            <w:tcW w:w="3100" w:type="dxa"/>
-          </w:tcPr>
-          <w:p>
-            <w:pPr>
-              <w:jc w:val="center"/>
-            </w:pPr>
-            <w:r>
-              <w:t>Displacement Constraint</w:t>
-            </w:r>
-          </w:p>
-        </w:tc>
-        <w:tc>
-          <w:tcPr>
-            <w:tcW w:w="2563" w:type="dxa"/>
-          </w:tcPr>
-          <w:p>
-            <w:pPr>
-              <w:jc w:val="center"/>
-            </w:pPr>
-            <w:r>
-              <w:t>y = 0</w:t>
-            </w:r>
-          </w:p>
-        </w:tc>
-      </w:tr>
-    </w:tbl>
-    <w:p/>
-    <w:p>
-      <w:pPr>
-        <w:spacing w:after="0"/>
-        <w:jc w:val="center"/>
-      </w:pPr>
+    <w:p>
       <w:r>
         <w:rPr>
           <w:noProof/>
@@ -2185,169 +2002,10 @@
         </w:rPr>
         <w:lastRenderedPageBreak/>
         <w:drawing>
-          <wp:inline distT="0" distB="0" distL="0" distR="0" wp14:anchorId="36C36E4E" wp14:editId="026B81C1">
-            <wp:extent cx="3800475" cy="3093571"/>
-            <wp:effectExtent l="0" t="0" r="0" b="0"/>
-            <wp:docPr id="1" name="Picture 1"/>
-            <wp:cNvGraphicFramePr>
-              <a:graphicFrameLocks xmlns:a="http://schemas.openxmlformats.org/drawingml/2006/main" noChangeAspect="1"/>
-            </wp:cNvGraphicFramePr>
-            <a:graphic xmlns:a="http://schemas.openxmlformats.org/drawingml/2006/main">
-              <a:graphicData uri="http://schemas.openxmlformats.org/drawingml/2006/picture">
-                <pic:pic xmlns:pic="http://schemas.openxmlformats.org/drawingml/2006/picture">
-                  <pic:nvPicPr>
-                    <pic:cNvPr id="0" name=""/>
-                    <pic:cNvPicPr/>
-                  </pic:nvPicPr>
-                  <pic:blipFill>
-                    <a:blip r:embed="rId8"/>
-                    <a:stretch>
-                      <a:fillRect/>
-                    </a:stretch>
-                  </pic:blipFill>
-                  <pic:spPr>
-                    <a:xfrm>
-                      <a:off x="0" y="0"/>
-                      <a:ext cx="3802621" cy="3095318"/>
-                    </a:xfrm>
-                    <a:prstGeom prst="rect">
-                      <a:avLst/>
-                    </a:prstGeom>
-                  </pic:spPr>
-                </pic:pic>
-              </a:graphicData>
-            </a:graphic>
-          </wp:inline>
-        </w:drawing>
-      </w:r>
-    </w:p>
-    <w:p>
-      <w:pPr>
-        <w:jc w:val="center"/>
-        <w:rPr>
-          <w:i/>
-        </w:rPr>
-      </w:pPr>
-      <w:r>
-        <w:rPr>
-          <w:i/>
-        </w:rPr>
-        <w:t xml:space="preserve">Figure </w:t>
-      </w:r>
-      <w:r>
-        <w:rPr>
-          <w:i/>
-        </w:rPr>
-        <w:t>1</w:t>
-      </w:r>
-      <w:r>
-        <w:rPr>
-          <w:i/>
-        </w:rPr>
-        <w:t>: Simplified Geometry and Boundary Conditions</w:t>
-      </w:r>
-    </w:p>
-    <w:p>
-      <w:pPr>
-        <w:pStyle w:val="Heading1"/>
-        <w:spacing w:after="240"/>
-      </w:pPr>
-      <w:bookmarkStart w:id="6" w:name="_Toc479261288"/>
-      <w:bookmarkStart w:id="7" w:name="_Toc481699520"/>
-      <w:r>
-        <w:t>4. Mesh and Refinement</w:t>
-      </w:r>
-      <w:bookmarkEnd w:id="6"/>
-      <w:bookmarkEnd w:id="7"/>
-    </w:p>
-    <w:p>
-      <w:pPr>
-        <w:pStyle w:val="Heading2"/>
-        <w:spacing w:after="120"/>
-      </w:pPr>
-      <w:bookmarkStart w:id="8" w:name="_Toc479261289"/>
-      <w:bookmarkStart w:id="9" w:name="_Toc481699521"/>
-      <w:r>
-        <w:t>4.1 Mesh</w:t>
-      </w:r>
-      <w:bookmarkEnd w:id="8"/>
-      <w:r>
-        <w:t xml:space="preserve"> Method</w:t>
-      </w:r>
-      <w:bookmarkEnd w:id="9"/>
-    </w:p>
-    <w:p>
-      <w:r>
-        <w:t xml:space="preserve">When we are trying to set the meshes </w:t>
-      </w:r>
-      <w:r>
-        <w:t>of the</w:t>
-      </w:r>
-      <w:r>
-        <w:t xml:space="preserve"> geometry, there are a lot of options need to be chosen: structured or unstructured, quadrilaterals or triangles. </w:t>
-      </w:r>
-      <w:r>
-        <w:t xml:space="preserve">Meshing method could have great influence on the accuracy of our results, so they need to be carefully decided. </w:t>
-      </w:r>
-    </w:p>
-    <w:p>
-      <w:r>
-        <w:t xml:space="preserve"> </w:t>
-      </w:r>
-      <w:r>
-        <w:t>In this project, structured mesh is chosen</w:t>
-      </w:r>
-      <w:r>
-        <w:t>,</w:t>
-      </w:r>
-      <w:r>
-        <w:t xml:space="preserve"> as structured meshing method normally has better accuracy and takes less computational resource. When taking transient analyses and applying explicit dynamic module, the solving time could be </w:t>
-      </w:r>
-      <w:r>
-        <w:t>very long</w:t>
-      </w:r>
-      <w:r>
-        <w:t xml:space="preserve"> due to its complexity. So</w:t>
-      </w:r>
-      <w:r>
-        <w:t xml:space="preserve"> computational resource saving is a critical consideration here.</w:t>
-      </w:r>
-    </w:p>
-    <w:p>
-      <w:r>
-        <w:t xml:space="preserve">The projectile ball is hard to set as structured mesh. It is not our main investigate target and its mesh would has little influence on the result, so it is set </w:t>
-      </w:r>
-      <w:r>
-        <w:t>with</w:t>
-      </w:r>
-      <w:r>
-        <w:t xml:space="preserve"> a coarse </w:t>
-      </w:r>
-      <w:r>
-        <w:t>unstructured mesh.</w:t>
-      </w:r>
-    </w:p>
-    <w:p>
-      <w:r>
-        <w:t>In order to get a better mesh and develop more accurate result, smaller size mesh elements are allocated around the impact area. A mesh refinement procedure is carried out in the following part.</w:t>
-      </w:r>
-    </w:p>
-    <w:p>
-      <w:pPr>
-        <w:spacing w:after="0"/>
-        <w:jc w:val="center"/>
-      </w:pPr>
-      <w:r>
-        <w:rPr>
-          <w:noProof/>
-          <w:lang w:eastAsia="en-AU"/>
-        </w:rPr>
-        <w:lastRenderedPageBreak/>
-        <w:drawing>
-          <wp:inline distT="0" distB="0" distL="0" distR="0" wp14:anchorId="715D6D4D" wp14:editId="283718EA">
-            <wp:extent cx="3771900" cy="3501097"/>
-            <wp:effectExtent l="0" t="0" r="0" b="4445"/>
-            <wp:docPr id="3" name="Picture 3"/>
+          <wp:inline distT="0" distB="0" distL="0" distR="0" wp14:anchorId="078829B8" wp14:editId="5EDAF870">
+            <wp:extent cx="5731510" cy="2113188"/>
+            <wp:effectExtent l="0" t="0" r="2540" b="1905"/>
+            <wp:docPr id="9" name="Picture 9"/>
             <wp:cNvGraphicFramePr>
               <a:graphicFrameLocks xmlns:a="http://schemas.openxmlformats.org/drawingml/2006/main" noChangeAspect="1"/>
             </wp:cNvGraphicFramePr>
@@ -2367,7 +2025,7 @@
                   <pic:spPr>
                     <a:xfrm>
                       <a:off x="0" y="0"/>
-                      <a:ext cx="3775496" cy="3504435"/>
+                      <a:ext cx="5731510" cy="2113188"/>
                     </a:xfrm>
                     <a:prstGeom prst="rect">
                       <a:avLst/>
@@ -2382,42 +2040,58 @@
     </w:p>
     <w:p>
       <w:pPr>
-        <w:jc w:val="center"/>
-        <w:rPr>
-          <w:i/>
-        </w:rPr>
-      </w:pPr>
-      <w:r>
-        <w:rPr>
-          <w:i/>
-        </w:rPr>
-        <w:t>Figure 2: Unstructured Mesh and Structured Mesh</w:t>
-      </w:r>
-    </w:p>
-    <w:p>
-      <w:pPr>
-        <w:pStyle w:val="Heading2"/>
-        <w:spacing w:after="120"/>
-      </w:pPr>
-      <w:bookmarkStart w:id="10" w:name="_Toc481699522"/>
-      <w:r>
-        <w:t>4.2 Mesh Refinement</w:t>
-      </w:r>
-      <w:bookmarkEnd w:id="10"/>
-    </w:p>
-    <w:p>
-      <w:r>
-        <w:t xml:space="preserve">The purpose of the experiment simulation is to develop a reliable model. The residual velocity is set to be the validation data. In consider of this, the residual velocity of the projectile is used here as the mesh refinement indicator. </w:t>
-      </w:r>
-    </w:p>
-    <w:p>
-      <w:r>
-        <w:t>When the initial inlet velocity is set to a certain value, 400 m/s here, it is clear that as the mesh element number increases, the residual velocity converged to a certain value. More element takes more calculation time, especially in the transient analyses case. A compromise needs to be made between accuracy and time consuming.</w:t>
-      </w:r>
-    </w:p>
-    <w:p>
-      <w:r>
-        <w:t>The 30,000 element model is chosen in this project, as it relatively accurate and took a reasonable time (about 20 minutes) to solve the results.</w:t>
+        <w:pStyle w:val="Heading1"/>
+        <w:spacing w:after="240"/>
+      </w:pPr>
+      <w:bookmarkStart w:id="5" w:name="_Toc479261287"/>
+      <w:bookmarkStart w:id="6" w:name="_Toc481699519"/>
+      <w:r>
+        <w:t>3. Mathematical Model and Assumptions</w:t>
+      </w:r>
+      <w:bookmarkEnd w:id="5"/>
+      <w:bookmarkEnd w:id="6"/>
+    </w:p>
+    <w:p>
+      <w:r>
+        <w:t xml:space="preserve">In order to simulate the experiment in ANSYS, a few assumptions and simplifications need to be made. </w:t>
+      </w:r>
+    </w:p>
+    <w:p>
+      <w:r>
+        <w:t xml:space="preserve">The first thing to consider about is the boundary conditions. The tested plate was fixed on the four edges by a holder, which has a 160*160 mm hole in the </w:t>
+      </w:r>
+      <w:proofErr w:type="spellStart"/>
+      <w:r>
+        <w:t>center</w:t>
+      </w:r>
+      <w:proofErr w:type="spellEnd"/>
+      <w:r>
+        <w:t xml:space="preserve"> of it. It is simplified as a 160*160 mm plate with fixed boundary condition on the four edge</w:t>
+      </w:r>
+      <w:r>
+        <w:t>s</w:t>
+      </w:r>
+      <w:r>
+        <w:t xml:space="preserve"> of all three layers.</w:t>
+      </w:r>
+    </w:p>
+    <w:p>
+      <w:r>
+        <w:t xml:space="preserve">As the geometry and force in this case are all symmetric, this model could be further simplified as one quarter of it. While applying the symmetry scheme in this model, the two separation plane are the x-z plane and y-z plane. </w:t>
+      </w:r>
+      <w:r>
+        <w:t>There should have no displacement normal to the symmetry plane and no rotation parallel to</w:t>
+      </w:r>
+      <w:r>
+        <w:t xml:space="preserve"> plane too. </w:t>
+      </w:r>
+      <w:r>
+        <w:t>The boundary conditions are shown in the following figure and table.</w:t>
+      </w:r>
+    </w:p>
+    <w:p>
+      <w:r>
+        <w:t>The projectile is allocated with an initial condition of velocity, which is set according to the experiment inlet velocity. The projectile is also symmetrised, so the boundary conditions on the symmetry plane are applied to it too.</w:t>
       </w:r>
     </w:p>
     <w:p>
@@ -2425,8 +2099,173 @@
         <w:spacing w:after="0"/>
         <w:jc w:val="center"/>
         <w:rPr>
-          <w:highlight w:val="yellow"/>
-        </w:rPr>
+          <w:i/>
+        </w:rPr>
+      </w:pPr>
+      <w:r>
+        <w:rPr>
+          <w:i/>
+        </w:rPr>
+        <w:t>Table 1: Boundary Condition and Force</w:t>
+      </w:r>
+    </w:p>
+    <w:tbl>
+      <w:tblPr>
+        <w:tblStyle w:val="TableGrid"/>
+        <w:tblW w:w="0" w:type="auto"/>
+        <w:jc w:val="center"/>
+        <w:tblLook w:val="04A0" w:firstRow="1" w:lastRow="0" w:firstColumn="1" w:lastColumn="0" w:noHBand="0" w:noVBand="1"/>
+      </w:tblPr>
+      <w:tblGrid>
+        <w:gridCol w:w="2025"/>
+        <w:gridCol w:w="3100"/>
+      </w:tblGrid>
+      <w:tr>
+        <w:trPr>
+          <w:trHeight w:val="309"/>
+          <w:jc w:val="center"/>
+        </w:trPr>
+        <w:tc>
+          <w:tcPr>
+            <w:tcW w:w="2025" w:type="dxa"/>
+          </w:tcPr>
+          <w:p>
+            <w:pPr>
+              <w:jc w:val="center"/>
+              <w:rPr>
+                <w:b/>
+              </w:rPr>
+            </w:pPr>
+            <w:r>
+              <w:rPr>
+                <w:b/>
+              </w:rPr>
+              <w:t>Label</w:t>
+            </w:r>
+          </w:p>
+        </w:tc>
+        <w:tc>
+          <w:tcPr>
+            <w:tcW w:w="3100" w:type="dxa"/>
+          </w:tcPr>
+          <w:p>
+            <w:pPr>
+              <w:jc w:val="center"/>
+              <w:rPr>
+                <w:b/>
+              </w:rPr>
+            </w:pPr>
+            <w:r>
+              <w:rPr>
+                <w:b/>
+              </w:rPr>
+              <w:t>Boundary Condition</w:t>
+            </w:r>
+          </w:p>
+        </w:tc>
+      </w:tr>
+      <w:tr>
+        <w:trPr>
+          <w:trHeight w:val="293"/>
+          <w:jc w:val="center"/>
+        </w:trPr>
+        <w:tc>
+          <w:tcPr>
+            <w:tcW w:w="2025" w:type="dxa"/>
+          </w:tcPr>
+          <w:p>
+            <w:pPr>
+              <w:jc w:val="center"/>
+            </w:pPr>
+            <w:r>
+              <w:t>A</w:t>
+            </w:r>
+          </w:p>
+        </w:tc>
+        <w:tc>
+          <w:tcPr>
+            <w:tcW w:w="3100" w:type="dxa"/>
+          </w:tcPr>
+          <w:p>
+            <w:pPr>
+              <w:jc w:val="center"/>
+            </w:pPr>
+            <w:r>
+              <w:t>Fixed support</w:t>
+            </w:r>
+          </w:p>
+        </w:tc>
+      </w:tr>
+      <w:tr>
+        <w:trPr>
+          <w:trHeight w:val="309"/>
+          <w:jc w:val="center"/>
+        </w:trPr>
+        <w:tc>
+          <w:tcPr>
+            <w:tcW w:w="2025" w:type="dxa"/>
+          </w:tcPr>
+          <w:p>
+            <w:pPr>
+              <w:jc w:val="center"/>
+            </w:pPr>
+            <w:r>
+              <w:t>B</w:t>
+            </w:r>
+          </w:p>
+        </w:tc>
+        <w:tc>
+          <w:tcPr>
+            <w:tcW w:w="3100" w:type="dxa"/>
+          </w:tcPr>
+          <w:p>
+            <w:pPr>
+              <w:jc w:val="center"/>
+            </w:pPr>
+            <w:r>
+              <w:t>Symmetry Region</w:t>
+            </w:r>
+          </w:p>
+        </w:tc>
+      </w:tr>
+      <w:tr>
+        <w:trPr>
+          <w:trHeight w:val="309"/>
+          <w:jc w:val="center"/>
+        </w:trPr>
+        <w:tc>
+          <w:tcPr>
+            <w:tcW w:w="2025" w:type="dxa"/>
+          </w:tcPr>
+          <w:p>
+            <w:pPr>
+              <w:jc w:val="center"/>
+            </w:pPr>
+            <w:r>
+              <w:t>C</w:t>
+            </w:r>
+          </w:p>
+        </w:tc>
+        <w:tc>
+          <w:tcPr>
+            <w:tcW w:w="3100" w:type="dxa"/>
+          </w:tcPr>
+          <w:p>
+            <w:pPr>
+              <w:jc w:val="center"/>
+            </w:pPr>
+            <w:r>
+              <w:t>Symmetry Region</w:t>
+            </w:r>
+          </w:p>
+        </w:tc>
+      </w:tr>
+    </w:tbl>
+    <w:p/>
+    <w:p>
+      <w:pPr>
+        <w:spacing w:after="0"/>
+        <w:jc w:val="center"/>
       </w:pPr>
       <w:r>
         <w:rPr>
@@ -2435,14 +2274,36 @@
         </w:rPr>
         <w:lastRenderedPageBreak/>
         <w:drawing>
-          <wp:inline distT="0" distB="0" distL="0" distR="0" wp14:anchorId="2BEE4E32" wp14:editId="703A98DF">
-            <wp:extent cx="4657725" cy="2814638"/>
-            <wp:effectExtent l="0" t="0" r="9525" b="24130"/>
-            <wp:docPr id="16" name="Chart 16"/>
-            <wp:cNvGraphicFramePr/>
+          <wp:inline distT="0" distB="0" distL="0" distR="0" wp14:anchorId="3E881E87" wp14:editId="65A372EE">
+            <wp:extent cx="4994787" cy="3690059"/>
+            <wp:effectExtent l="0" t="0" r="0" b="5715"/>
+            <wp:docPr id="1" name="Picture 1"/>
+            <wp:cNvGraphicFramePr>
+              <a:graphicFrameLocks xmlns:a="http://schemas.openxmlformats.org/drawingml/2006/main" noChangeAspect="1"/>
+            </wp:cNvGraphicFramePr>
             <a:graphic xmlns:a="http://schemas.openxmlformats.org/drawingml/2006/main">
-              <a:graphicData uri="http://schemas.openxmlformats.org/drawingml/2006/chart">
-                <c:chart xmlns:c="http://schemas.openxmlformats.org/drawingml/2006/chart" xmlns:r="http://schemas.openxmlformats.org/officeDocument/2006/relationships" r:id="rId10"/>
+              <a:graphicData uri="http://schemas.openxmlformats.org/drawingml/2006/picture">
+                <pic:pic xmlns:pic="http://schemas.openxmlformats.org/drawingml/2006/picture">
+                  <pic:nvPicPr>
+                    <pic:cNvPr id="0" name=""/>
+                    <pic:cNvPicPr/>
+                  </pic:nvPicPr>
+                  <pic:blipFill>
+                    <a:blip r:embed="rId10"/>
+                    <a:stretch>
+                      <a:fillRect/>
+                    </a:stretch>
+                  </pic:blipFill>
+                  <pic:spPr>
+                    <a:xfrm>
+                      <a:off x="0" y="0"/>
+                      <a:ext cx="4994181" cy="3689611"/>
+                    </a:xfrm>
+                    <a:prstGeom prst="rect">
+                      <a:avLst/>
+                    </a:prstGeom>
+                  </pic:spPr>
+                </pic:pic>
               </a:graphicData>
             </a:graphic>
           </wp:inline>
@@ -2460,42 +2321,109 @@
         <w:rPr>
           <w:i/>
         </w:rPr>
-        <w:t xml:space="preserve">Figure 3: Mesh Convergence </w:t>
-      </w:r>
-    </w:p>
-    <w:p/>
+        <w:t xml:space="preserve">Figure </w:t>
+      </w:r>
+      <w:r>
+        <w:rPr>
+          <w:i/>
+        </w:rPr>
+        <w:t>1</w:t>
+      </w:r>
+      <w:r>
+        <w:rPr>
+          <w:i/>
+        </w:rPr>
+        <w:t>: Simplified Geometry and Boundary Conditions</w:t>
+      </w:r>
+    </w:p>
     <w:p>
       <w:pPr>
         <w:pStyle w:val="Heading1"/>
         <w:spacing w:after="240"/>
       </w:pPr>
-      <w:bookmarkStart w:id="11" w:name="_Toc479261292"/>
-      <w:bookmarkStart w:id="12" w:name="_Toc481699523"/>
-      <w:r>
-        <w:t>5. Results</w:t>
-      </w:r>
-      <w:bookmarkEnd w:id="11"/>
-      <w:bookmarkEnd w:id="12"/>
-    </w:p>
-    <w:p>
-      <w:r>
-        <w:t xml:space="preserve">Figure 4 shows the stress distribution after the impact of 360 m/s velocity. </w:t>
-      </w:r>
-      <w:r>
-        <w:t>T</w:t>
-      </w:r>
-      <w:r>
-        <w:t xml:space="preserve">his figure is at the end time of 0.5 mms. As is shown in the figure, the </w:t>
-      </w:r>
-      <w:r>
-        <w:t xml:space="preserve">projectile almost went through this composite board, but still remains in the back board. Looking into figure 6, it could be found that </w:t>
-      </w:r>
-      <w:r>
-        <w:t xml:space="preserve">the velocity of the projectile dropped from the 360 m/s to 5 m/s. This means that 360 m/s could be taken as the ballistic limit.  </w:t>
-      </w:r>
-    </w:p>
-    <w:p>
-      <w:pPr>
+      <w:bookmarkStart w:id="7" w:name="_Toc479261288"/>
+      <w:bookmarkStart w:id="8" w:name="_Toc481699520"/>
+      <w:r>
+        <w:t>4. Mesh and Refinement</w:t>
+      </w:r>
+      <w:bookmarkEnd w:id="7"/>
+      <w:bookmarkEnd w:id="8"/>
+    </w:p>
+    <w:p>
+      <w:pPr>
+        <w:pStyle w:val="Heading2"/>
+        <w:spacing w:after="120"/>
+      </w:pPr>
+      <w:bookmarkStart w:id="9" w:name="_Toc479261289"/>
+      <w:bookmarkStart w:id="10" w:name="_Toc481699521"/>
+      <w:r>
+        <w:t>4.1 Mesh</w:t>
+      </w:r>
+      <w:bookmarkEnd w:id="9"/>
+      <w:r>
+        <w:t xml:space="preserve"> Method</w:t>
+      </w:r>
+      <w:bookmarkEnd w:id="10"/>
+    </w:p>
+    <w:p>
+      <w:r>
+        <w:t xml:space="preserve">When we are trying to set the meshes </w:t>
+      </w:r>
+      <w:r>
+        <w:t>of the</w:t>
+      </w:r>
+      <w:r>
+        <w:t xml:space="preserve"> geometry, there are a lot of options need to be chosen: structured or unstructured, quadrilaterals or triangles. </w:t>
+      </w:r>
+      <w:r>
+        <w:t xml:space="preserve">Meshing method could have great influence on the accuracy of our results, so they need to be carefully decided. </w:t>
+      </w:r>
+    </w:p>
+    <w:p>
+      <w:r>
+        <w:t xml:space="preserve"> </w:t>
+      </w:r>
+      <w:r>
+        <w:t>In this project, structured mesh is chosen</w:t>
+      </w:r>
+      <w:r>
+        <w:t>,</w:t>
+      </w:r>
+      <w:r>
+        <w:t xml:space="preserve"> as structured meshing method normally has better accuracy and takes less computational resource. When taking transient analyses and applying explicit dynamic module, the solving time could be </w:t>
+      </w:r>
+      <w:r>
+        <w:t>very long</w:t>
+      </w:r>
+      <w:r>
+        <w:t xml:space="preserve"> due to its complexity. So</w:t>
+      </w:r>
+      <w:r>
+        <w:t xml:space="preserve"> computational resource saving is a critical consideration here.</w:t>
+      </w:r>
+    </w:p>
+    <w:p>
+      <w:r>
+        <w:t xml:space="preserve">The projectile ball is hard to set as structured mesh. It is not our main investigate target and its mesh would has little influence on the result, so it is set </w:t>
+      </w:r>
+      <w:r>
+        <w:t>with</w:t>
+      </w:r>
+      <w:r>
+        <w:t xml:space="preserve"> a coarse </w:t>
+      </w:r>
+      <w:r>
+        <w:t>unstructured mesh.</w:t>
+      </w:r>
+    </w:p>
+    <w:p>
+      <w:r>
+        <w:t>In order to get a better mesh and develop more accurate result, smaller size mesh elements are allocated around the impact area. A mesh refinement procedure is carried out in the following part.</w:t>
+      </w:r>
+    </w:p>
+    <w:p>
+      <w:pPr>
+        <w:spacing w:after="0"/>
         <w:jc w:val="center"/>
       </w:pPr>
       <w:r>
@@ -2503,11 +2431,12 @@
           <w:noProof/>
           <w:lang w:eastAsia="en-AU"/>
         </w:rPr>
+        <w:lastRenderedPageBreak/>
         <w:drawing>
-          <wp:inline distT="0" distB="0" distL="0" distR="0" wp14:anchorId="35B38E06" wp14:editId="445C5E56">
-            <wp:extent cx="3859618" cy="3091600"/>
-            <wp:effectExtent l="0" t="0" r="7620" b="0"/>
-            <wp:docPr id="4" name="Picture 4"/>
+          <wp:inline distT="0" distB="0" distL="0" distR="0" wp14:anchorId="715D6D4D" wp14:editId="283718EA">
+            <wp:extent cx="3771900" cy="3501097"/>
+            <wp:effectExtent l="0" t="0" r="0" b="4445"/>
+            <wp:docPr id="3" name="Picture 3"/>
             <wp:cNvGraphicFramePr>
               <a:graphicFrameLocks xmlns:a="http://schemas.openxmlformats.org/drawingml/2006/main" noChangeAspect="1"/>
             </wp:cNvGraphicFramePr>
@@ -2527,7 +2456,7 @@
                   <pic:spPr>
                     <a:xfrm>
                       <a:off x="0" y="0"/>
-                      <a:ext cx="3864518" cy="3095525"/>
+                      <a:ext cx="3775496" cy="3504435"/>
                     </a:xfrm>
                     <a:prstGeom prst="rect">
                       <a:avLst/>
@@ -2551,77 +2480,58 @@
         <w:rPr>
           <w:i/>
         </w:rPr>
-        <w:t>Figure 4: Stress distribution</w:t>
-      </w:r>
-    </w:p>
-    <w:p>
-      <w:r>
-        <w:lastRenderedPageBreak/>
-        <w:t xml:space="preserve">The impact velocity was changed from 80 m/s to 600 m/s to find out its corresponding residual velocity. </w:t>
-      </w:r>
-      <w:r>
-        <w:t>T</w:t>
-      </w:r>
-      <w:r>
-        <w:t xml:space="preserve">he results are shown in figure </w:t>
-      </w:r>
-      <w:r>
-        <w:t>6</w:t>
-      </w:r>
-      <w:r>
-        <w:t xml:space="preserve">. </w:t>
-      </w:r>
-      <w:r>
-        <w:t xml:space="preserve">It could be confirmed again that the ballistic limit is around 360 m/s. If the projectile has lower initial velocity than this, it could not go through this composite board and will stuck in the material. The purpose of this project is to </w:t>
-      </w:r>
-      <w:r>
-        <w:t>design</w:t>
-      </w:r>
-      <w:r>
-        <w:t xml:space="preserve"> a light enough composite material board which has a higher ballistic limit to withstand the debris shock during storms.</w:t>
+        <w:t>Figure 2: Unstructured Mesh and Structured Mesh</w:t>
+      </w:r>
+    </w:p>
+    <w:p>
+      <w:pPr>
+        <w:pStyle w:val="Heading2"/>
+        <w:spacing w:after="120"/>
+      </w:pPr>
+      <w:bookmarkStart w:id="11" w:name="_Toc481699522"/>
+      <w:r>
+        <w:t>4.2 Mesh Refinement</w:t>
+      </w:r>
+      <w:bookmarkEnd w:id="11"/>
+    </w:p>
+    <w:p>
+      <w:r>
+        <w:t xml:space="preserve">The purpose of the experiment simulation is to develop a reliable model. The residual velocity is set to be the validation data. In consider of this, the residual velocity of the projectile is used here as the mesh refinement indicator. </w:t>
+      </w:r>
+    </w:p>
+    <w:p>
+      <w:r>
+        <w:t>When the initial inlet velocity is set to a certain value, 400 m/s here, it is clear that as the mesh element number increases, the residual velocity converged to a certain value. More element takes more calculation time, especially in the transient analyses case. A compromise needs to be made between accuracy and time consuming.</w:t>
+      </w:r>
+    </w:p>
+    <w:p>
+      <w:r>
+        <w:t>The 30,000 element model is chosen in this project, as it relatively accurate and took a reasonable time (about 20 minutes) to solve the results.</w:t>
       </w:r>
     </w:p>
     <w:p>
       <w:pPr>
         <w:spacing w:after="0"/>
         <w:jc w:val="center"/>
+        <w:rPr>
+          <w:highlight w:val="yellow"/>
+        </w:rPr>
       </w:pPr>
       <w:r>
         <w:rPr>
           <w:noProof/>
           <w:lang w:eastAsia="en-AU"/>
         </w:rPr>
+        <w:lastRenderedPageBreak/>
         <w:drawing>
-          <wp:inline distT="0" distB="0" distL="0" distR="0" wp14:anchorId="269BE123" wp14:editId="4518B1AA">
-            <wp:extent cx="4972050" cy="2162640"/>
-            <wp:effectExtent l="0" t="0" r="0" b="9525"/>
-            <wp:docPr id="7" name="Picture 7"/>
-            <wp:cNvGraphicFramePr>
-              <a:graphicFrameLocks xmlns:a="http://schemas.openxmlformats.org/drawingml/2006/main" noChangeAspect="1"/>
-            </wp:cNvGraphicFramePr>
+          <wp:inline distT="0" distB="0" distL="0" distR="0" wp14:anchorId="2BEE4E32" wp14:editId="703A98DF">
+            <wp:extent cx="4657725" cy="2814638"/>
+            <wp:effectExtent l="0" t="0" r="9525" b="24130"/>
+            <wp:docPr id="16" name="Chart 16"/>
+            <wp:cNvGraphicFramePr/>
             <a:graphic xmlns:a="http://schemas.openxmlformats.org/drawingml/2006/main">
-              <a:graphicData uri="http://schemas.openxmlformats.org/drawingml/2006/picture">
-                <pic:pic xmlns:pic="http://schemas.openxmlformats.org/drawingml/2006/picture">
-                  <pic:nvPicPr>
-                    <pic:cNvPr id="0" name=""/>
-                    <pic:cNvPicPr/>
-                  </pic:nvPicPr>
-                  <pic:blipFill>
-                    <a:blip r:embed="rId12"/>
-                    <a:stretch>
-                      <a:fillRect/>
-                    </a:stretch>
-                  </pic:blipFill>
-                  <pic:spPr>
-                    <a:xfrm>
-                      <a:off x="0" y="0"/>
-                      <a:ext cx="4969847" cy="2161682"/>
-                    </a:xfrm>
-                    <a:prstGeom prst="rect">
-                      <a:avLst/>
-                    </a:prstGeom>
-                  </pic:spPr>
-                </pic:pic>
+              <a:graphicData uri="http://schemas.openxmlformats.org/drawingml/2006/chart">
+                <c:chart xmlns:c="http://schemas.openxmlformats.org/drawingml/2006/chart" xmlns:r="http://schemas.openxmlformats.org/officeDocument/2006/relationships" r:id="rId12"/>
               </a:graphicData>
             </a:graphic>
           </wp:inline>
@@ -2639,7 +2549,7 @@
         <w:rPr>
           <w:i/>
         </w:rPr>
-        <w:t>Figure 5: Velocity of the Projectile through Time</w:t>
+        <w:t xml:space="preserve">Figure 3: Mesh Convergence </w:t>
       </w:r>
     </w:p>
     <w:p/>
@@ -2648,40 +2558,33 @@
         <w:pStyle w:val="Heading1"/>
         <w:spacing w:after="240"/>
       </w:pPr>
-      <w:bookmarkStart w:id="13" w:name="_Toc479261293"/>
-      <w:bookmarkStart w:id="14" w:name="_Toc481699524"/>
-      <w:r>
-        <w:t>6. Validation</w:t>
-      </w:r>
-      <w:bookmarkEnd w:id="14"/>
-      <w:r>
-        <w:t xml:space="preserve"> </w:t>
-      </w:r>
+      <w:bookmarkStart w:id="12" w:name="_Toc479261292"/>
+      <w:bookmarkStart w:id="13" w:name="_Toc481699523"/>
+      <w:r>
+        <w:t>5. Results</w:t>
+      </w:r>
+      <w:bookmarkEnd w:id="12"/>
       <w:bookmarkEnd w:id="13"/>
     </w:p>
     <w:p>
       <w:r>
-        <w:t xml:space="preserve">The validation process is to make sure that our simulation could represent reality. The most direct method is to compare our simulation result with the experiment data. This comparison is illustrated in figure </w:t>
-      </w:r>
-      <w:r>
-        <w:t>6</w:t>
-      </w:r>
-      <w:r>
-        <w:t xml:space="preserve">. </w:t>
-      </w:r>
-    </w:p>
-    <w:p>
-      <w:r>
-        <w:t xml:space="preserve">As could be seen, the </w:t>
-      </w:r>
-      <w:r>
-        <w:t>simulation results fit quite well to the experiment data, especially in higher velocity margin. There is still some difference in the ballistic limit area. The simulation limit is about 360m/s as discussed in former part, while the experiment ballistic limit is about 320 m/s. The difference is about 12%. So we may need to take a safety factor larger than 1.2 to avoid this difference effect.</w:t>
-      </w:r>
-    </w:p>
-    <w:p/>
-    <w:p>
-      <w:pPr>
-        <w:spacing w:after="0"/>
+        <w:t xml:space="preserve">Figure 4 shows the stress distribution after the impact of 360 m/s velocity. </w:t>
+      </w:r>
+      <w:r>
+        <w:t>T</w:t>
+      </w:r>
+      <w:r>
+        <w:t xml:space="preserve">his figure is at the end time of 0.5 mms. As is shown in the figure, the </w:t>
+      </w:r>
+      <w:r>
+        <w:t xml:space="preserve">projectile almost went through this composite board, but still remains in the back board. Looking into figure 6, it could be found that </w:t>
+      </w:r>
+      <w:r>
+        <w:t xml:space="preserve">the velocity of the projectile dropped from the 360 m/s to 5 m/s. This means that 360 m/s could be taken as the ballistic limit.  </w:t>
+      </w:r>
+    </w:p>
+    <w:p>
+      <w:pPr>
         <w:jc w:val="center"/>
       </w:pPr>
       <w:r>
@@ -2689,12 +2592,11 @@
           <w:noProof/>
           <w:lang w:eastAsia="en-AU"/>
         </w:rPr>
-        <w:lastRenderedPageBreak/>
         <w:drawing>
-          <wp:inline distT="0" distB="0" distL="0" distR="0" wp14:anchorId="589E2B8F" wp14:editId="13E8EF06">
-            <wp:extent cx="4580878" cy="2821681"/>
-            <wp:effectExtent l="0" t="0" r="0" b="0"/>
-            <wp:docPr id="14" name="Picture 14"/>
+          <wp:inline distT="0" distB="0" distL="0" distR="0" wp14:anchorId="35B38E06" wp14:editId="445C5E56">
+            <wp:extent cx="3859618" cy="3091600"/>
+            <wp:effectExtent l="0" t="0" r="7620" b="0"/>
+            <wp:docPr id="4" name="Picture 4"/>
             <wp:cNvGraphicFramePr>
               <a:graphicFrameLocks xmlns:a="http://schemas.openxmlformats.org/drawingml/2006/main" noChangeAspect="1"/>
             </wp:cNvGraphicFramePr>
@@ -2714,6 +2616,193 @@
                   <pic:spPr>
                     <a:xfrm>
                       <a:off x="0" y="0"/>
+                      <a:ext cx="3864518" cy="3095525"/>
+                    </a:xfrm>
+                    <a:prstGeom prst="rect">
+                      <a:avLst/>
+                    </a:prstGeom>
+                  </pic:spPr>
+                </pic:pic>
+              </a:graphicData>
+            </a:graphic>
+          </wp:inline>
+        </w:drawing>
+      </w:r>
+    </w:p>
+    <w:p>
+      <w:pPr>
+        <w:jc w:val="center"/>
+        <w:rPr>
+          <w:i/>
+        </w:rPr>
+      </w:pPr>
+      <w:r>
+        <w:rPr>
+          <w:i/>
+        </w:rPr>
+        <w:t>Figure 4: Stress distribution</w:t>
+      </w:r>
+    </w:p>
+    <w:p>
+      <w:r>
+        <w:lastRenderedPageBreak/>
+        <w:t xml:space="preserve">The impact velocity was changed from 80 m/s to 600 m/s to find out its corresponding residual velocity. </w:t>
+      </w:r>
+      <w:r>
+        <w:t>T</w:t>
+      </w:r>
+      <w:r>
+        <w:t xml:space="preserve">he results are shown in figure </w:t>
+      </w:r>
+      <w:r>
+        <w:t>6</w:t>
+      </w:r>
+      <w:r>
+        <w:t xml:space="preserve">. </w:t>
+      </w:r>
+      <w:r>
+        <w:t xml:space="preserve">It could be confirmed again that the ballistic limit is around 360 m/s. If the projectile has lower initial velocity than this, it could not go through this composite board and will stuck in the material. The purpose of this project is to </w:t>
+      </w:r>
+      <w:r>
+        <w:t>design</w:t>
+      </w:r>
+      <w:r>
+        <w:t xml:space="preserve"> a light enough composite material board which has a higher ballistic limit to withstand the debris shock during storms.</w:t>
+      </w:r>
+    </w:p>
+    <w:p>
+      <w:pPr>
+        <w:spacing w:after="0"/>
+        <w:jc w:val="center"/>
+      </w:pPr>
+      <w:r>
+        <w:rPr>
+          <w:noProof/>
+          <w:lang w:eastAsia="en-AU"/>
+        </w:rPr>
+        <w:drawing>
+          <wp:inline distT="0" distB="0" distL="0" distR="0" wp14:anchorId="269BE123" wp14:editId="4518B1AA">
+            <wp:extent cx="4972050" cy="2162640"/>
+            <wp:effectExtent l="0" t="0" r="0" b="9525"/>
+            <wp:docPr id="7" name="Picture 7"/>
+            <wp:cNvGraphicFramePr>
+              <a:graphicFrameLocks xmlns:a="http://schemas.openxmlformats.org/drawingml/2006/main" noChangeAspect="1"/>
+            </wp:cNvGraphicFramePr>
+            <a:graphic xmlns:a="http://schemas.openxmlformats.org/drawingml/2006/main">
+              <a:graphicData uri="http://schemas.openxmlformats.org/drawingml/2006/picture">
+                <pic:pic xmlns:pic="http://schemas.openxmlformats.org/drawingml/2006/picture">
+                  <pic:nvPicPr>
+                    <pic:cNvPr id="0" name=""/>
+                    <pic:cNvPicPr/>
+                  </pic:nvPicPr>
+                  <pic:blipFill>
+                    <a:blip r:embed="rId14"/>
+                    <a:stretch>
+                      <a:fillRect/>
+                    </a:stretch>
+                  </pic:blipFill>
+                  <pic:spPr>
+                    <a:xfrm>
+                      <a:off x="0" y="0"/>
+                      <a:ext cx="4969847" cy="2161682"/>
+                    </a:xfrm>
+                    <a:prstGeom prst="rect">
+                      <a:avLst/>
+                    </a:prstGeom>
+                  </pic:spPr>
+                </pic:pic>
+              </a:graphicData>
+            </a:graphic>
+          </wp:inline>
+        </w:drawing>
+      </w:r>
+    </w:p>
+    <w:p>
+      <w:pPr>
+        <w:jc w:val="center"/>
+        <w:rPr>
+          <w:i/>
+        </w:rPr>
+      </w:pPr>
+      <w:r>
+        <w:rPr>
+          <w:i/>
+        </w:rPr>
+        <w:t>Figure 5: Velocity of the Projectile through Time</w:t>
+      </w:r>
+    </w:p>
+    <w:p/>
+    <w:p>
+      <w:pPr>
+        <w:pStyle w:val="Heading1"/>
+        <w:spacing w:after="240"/>
+      </w:pPr>
+      <w:bookmarkStart w:id="14" w:name="_Toc481699524"/>
+      <w:bookmarkStart w:id="15" w:name="_Toc479261293"/>
+      <w:r>
+        <w:t>6. Validation</w:t>
+      </w:r>
+      <w:bookmarkEnd w:id="14"/>
+      <w:r>
+        <w:t xml:space="preserve"> </w:t>
+      </w:r>
+      <w:bookmarkEnd w:id="15"/>
+    </w:p>
+    <w:p>
+      <w:r>
+        <w:t xml:space="preserve">The validation process is to make sure that our simulation could represent reality. The most direct method is to compare our simulation result with the experiment data. This comparison is illustrated in figure </w:t>
+      </w:r>
+      <w:r>
+        <w:t>6</w:t>
+      </w:r>
+      <w:r>
+        <w:t xml:space="preserve">. </w:t>
+      </w:r>
+    </w:p>
+    <w:p>
+      <w:r>
+        <w:t xml:space="preserve">As could be seen, the </w:t>
+      </w:r>
+      <w:r>
+        <w:t>simulation results fit quite well to the experiment data, especially in higher velocity margin. There is still some difference in the ballistic limit area. The simulation limit is about 360m/s as discussed in former part, while the experiment ballistic limit is about 320 m/s. The difference is about 12%. So we may need to take a safety factor larger than 1.2 to avoid this difference effect.</w:t>
+      </w:r>
+    </w:p>
+    <w:p/>
+    <w:p>
+      <w:pPr>
+        <w:spacing w:after="0"/>
+        <w:jc w:val="center"/>
+      </w:pPr>
+      <w:r>
+        <w:rPr>
+          <w:noProof/>
+          <w:lang w:eastAsia="en-AU"/>
+        </w:rPr>
+        <w:lastRenderedPageBreak/>
+        <w:drawing>
+          <wp:inline distT="0" distB="0" distL="0" distR="0" wp14:anchorId="589E2B8F" wp14:editId="13E8EF06">
+            <wp:extent cx="4580878" cy="2821681"/>
+            <wp:effectExtent l="0" t="0" r="0" b="0"/>
+            <wp:docPr id="14" name="Picture 14"/>
+            <wp:cNvGraphicFramePr>
+              <a:graphicFrameLocks xmlns:a="http://schemas.openxmlformats.org/drawingml/2006/main" noChangeAspect="1"/>
+            </wp:cNvGraphicFramePr>
+            <a:graphic xmlns:a="http://schemas.openxmlformats.org/drawingml/2006/main">
+              <a:graphicData uri="http://schemas.openxmlformats.org/drawingml/2006/picture">
+                <pic:pic xmlns:pic="http://schemas.openxmlformats.org/drawingml/2006/picture">
+                  <pic:nvPicPr>
+                    <pic:cNvPr id="0" name=""/>
+                    <pic:cNvPicPr/>
+                  </pic:nvPicPr>
+                  <pic:blipFill>
+                    <a:blip r:embed="rId15"/>
+                    <a:stretch>
+                      <a:fillRect/>
+                    </a:stretch>
+                  </pic:blipFill>
+                  <pic:spPr>
+                    <a:xfrm>
+                      <a:off x="0" y="0"/>
                       <a:ext cx="4583754" cy="2823453"/>
                     </a:xfrm>
                     <a:prstGeom prst="rect">
@@ -2807,11 +2896,11 @@
         <w:pStyle w:val="Heading1"/>
         <w:spacing w:after="240"/>
       </w:pPr>
-      <w:bookmarkStart w:id="15" w:name="_Toc481699525"/>
+      <w:bookmarkStart w:id="16" w:name="_Toc481699525"/>
       <w:r>
         <w:t>7. Window protection board design</w:t>
       </w:r>
-      <w:bookmarkEnd w:id="15"/>
+      <w:bookmarkEnd w:id="16"/>
       <w:r>
         <w:t xml:space="preserve"> </w:t>
       </w:r>
@@ -2834,11 +2923,11 @@
         <w:pStyle w:val="Heading2"/>
         <w:spacing w:after="120"/>
       </w:pPr>
-      <w:bookmarkStart w:id="16" w:name="_Toc481699526"/>
+      <w:bookmarkStart w:id="17" w:name="_Toc481699526"/>
       <w:r>
         <w:t>7.1 Model of Window Protection Board</w:t>
       </w:r>
-      <w:bookmarkEnd w:id="16"/>
+      <w:bookmarkEnd w:id="17"/>
     </w:p>
     <w:p>
       <w:r>
@@ -3048,7 +3137,7 @@
                     </pic:cNvPicPr>
                   </pic:nvPicPr>
                   <pic:blipFill>
-                    <a:blip r:embed="rId14">
+                    <a:blip r:embed="rId16">
                       <a:extLst>
                         <a:ext uri="{28A0092B-C50C-407E-A947-70E740481C1C}">
                           <a14:useLocalDpi xmlns:a14="http://schemas.microsoft.com/office/drawing/2010/main" val="0"/>
@@ -3111,11 +3200,11 @@
         <w:pStyle w:val="Heading2"/>
         <w:spacing w:after="120"/>
       </w:pPr>
-      <w:bookmarkStart w:id="17" w:name="_Toc481699527"/>
+      <w:bookmarkStart w:id="18" w:name="_Toc481699527"/>
       <w:r>
         <w:t>7.2 Mesh and refinement</w:t>
       </w:r>
-      <w:bookmarkEnd w:id="17"/>
+      <w:bookmarkEnd w:id="18"/>
     </w:p>
     <w:p>
       <w:r>
@@ -3140,177 +3229,6 @@
             <wp:extent cx="4015946" cy="3296852"/>
             <wp:effectExtent l="0" t="0" r="3810" b="0"/>
             <wp:docPr id="8" name="Picture 8"/>
-            <wp:cNvGraphicFramePr>
-              <a:graphicFrameLocks xmlns:a="http://schemas.openxmlformats.org/drawingml/2006/main" noChangeAspect="1"/>
-            </wp:cNvGraphicFramePr>
-            <a:graphic xmlns:a="http://schemas.openxmlformats.org/drawingml/2006/main">
-              <a:graphicData uri="http://schemas.openxmlformats.org/drawingml/2006/picture">
-                <pic:pic xmlns:pic="http://schemas.openxmlformats.org/drawingml/2006/picture">
-                  <pic:nvPicPr>
-                    <pic:cNvPr id="0" name=""/>
-                    <pic:cNvPicPr/>
-                  </pic:nvPicPr>
-                  <pic:blipFill>
-                    <a:blip r:embed="rId15"/>
-                    <a:stretch>
-                      <a:fillRect/>
-                    </a:stretch>
-                  </pic:blipFill>
-                  <pic:spPr>
-                    <a:xfrm>
-                      <a:off x="0" y="0"/>
-                      <a:ext cx="4025484" cy="3304682"/>
-                    </a:xfrm>
-                    <a:prstGeom prst="rect">
-                      <a:avLst/>
-                    </a:prstGeom>
-                  </pic:spPr>
-                </pic:pic>
-              </a:graphicData>
-            </a:graphic>
-          </wp:inline>
-        </w:drawing>
-      </w:r>
-    </w:p>
-    <w:p>
-      <w:pPr>
-        <w:jc w:val="center"/>
-      </w:pPr>
-      <w:r>
-        <w:rPr>
-          <w:i/>
-        </w:rPr>
-        <w:t>Figure 8: Mesh of The Protection Board Model</w:t>
-      </w:r>
-    </w:p>
-    <w:p>
-      <w:r>
-        <w:t>The residual velocity is also set as the mesh refinement indicator. A certain impact velocity is given, as the number of mesh element increase, the residual velocity converge at a certain value. The convergence process is show in figure 9.</w:t>
-      </w:r>
-    </w:p>
-    <w:p>
-      <w:pPr>
-        <w:spacing w:after="0"/>
-        <w:jc w:val="center"/>
-        <w:rPr>
-          <w:highlight w:val="yellow"/>
-        </w:rPr>
-      </w:pPr>
-      <w:r>
-        <w:rPr>
-          <w:noProof/>
-          <w:lang w:eastAsia="en-AU"/>
-        </w:rPr>
-        <w:drawing>
-          <wp:inline distT="0" distB="0" distL="0" distR="0" wp14:anchorId="6B81E052" wp14:editId="7087899F">
-            <wp:extent cx="4572000" cy="2743200"/>
-            <wp:effectExtent l="0" t="0" r="19050" b="19050"/>
-            <wp:docPr id="13" name="Chart 13"/>
-            <wp:cNvGraphicFramePr/>
-            <a:graphic xmlns:a="http://schemas.openxmlformats.org/drawingml/2006/main">
-              <a:graphicData uri="http://schemas.openxmlformats.org/drawingml/2006/chart">
-                <c:chart xmlns:c="http://schemas.openxmlformats.org/drawingml/2006/chart" xmlns:r="http://schemas.openxmlformats.org/officeDocument/2006/relationships" r:id="rId16"/>
-              </a:graphicData>
-            </a:graphic>
-          </wp:inline>
-        </w:drawing>
-      </w:r>
-    </w:p>
-    <w:p>
-      <w:pPr>
-        <w:jc w:val="center"/>
-        <w:rPr>
-          <w:i/>
-        </w:rPr>
-      </w:pPr>
-      <w:r>
-        <w:rPr>
-          <w:i/>
-        </w:rPr>
-        <w:t xml:space="preserve">Figure 9: Mesh Convergence </w:t>
-      </w:r>
-    </w:p>
-    <w:p/>
-    <w:p/>
-    <w:p>
-      <w:pPr>
-        <w:pStyle w:val="Heading2"/>
-        <w:spacing w:after="120"/>
-      </w:pPr>
-      <w:bookmarkStart w:id="18" w:name="_Toc481699528"/>
-      <w:r>
-        <w:lastRenderedPageBreak/>
-        <w:t>7.3 Results and Discussion</w:t>
-      </w:r>
-      <w:bookmarkEnd w:id="18"/>
-    </w:p>
-    <w:p>
-      <w:pPr>
-        <w:rPr>
-          <w:lang w:eastAsia="zh-CN"/>
-        </w:rPr>
-      </w:pPr>
-      <w:r>
-        <w:t xml:space="preserve">In this section, the minimum core thickness </w:t>
-      </w:r>
-      <w:r>
-        <w:rPr>
-          <w:rFonts w:hint="eastAsia"/>
-          <w:lang w:eastAsia="zh-CN"/>
-        </w:rPr>
-        <w:t xml:space="preserve">is calculated through another several times of simulation. This process started from the </w:t>
-      </w:r>
-      <w:r>
-        <w:rPr>
-          <w:lang w:eastAsia="zh-CN"/>
-        </w:rPr>
-        <w:t>original</w:t>
-      </w:r>
-      <w:r>
-        <w:rPr>
-          <w:rFonts w:hint="eastAsia"/>
-          <w:lang w:eastAsia="zh-CN"/>
-        </w:rPr>
-        <w:t xml:space="preserve"> core thickness of 30 mm and then decrease in each time. Until the projectile of 34 m/s could shoot </w:t>
-      </w:r>
-      <w:r>
-        <w:rPr>
-          <w:rFonts w:hint="eastAsia"/>
-          <w:lang w:eastAsia="zh-CN"/>
-        </w:rPr>
-        <w:t>through the board. This procedure is shown in the following figure</w:t>
-      </w:r>
-      <w:r>
-        <w:rPr>
-          <w:lang w:eastAsia="zh-CN"/>
-        </w:rPr>
-        <w:t>.</w:t>
-      </w:r>
-      <w:r>
-        <w:rPr>
-          <w:rFonts w:hint="eastAsia"/>
-          <w:lang w:eastAsia="zh-CN"/>
-        </w:rPr>
-        <w:t xml:space="preserve"> After we found the limit thickness, a safety factor of 1.2 is multiplied as discussed in the former part.</w:t>
-      </w:r>
-    </w:p>
-    <w:p>
-      <w:pPr>
-        <w:jc w:val="center"/>
-        <w:rPr>
-          <w:lang w:eastAsia="zh-CN"/>
-        </w:rPr>
-      </w:pPr>
-      <w:r>
-        <w:rPr>
-          <w:noProof/>
-          <w:lang w:eastAsia="en-AU"/>
-        </w:rPr>
-        <w:drawing>
-          <wp:inline distT="0" distB="0" distL="0" distR="0" wp14:anchorId="03BD6A33" wp14:editId="0021BF1C">
-            <wp:extent cx="4412202" cy="3095612"/>
-            <wp:effectExtent l="0" t="0" r="7620" b="0"/>
-            <wp:docPr id="11" name="Picture 11"/>
             <wp:cNvGraphicFramePr>
               <a:graphicFrameLocks xmlns:a="http://schemas.openxmlformats.org/drawingml/2006/main" noChangeAspect="1"/>
             </wp:cNvGraphicFramePr>
@@ -3330,6 +3248,177 @@
                   <pic:spPr>
                     <a:xfrm>
                       <a:off x="0" y="0"/>
+                      <a:ext cx="4025484" cy="3304682"/>
+                    </a:xfrm>
+                    <a:prstGeom prst="rect">
+                      <a:avLst/>
+                    </a:prstGeom>
+                  </pic:spPr>
+                </pic:pic>
+              </a:graphicData>
+            </a:graphic>
+          </wp:inline>
+        </w:drawing>
+      </w:r>
+    </w:p>
+    <w:p>
+      <w:pPr>
+        <w:jc w:val="center"/>
+      </w:pPr>
+      <w:r>
+        <w:rPr>
+          <w:i/>
+        </w:rPr>
+        <w:t>Figure 8: Mesh of The Protection Board Model</w:t>
+      </w:r>
+    </w:p>
+    <w:p>
+      <w:r>
+        <w:t>The residual velocity is also set as the mesh refinement indicator. A certain impact velocity is given, as the number of mesh element increase, the residual velocity converge at a certain value. The convergence process is show in figure 9.</w:t>
+      </w:r>
+    </w:p>
+    <w:p>
+      <w:pPr>
+        <w:spacing w:after="0"/>
+        <w:jc w:val="center"/>
+        <w:rPr>
+          <w:highlight w:val="yellow"/>
+        </w:rPr>
+      </w:pPr>
+      <w:r>
+        <w:rPr>
+          <w:noProof/>
+          <w:lang w:eastAsia="en-AU"/>
+        </w:rPr>
+        <w:drawing>
+          <wp:inline distT="0" distB="0" distL="0" distR="0" wp14:anchorId="6B81E052" wp14:editId="7087899F">
+            <wp:extent cx="4572000" cy="2743200"/>
+            <wp:effectExtent l="0" t="0" r="19050" b="19050"/>
+            <wp:docPr id="13" name="Chart 13"/>
+            <wp:cNvGraphicFramePr/>
+            <a:graphic xmlns:a="http://schemas.openxmlformats.org/drawingml/2006/main">
+              <a:graphicData uri="http://schemas.openxmlformats.org/drawingml/2006/chart">
+                <c:chart xmlns:c="http://schemas.openxmlformats.org/drawingml/2006/chart" xmlns:r="http://schemas.openxmlformats.org/officeDocument/2006/relationships" r:id="rId18"/>
+              </a:graphicData>
+            </a:graphic>
+          </wp:inline>
+        </w:drawing>
+      </w:r>
+    </w:p>
+    <w:p>
+      <w:pPr>
+        <w:jc w:val="center"/>
+        <w:rPr>
+          <w:i/>
+        </w:rPr>
+      </w:pPr>
+      <w:r>
+        <w:rPr>
+          <w:i/>
+        </w:rPr>
+        <w:t xml:space="preserve">Figure 9: Mesh Convergence </w:t>
+      </w:r>
+    </w:p>
+    <w:p/>
+    <w:p/>
+    <w:p>
+      <w:pPr>
+        <w:pStyle w:val="Heading2"/>
+        <w:spacing w:after="120"/>
+      </w:pPr>
+      <w:bookmarkStart w:id="19" w:name="_Toc481699528"/>
+      <w:r>
+        <w:lastRenderedPageBreak/>
+        <w:t>7.3 Results and Discussion</w:t>
+      </w:r>
+      <w:bookmarkEnd w:id="19"/>
+    </w:p>
+    <w:p>
+      <w:pPr>
+        <w:rPr>
+          <w:lang w:eastAsia="zh-CN"/>
+        </w:rPr>
+      </w:pPr>
+      <w:r>
+        <w:t xml:space="preserve">In this section, the minimum core thickness </w:t>
+      </w:r>
+      <w:r>
+        <w:rPr>
+          <w:rFonts w:hint="eastAsia"/>
+          <w:lang w:eastAsia="zh-CN"/>
+        </w:rPr>
+        <w:t xml:space="preserve">is calculated through another several times of simulation. This process started from the </w:t>
+      </w:r>
+      <w:r>
+        <w:rPr>
+          <w:lang w:eastAsia="zh-CN"/>
+        </w:rPr>
+        <w:t>original</w:t>
+      </w:r>
+      <w:r>
+        <w:rPr>
+          <w:rFonts w:hint="eastAsia"/>
+          <w:lang w:eastAsia="zh-CN"/>
+        </w:rPr>
+        <w:t xml:space="preserve"> core thickness of 30 mm and then decrease in each time. Until the projectile of 34 m/s could shoot </w:t>
+      </w:r>
+      <w:r>
+        <w:rPr>
+          <w:rFonts w:hint="eastAsia"/>
+          <w:lang w:eastAsia="zh-CN"/>
+        </w:rPr>
+        <w:t>through the board. This procedure is shown in the following figure</w:t>
+      </w:r>
+      <w:r>
+        <w:rPr>
+          <w:lang w:eastAsia="zh-CN"/>
+        </w:rPr>
+        <w:t>.</w:t>
+      </w:r>
+      <w:r>
+        <w:rPr>
+          <w:rFonts w:hint="eastAsia"/>
+          <w:lang w:eastAsia="zh-CN"/>
+        </w:rPr>
+        <w:t xml:space="preserve"> After we found the limit thickness, a safety factor of 1.2 is multiplied as discussed in the former part.</w:t>
+      </w:r>
+    </w:p>
+    <w:p>
+      <w:pPr>
+        <w:jc w:val="center"/>
+        <w:rPr>
+          <w:lang w:eastAsia="zh-CN"/>
+        </w:rPr>
+      </w:pPr>
+      <w:r>
+        <w:rPr>
+          <w:noProof/>
+          <w:lang w:eastAsia="en-AU"/>
+        </w:rPr>
+        <w:drawing>
+          <wp:inline distT="0" distB="0" distL="0" distR="0" wp14:anchorId="03BD6A33" wp14:editId="0021BF1C">
+            <wp:extent cx="4412202" cy="3095612"/>
+            <wp:effectExtent l="0" t="0" r="7620" b="0"/>
+            <wp:docPr id="11" name="Picture 11"/>
+            <wp:cNvGraphicFramePr>
+              <a:graphicFrameLocks xmlns:a="http://schemas.openxmlformats.org/drawingml/2006/main" noChangeAspect="1"/>
+            </wp:cNvGraphicFramePr>
+            <a:graphic xmlns:a="http://schemas.openxmlformats.org/drawingml/2006/main">
+              <a:graphicData uri="http://schemas.openxmlformats.org/drawingml/2006/picture">
+                <pic:pic xmlns:pic="http://schemas.openxmlformats.org/drawingml/2006/picture">
+                  <pic:nvPicPr>
+                    <pic:cNvPr id="0" name=""/>
+                    <pic:cNvPicPr/>
+                  </pic:nvPicPr>
+                  <pic:blipFill>
+                    <a:blip r:embed="rId19"/>
+                    <a:stretch>
+                      <a:fillRect/>
+                    </a:stretch>
+                  </pic:blipFill>
+                  <pic:spPr>
+                    <a:xfrm>
+                      <a:off x="0" y="0"/>
                       <a:ext cx="4411827" cy="3095349"/>
                     </a:xfrm>
                     <a:prstGeom prst="rect">
@@ -3437,7 +3526,7 @@
             <wp:cNvGraphicFramePr/>
             <a:graphic xmlns:a="http://schemas.openxmlformats.org/drawingml/2006/main">
               <a:graphicData uri="http://schemas.openxmlformats.org/drawingml/2006/chart">
-                <c:chart xmlns:c="http://schemas.openxmlformats.org/drawingml/2006/chart" xmlns:r="http://schemas.openxmlformats.org/officeDocument/2006/relationships" r:id="rId18"/>
+                <c:chart xmlns:c="http://schemas.openxmlformats.org/drawingml/2006/chart" xmlns:r="http://schemas.openxmlformats.org/officeDocument/2006/relationships" r:id="rId20"/>
               </a:graphicData>
             </a:graphic>
           </wp:inline>
@@ -3489,11 +3578,11 @@
         <w:pStyle w:val="Heading1"/>
         <w:spacing w:after="240"/>
       </w:pPr>
-      <w:bookmarkStart w:id="19" w:name="_Toc481699529"/>
+      <w:bookmarkStart w:id="20" w:name="_Toc481699529"/>
       <w:r>
         <w:t>8. Conclusion</w:t>
       </w:r>
-      <w:bookmarkEnd w:id="19"/>
+      <w:bookmarkEnd w:id="20"/>
       <w:r>
         <w:t xml:space="preserve"> </w:t>
       </w:r>
@@ -3671,7 +3760,7 @@
           <w:szCs w:val="28"/>
         </w:rPr>
       </w:pPr>
-      <w:bookmarkStart w:id="20" w:name="_Toc481699530"/>
+      <w:bookmarkStart w:id="21" w:name="_Toc481699530"/>
       <w:r>
         <w:br w:type="page"/>
       </w:r>
@@ -3684,13 +3773,11 @@
           <w:lang w:eastAsia="zh-CN"/>
         </w:rPr>
       </w:pPr>
-      <w:bookmarkStart w:id="21" w:name="_GoBack"/>
-      <w:bookmarkEnd w:id="21"/>
       <w:r>
         <w:lastRenderedPageBreak/>
         <w:t>Reference</w:t>
       </w:r>
-      <w:bookmarkEnd w:id="20"/>
+      <w:bookmarkEnd w:id="21"/>
       <w:r>
         <w:t xml:space="preserve"> </w:t>
       </w:r>
@@ -3817,6 +3904,21 @@
         <w:t xml:space="preserve"> debris screen, 2010</w:t>
       </w:r>
     </w:p>
+    <w:p>
+      <w:r>
+        <w:t>[</w:t>
+      </w:r>
+      <w:r>
+        <w:t>7</w:t>
+      </w:r>
+      <w:r>
+        <w:t xml:space="preserve">] </w:t>
+      </w:r>
+      <w:r>
+        <w:t>Standards Australia, Standards New Zealand, AS 1170.2:2011 Structural design actions Part 2: Wind actions, 2011</w:t>
+      </w:r>
+    </w:p>
+    <w:p/>
     <w:sectPr>
       <w:pgSz w:w="11906" w:h="16838"/>
       <w:pgMar w:top="1440" w:right="1440" w:bottom="1440" w:left="1440" w:header="708" w:footer="708" w:gutter="0"/>
@@ -4771,11 +4873,11 @@
           <c:showPercent val="0"/>
           <c:showBubbleSize val="0"/>
         </c:dLbls>
-        <c:axId val="47050752"/>
-        <c:axId val="47052672"/>
+        <c:axId val="190859520"/>
+        <c:axId val="194134400"/>
       </c:scatterChart>
       <c:valAx>
-        <c:axId val="47050752"/>
+        <c:axId val="190859520"/>
         <c:scaling>
           <c:orientation val="minMax"/>
         </c:scaling>
@@ -4804,12 +4906,12 @@
         <c:majorTickMark val="none"/>
         <c:minorTickMark val="none"/>
         <c:tickLblPos val="nextTo"/>
-        <c:crossAx val="47052672"/>
+        <c:crossAx val="194134400"/>
         <c:crosses val="autoZero"/>
         <c:crossBetween val="midCat"/>
       </c:valAx>
       <c:valAx>
-        <c:axId val="47052672"/>
+        <c:axId val="194134400"/>
         <c:scaling>
           <c:orientation val="minMax"/>
         </c:scaling>
@@ -4839,7 +4941,7 @@
         <c:majorTickMark val="none"/>
         <c:minorTickMark val="none"/>
         <c:tickLblPos val="nextTo"/>
-        <c:crossAx val="47050752"/>
+        <c:crossAx val="190859520"/>
         <c:crosses val="autoZero"/>
         <c:crossBetween val="midCat"/>
       </c:valAx>
@@ -4935,11 +5037,11 @@
           <c:showPercent val="0"/>
           <c:showBubbleSize val="0"/>
         </c:dLbls>
-        <c:axId val="124623872"/>
-        <c:axId val="125385344"/>
+        <c:axId val="194171264"/>
+        <c:axId val="194173184"/>
       </c:scatterChart>
       <c:valAx>
-        <c:axId val="124623872"/>
+        <c:axId val="194171264"/>
         <c:scaling>
           <c:orientation val="minMax"/>
         </c:scaling>
@@ -4968,12 +5070,12 @@
         <c:majorTickMark val="none"/>
         <c:minorTickMark val="none"/>
         <c:tickLblPos val="nextTo"/>
-        <c:crossAx val="125385344"/>
+        <c:crossAx val="194173184"/>
         <c:crosses val="autoZero"/>
         <c:crossBetween val="midCat"/>
       </c:valAx>
       <c:valAx>
-        <c:axId val="125385344"/>
+        <c:axId val="194173184"/>
         <c:scaling>
           <c:orientation val="minMax"/>
         </c:scaling>
@@ -5003,7 +5105,7 @@
         <c:majorTickMark val="none"/>
         <c:minorTickMark val="none"/>
         <c:tickLblPos val="nextTo"/>
-        <c:crossAx val="124623872"/>
+        <c:crossAx val="194171264"/>
         <c:crosses val="autoZero"/>
         <c:crossBetween val="midCat"/>
       </c:valAx>
@@ -5123,11 +5225,11 @@
           <c:showPercent val="0"/>
           <c:showBubbleSize val="0"/>
         </c:dLbls>
-        <c:axId val="46003712"/>
-        <c:axId val="46495232"/>
+        <c:axId val="194198144"/>
+        <c:axId val="194204416"/>
       </c:scatterChart>
       <c:valAx>
-        <c:axId val="46003712"/>
+        <c:axId val="194198144"/>
         <c:scaling>
           <c:orientation val="minMax"/>
         </c:scaling>
@@ -5156,12 +5258,12 @@
         <c:majorTickMark val="none"/>
         <c:minorTickMark val="none"/>
         <c:tickLblPos val="nextTo"/>
-        <c:crossAx val="46495232"/>
+        <c:crossAx val="194204416"/>
         <c:crosses val="autoZero"/>
         <c:crossBetween val="midCat"/>
       </c:valAx>
       <c:valAx>
-        <c:axId val="46495232"/>
+        <c:axId val="194204416"/>
         <c:scaling>
           <c:orientation val="minMax"/>
         </c:scaling>
@@ -5196,7 +5298,7 @@
         <c:majorTickMark val="none"/>
         <c:minorTickMark val="none"/>
         <c:tickLblPos val="nextTo"/>
-        <c:crossAx val="46003712"/>
+        <c:crossAx val="194198144"/>
         <c:crosses val="autoZero"/>
         <c:crossBetween val="midCat"/>
       </c:valAx>
@@ -5501,7 +5603,7 @@
 </file>
 
 <file path=customXml/itemProps1.xml><?xml version="1.0" encoding="utf-8"?>
-<ds:datastoreItem xmlns:ds="http://schemas.openxmlformats.org/officeDocument/2006/customXml" ds:itemID="{70832254-3365-4839-B152-41072344F6E1}">
+<ds:datastoreItem xmlns:ds="http://schemas.openxmlformats.org/officeDocument/2006/customXml" ds:itemID="{382024D6-9926-49EE-8B3C-60A6140D5768}">
   <ds:schemaRefs>
     <ds:schemaRef ds:uri="http://schemas.openxmlformats.org/officeDocument/2006/bibliography"/>
   </ds:schemaRefs>

</xml_diff>

<commit_message>
Intro and Des finished
next step: assumption and model
</commit_message>
<xml_diff>
--- a/Major report draft - Hengcheng Zhang z5130844.docx
+++ b/Major report draft - Hengcheng Zhang z5130844.docx
@@ -1194,50 +1194,88 @@
         <w:t xml:space="preserve">One of the dangers in heavy storm and typhoon is that debris may smash through windows. </w:t>
       </w:r>
       <w:r>
-        <w:t>In order to prevent this and to protect people from harm, standards and design guidelines are published. For example Australia standard of s</w:t>
-      </w:r>
-      <w:r>
-        <w:t xml:space="preserve">tructural design actions </w:t>
-      </w:r>
-      <w:r>
-        <w:t>(AS 1170) [7] and</w:t>
-      </w:r>
-      <w:r>
+        <w:t xml:space="preserve">In order to prevent this and to protect people from harm, standards and design guidelines are published. For example Australia standard of structural design actions (AS 1170) [7] and design guidelines for public cyclone shelters [5]. </w:t>
+      </w:r>
+      <w:r>
+        <w:t xml:space="preserve">The aim of this project is to </w:t>
+      </w:r>
+      <w:r>
+        <w:t xml:space="preserve">design a </w:t>
+      </w:r>
+      <w:r>
+        <w:t xml:space="preserve">composite </w:t>
+      </w:r>
+      <w:r>
+        <w:t>board to protect window glasses in this circumstance</w:t>
+      </w:r>
+      <w:r>
+        <w:t>. Wooden boards are commonly used, but composite boards could be stronger and lighter.</w:t>
+      </w:r>
+      <w:r>
+        <w:rPr>
+          <w:rFonts w:hint="eastAsia"/>
+        </w:rPr>
         <w:t xml:space="preserve"> </w:t>
       </w:r>
-      <w:r>
-        <w:t>d</w:t>
-      </w:r>
-      <w:r>
-        <w:t>esign guidelines for public cyclone shelters</w:t>
-      </w:r>
-      <w:r>
-        <w:t xml:space="preserve"> [5]. </w:t>
-      </w:r>
-      <w:r>
-        <w:t xml:space="preserve">The aim of this project is to </w:t>
-      </w:r>
-      <w:r>
-        <w:t xml:space="preserve">design a </w:t>
-      </w:r>
-      <w:r>
-        <w:t xml:space="preserve">composite </w:t>
-      </w:r>
-      <w:r>
-        <w:t>board to protect window glasses in this circumstance</w:t>
-      </w:r>
-      <w:r>
-        <w:t>. Wooden boards are commonly used, but composite boards could be stronger and lighter.</w:t>
+    </w:p>
+    <w:p>
+      <w:r>
+        <w:t xml:space="preserve">There are different types of composite materials, and composite sandwich materials are utilized in this inspection. This kind structure is normally </w:t>
       </w:r>
       <w:r>
         <w:rPr>
           <w:rFonts w:hint="eastAsia"/>
         </w:rPr>
-        <w:t xml:space="preserve"> </w:t>
-      </w:r>
-    </w:p>
-    <w:p>
-      <w:pPr>
+        <w:t>composed of three layers, two face sheets and a core. The two face sheets are adhesively bonded to the core, thus one skin acts in compression as the other skin acts under tension and the core resists the shear load. This provide</w:t>
+      </w:r>
+      <w:r>
+        <w:t>s</w:t>
+      </w:r>
+      <w:r>
+        <w:rPr>
+          <w:rFonts w:hint="eastAsia"/>
+        </w:rPr>
+        <w:t xml:space="preserve"> high stiffness, strength to weight ratio and energy absorbing capability to the structure.</w:t>
+      </w:r>
+      <w:r>
+        <w:t xml:space="preserve"> Nowadays, Composite laminates and sandwich structures are widely used in civil, marine, transport and even military industries. </w:t>
+      </w:r>
+    </w:p>
+    <w:p>
+      <w:r>
+        <w:t xml:space="preserve">The most direct way to understand properties of composite structures is experiment. </w:t>
+      </w:r>
+      <w:r>
+        <w:t xml:space="preserve">Intensive researches </w:t>
+      </w:r>
+      <w:r>
+        <w:t>have been</w:t>
+      </w:r>
+      <w:r>
+        <w:t xml:space="preserve"> conduct.  </w:t>
+      </w:r>
+      <w:r>
+        <w:t>There are two kinds of impact test</w:t>
+      </w:r>
+      <w:r>
+        <w:t xml:space="preserve"> are most commonly taken:</w:t>
+      </w:r>
+      <w:r>
+        <w:t xml:space="preserve"> low velocity impact test and high velocity impact test. Low velocity impact</w:t>
+      </w:r>
+      <w:r>
+        <w:t xml:space="preserve"> is usually a heavy object</w:t>
+      </w:r>
+      <w:r>
+        <w:t xml:space="preserve">, more than 1 kilogram free-fall dropping from a certain height. The impact velocity is lower than 10 m/s in common. The high velocity impact on the other hand is taking low mass object to impact the test material in high velocity. As is shown in figure 1, the projectile is </w:t>
+      </w:r>
+      <w:r>
+        <w:t>shot out by a gas gun. The velocity of the projectile is measured before and after the target material. The residual velocity and the damage area are the key results to be studied.</w:t>
+      </w:r>
+    </w:p>
+    <w:p>
+      <w:pPr>
+        <w:spacing w:after="0"/>
         <w:jc w:val="center"/>
       </w:pPr>
       <w:r>
@@ -1246,10 +1284,10 @@
           <w:lang w:eastAsia="en-AU"/>
         </w:rPr>
         <w:drawing>
-          <wp:inline distT="0" distB="0" distL="0" distR="0" wp14:anchorId="7E71C5B9" wp14:editId="6DBB38A6">
-            <wp:extent cx="3139541" cy="1789471"/>
-            <wp:effectExtent l="0" t="0" r="3810" b="1270"/>
-            <wp:docPr id="6" name="Picture 6"/>
+          <wp:inline distT="0" distB="0" distL="0" distR="0" wp14:anchorId="7B9B95E4" wp14:editId="0DDB4D0C">
+            <wp:extent cx="5112774" cy="1884578"/>
+            <wp:effectExtent l="0" t="0" r="0" b="1905"/>
+            <wp:docPr id="9" name="Picture 9"/>
             <wp:cNvGraphicFramePr>
               <a:graphicFrameLocks xmlns:a="http://schemas.openxmlformats.org/drawingml/2006/main" noChangeAspect="1"/>
             </wp:cNvGraphicFramePr>
@@ -1269,7 +1307,7 @@
                   <pic:spPr>
                     <a:xfrm>
                       <a:off x="0" y="0"/>
-                      <a:ext cx="3141972" cy="1790857"/>
+                      <a:ext cx="5112153" cy="1884349"/>
                     </a:xfrm>
                     <a:prstGeom prst="rect">
                       <a:avLst/>
@@ -1283,55 +1321,78 @@
       </w:r>
     </w:p>
     <w:p>
-      <w:r>
-        <w:t xml:space="preserve">There are different types of composite materials, and composite sandwich materials are utilized in this inspection. This kind structure is normally </w:t>
+      <w:pPr>
+        <w:jc w:val="center"/>
+        <w:rPr>
+          <w:i/>
+          <w:sz w:val="20"/>
+        </w:rPr>
+      </w:pPr>
+      <w:r>
+        <w:rPr>
+          <w:i/>
+          <w:sz w:val="20"/>
+        </w:rPr>
+        <w:t>Figure 1: High Velocity Impact Test</w:t>
+      </w:r>
+    </w:p>
+    <w:p>
+      <w:r>
+        <w:t>This designing process is trying to find some suitable material and structures which has been tested by other researchers</w:t>
+      </w:r>
+      <w:r>
+        <w:t>. According to the Australia standard, high velocity impact test data is more suitable for this project</w:t>
+      </w:r>
+      <w:r>
+        <w:t>,</w:t>
+      </w:r>
+      <w:r>
+        <w:t xml:space="preserve"> such as </w:t>
       </w:r>
       <w:r>
         <w:rPr>
           <w:rFonts w:hint="eastAsia"/>
         </w:rPr>
-        <w:t>composed of three layers, two face sheets and a core. The two face sheets are adhesively bonded to the core, thus one skin acts in compression as the other skin acts under tension and the core resists the shear load. This provide</w:t>
-      </w:r>
-      <w:r>
-        <w:t>s</w:t>
+        <w:t>[1] and [2]</w:t>
+      </w:r>
+      <w:r>
+        <w:t>. Their experiment structures are utilized to set up a numerical model and the</w:t>
+      </w:r>
+      <w:r>
+        <w:t xml:space="preserve"> test data is used to </w:t>
+      </w:r>
+      <w:r>
+        <w:t xml:space="preserve">validate </w:t>
+      </w:r>
+      <w:r>
+        <w:t>the model</w:t>
+      </w:r>
+      <w:r>
+        <w:t xml:space="preserve">. </w:t>
       </w:r>
       <w:r>
         <w:rPr>
           <w:rFonts w:hint="eastAsia"/>
         </w:rPr>
-        <w:t xml:space="preserve"> high stiffness, strength to weight ratio and energy absorbing capability to the structure.</w:t>
-      </w:r>
-      <w:r>
-        <w:t xml:space="preserve"> Nowadays, Composite laminates and sandwich structures are widely used in civil, marine, transport and even military industries. </w:t>
-      </w:r>
-    </w:p>
-    <w:p>
-      <w:r>
-        <w:t>Intensive researches are conduct on the composite structures.  This designing process is trying to find some suitable material and structures which has been tested by other researchers</w:t>
-      </w:r>
-      <w:r>
-        <w:t xml:space="preserve">, such as </w:t>
+        <w:t xml:space="preserve">ACP and Explicit Dynamic Modules </w:t>
+      </w:r>
+      <w:r>
+        <w:t xml:space="preserve">are used in this project </w:t>
       </w:r>
       <w:r>
         <w:rPr>
           <w:rFonts w:hint="eastAsia"/>
         </w:rPr>
-        <w:t>[1] and [2]</w:t>
-      </w:r>
-      <w:r>
-        <w:t>. Their experiment structures are utilized to set up a numerical model and the</w:t>
-      </w:r>
-      <w:r>
-        <w:t xml:space="preserve"> test data is used to </w:t>
-      </w:r>
-      <w:r>
-        <w:t xml:space="preserve">validate </w:t>
-      </w:r>
-      <w:r>
-        <w:t>the model</w:t>
-      </w:r>
-      <w:r>
-        <w:t xml:space="preserve">. Once this </w:t>
+        <w:t xml:space="preserve">to run the simulation. </w:t>
+      </w:r>
+      <w:r>
+        <w:t>ACP is a unique module in ANSYS, used especially for composite structures, while Explicit Dynamic module is used to run the dynamic simulation process.</w:t>
+      </w:r>
+    </w:p>
+    <w:p>
+      <w:r>
+        <w:lastRenderedPageBreak/>
+        <w:t xml:space="preserve">Once this </w:t>
       </w:r>
       <w:r>
         <w:t>model is validated, it is modified in dimensions to suit for the window protection usage. Then materials and their thicknesses are adjusted to adapt to the standards and design guidelines.</w:t>
@@ -1339,108 +1400,19 @@
       <w:r>
         <w:t xml:space="preserve"> A sensitive analysis is performed to instruct how to design this product.</w:t>
       </w:r>
-    </w:p>
-    <w:p>
       <w:r>
         <w:rPr>
           <w:rFonts w:hint="eastAsia"/>
         </w:rPr>
-        <w:t xml:space="preserve">ACP and Explicit Dynamic Modules </w:t>
-      </w:r>
-      <w:r>
-        <w:t xml:space="preserve">are used in this project </w:t>
+        <w:t xml:space="preserve"> </w:t>
       </w:r>
       <w:r>
         <w:rPr>
           <w:rFonts w:hint="eastAsia"/>
         </w:rPr>
-        <w:t xml:space="preserve">to run the simulation. </w:t>
-      </w:r>
-      <w:r>
-        <w:t>ACP is a unique module in ANSYS, used especially for composite structures, while Explicit Dynamic module is used to run the dynamic simulation process</w:t>
-      </w:r>
-      <w:r>
-        <w:t>.</w:t>
-      </w:r>
-    </w:p>
-    <w:p>
-      <w:r>
-        <w:rPr>
-          <w:rFonts w:hint="eastAsia"/>
-        </w:rPr>
-        <w:t xml:space="preserve"> </w:t>
-      </w:r>
-      <w:r>
-        <w:t xml:space="preserve">There are two kinds of impact test, high velocity impact and low velocity impact. The high velocity impact is more suitable for our inspection. But almost all high velocity tests are go-through test, and are validated by the residual velocity. </w:t>
-      </w:r>
-      <w:r>
-        <w:t xml:space="preserve">This project is </w:t>
-      </w:r>
-      <w:r>
-        <w:t xml:space="preserve">trying to find the maximum weight and velocity of the impactor that cannot go through the board. The low velocity test uses a high weight mass dropped on the board and inspects the load and displacement. The two methods have their own weakness. They will be compared in our report, and the better model will be chosen in the final </w:t>
-      </w:r>
-      <w:r>
-        <w:lastRenderedPageBreak/>
-        <w:t xml:space="preserve">simulation. </w:t>
-      </w:r>
-      <w:r>
-        <w:rPr>
-          <w:rFonts w:hint="eastAsia"/>
-        </w:rPr>
-        <w:t xml:space="preserve">The first step is to model just as the </w:t>
-      </w:r>
-      <w:r>
-        <w:t>experiments described, and validate</w:t>
-      </w:r>
-      <w:r>
-        <w:rPr>
-          <w:rFonts w:hint="eastAsia"/>
-        </w:rPr>
-        <w:t xml:space="preserve"> with the test data. </w:t>
-      </w:r>
-      <w:r>
-        <w:t>If the high velocity model is chosen, the validation indicator should be residual velocity, while when using low velocity model, force-displacement data should be validated.</w:t>
-      </w:r>
-    </w:p>
-    <w:p>
-      <w:r>
-        <w:t>By studying the test and simulation results,</w:t>
-      </w:r>
-      <w:r>
-        <w:rPr>
-          <w:rFonts w:hint="eastAsia"/>
-        </w:rPr>
-        <w:t xml:space="preserve"> the material and dimension </w:t>
-      </w:r>
-      <w:r>
-        <w:t xml:space="preserve">are determined </w:t>
-      </w:r>
-      <w:r>
-        <w:rPr>
-          <w:rFonts w:hint="eastAsia"/>
-        </w:rPr>
-        <w:t xml:space="preserve">in our usage, the final </w:t>
-      </w:r>
-      <w:r>
-        <w:t>analysing</w:t>
-      </w:r>
-      <w:r>
-        <w:rPr>
-          <w:rFonts w:hint="eastAsia"/>
-        </w:rPr>
-        <w:t xml:space="preserve"> model</w:t>
-      </w:r>
-      <w:r>
-        <w:t xml:space="preserve"> is built</w:t>
-      </w:r>
-      <w:r>
-        <w:rPr>
-          <w:rFonts w:hint="eastAsia"/>
-        </w:rPr>
-        <w:t>. The chosen indicators are: energy absorbing effectiveness, cost and the damaging situation. This model could not be validated by test data.</w:t>
-      </w:r>
-    </w:p>
-    <w:p/>
+        <w:t>The chosen indicators are: energy absorbing effectiveness, cost and the damaging situation. This model could not be validated by test data.</w:t>
+      </w:r>
+    </w:p>
     <w:p>
       <w:pPr>
         <w:pStyle w:val="Heading1"/>
@@ -1459,98 +1431,473 @@
     </w:p>
     <w:p>
       <w:r>
-        <w:t>One set of high velocity impact experiment structures and data are chosen to be simulated</w:t>
-      </w:r>
-      <w:bookmarkStart w:id="4" w:name="_GoBack"/>
-      <w:bookmarkEnd w:id="4"/>
+        <w:t xml:space="preserve">This project aims to design a composite board to protect windows from cyclone debris impacting. Under Australian law, this kind of design must comply with Australian Standards AS </w:t>
+      </w:r>
+      <w:r>
+        <w:t>1170</w:t>
+      </w:r>
+      <w:r>
+        <w:t>.2,2011, Structural design actions part 2: Wind actions. As stated in 2.5.8, impact loading from windborne debris</w:t>
+      </w:r>
+      <w:r>
+        <w:t>, there are two load need to be tested:</w:t>
+      </w:r>
+    </w:p>
+    <w:p>
+      <w:pPr>
+        <w:pStyle w:val="ListParagraph"/>
+        <w:numPr>
+          <w:ilvl w:val="0"/>
+          <w:numId w:val="2"/>
+        </w:numPr>
+      </w:pPr>
+      <w:r>
+        <w:t>A</w:t>
+      </w:r>
+      <w:r>
+        <w:t xml:space="preserve"> timber test member of 4 kg mass, of a density of at least 600 kg/m3, </w:t>
+      </w:r>
+      <w:r>
+        <w:t xml:space="preserve">with a nominal </w:t>
+      </w:r>
+      <w:r>
+        <w:t>cross-section of 100 mm x 50 mm impacting end on at 0.4 V</w:t>
+      </w:r>
+      <w:r>
+        <w:rPr>
+          <w:vertAlign w:val="subscript"/>
+        </w:rPr>
+        <w:t>R</w:t>
+      </w:r>
+      <w:r>
+        <w:t xml:space="preserve"> </w:t>
+      </w:r>
+      <w:r>
+        <w:t xml:space="preserve">for the horizontal </w:t>
+      </w:r>
+      <w:r>
+        <w:t>component of the trajectory, and 0.1 V</w:t>
+      </w:r>
+      <w:r>
+        <w:rPr>
+          <w:vertAlign w:val="subscript"/>
+        </w:rPr>
+        <w:t>R</w:t>
+      </w:r>
+      <w:r>
+        <w:t xml:space="preserve"> for the vertical component of the trajectory;</w:t>
+      </w:r>
+    </w:p>
+    <w:p>
+      <w:pPr>
+        <w:pStyle w:val="ListParagraph"/>
+        <w:numPr>
+          <w:ilvl w:val="0"/>
+          <w:numId w:val="2"/>
+        </w:numPr>
+      </w:pPr>
+      <w:r>
+        <w:t>A</w:t>
+      </w:r>
+      <w:r>
+        <w:t xml:space="preserve"> spherical steel ball 8 mm in diameter (approxima</w:t>
+      </w:r>
+      <w:r>
+        <w:t xml:space="preserve">tely 2 grams mass) impacting at </w:t>
+      </w:r>
+      <w:r>
+        <w:t>0.4 V</w:t>
+      </w:r>
+      <w:r>
+        <w:rPr>
+          <w:vertAlign w:val="subscript"/>
+        </w:rPr>
+        <w:t>R</w:t>
+      </w:r>
+      <w:r>
+        <w:t xml:space="preserve"> for the horizontal component of the trajectory, and 0.3 V</w:t>
+      </w:r>
+      <w:r>
+        <w:rPr>
+          <w:vertAlign w:val="subscript"/>
+        </w:rPr>
+        <w:t>R</w:t>
+      </w:r>
+      <w:r>
+        <w:t xml:space="preserve"> for the vertic</w:t>
+      </w:r>
+      <w:r>
+        <w:t xml:space="preserve">al </w:t>
+      </w:r>
+      <w:r>
+        <w:t>component of the trajectory</w:t>
+      </w:r>
+      <w:r>
+        <w:t>.</w:t>
+      </w:r>
+    </w:p>
+    <w:p>
+      <w:r>
+        <w:t xml:space="preserve">Some more strict design guidelines are found, such as </w:t>
+      </w:r>
+      <w:r>
+        <w:t>Design guidelines for Queensland public cyclone shelters</w:t>
+      </w:r>
+      <w:r>
+        <w:t xml:space="preserve"> [6]. It also instructs two impact loads:</w:t>
+      </w:r>
+    </w:p>
+    <w:p>
+      <w:pPr>
+        <w:pStyle w:val="ListParagraph"/>
+        <w:numPr>
+          <w:ilvl w:val="0"/>
+          <w:numId w:val="1"/>
+        </w:numPr>
+      </w:pPr>
+      <w:r>
+        <w:t>A</w:t>
+      </w:r>
+      <w:r>
+        <w:t xml:space="preserve"> 100 mm * 50 mm piece of timber of 4 kg impacting end-on at 0.4 *</w:t>
+      </w:r>
+      <w:r>
+        <w:t xml:space="preserve"> </w:t>
+      </w:r>
+      <w:r>
+        <w:t>V</w:t>
+      </w:r>
+      <w:r>
+        <w:rPr>
+          <w:vertAlign w:val="subscript"/>
+        </w:rPr>
+        <w:t>10,0</w:t>
+      </w:r>
+      <w:r>
+        <w:rPr>
+          <w:vertAlign w:val="subscript"/>
+        </w:rPr>
+        <w:t>0</w:t>
+      </w:r>
+      <w:r>
+        <w:rPr>
+          <w:vertAlign w:val="subscript"/>
+        </w:rPr>
+        <w:t>0</w:t>
+      </w:r>
+      <w:r>
+        <w:t xml:space="preserve"> for horizontal trajectories and 0.1*</w:t>
+      </w:r>
+      <w:r>
+        <w:t xml:space="preserve"> </w:t>
+      </w:r>
+      <w:r>
+        <w:t>V</w:t>
+      </w:r>
+      <w:r>
+        <w:rPr>
+          <w:vertAlign w:val="subscript"/>
+        </w:rPr>
+        <w:t>10,0</w:t>
+      </w:r>
+      <w:r>
+        <w:rPr>
+          <w:vertAlign w:val="subscript"/>
+        </w:rPr>
+        <w:t>0</w:t>
+      </w:r>
+      <w:r>
+        <w:rPr>
+          <w:vertAlign w:val="subscript"/>
+        </w:rPr>
+        <w:t>0</w:t>
+      </w:r>
+      <w:r>
+        <w:t xml:space="preserve"> </w:t>
+      </w:r>
+      <w:r>
+        <w:t>for vertical trajectories;</w:t>
+      </w:r>
+    </w:p>
+    <w:p>
+      <w:pPr>
+        <w:pStyle w:val="ListParagraph"/>
+        <w:numPr>
+          <w:ilvl w:val="0"/>
+          <w:numId w:val="1"/>
+        </w:numPr>
+      </w:pPr>
+      <w:r>
+        <w:t>F</w:t>
+      </w:r>
+      <w:r>
+        <w:t>ive spherical steel balls of 2 grams mass (8 mm diameter) impacting at 0.4 *</w:t>
+      </w:r>
+      <w:r>
+        <w:t xml:space="preserve"> </w:t>
+      </w:r>
+      <w:r>
+        <w:t>V</w:t>
+      </w:r>
+      <w:r>
+        <w:rPr>
+          <w:vertAlign w:val="subscript"/>
+        </w:rPr>
+        <w:t>10</w:t>
+      </w:r>
+      <w:r>
+        <w:rPr>
+          <w:vertAlign w:val="subscript"/>
+        </w:rPr>
+        <w:t>, 000</w:t>
+      </w:r>
+      <w:r>
+        <w:t xml:space="preserve"> for horizontal trajectories and 0.3 *</w:t>
+      </w:r>
+      <w:r>
+        <w:t xml:space="preserve"> </w:t>
+      </w:r>
+      <w:r>
+        <w:t>V</w:t>
+      </w:r>
+      <w:r>
+        <w:rPr>
+          <w:vertAlign w:val="subscript"/>
+        </w:rPr>
+        <w:t>10</w:t>
+      </w:r>
+      <w:r>
+        <w:rPr>
+          <w:vertAlign w:val="subscript"/>
+        </w:rPr>
+        <w:t>, 000</w:t>
+      </w:r>
+      <w:r>
+        <w:t xml:space="preserve"> </w:t>
+      </w:r>
+      <w:r>
+        <w:t>for vertical trajectories.</w:t>
+      </w:r>
+    </w:p>
+    <w:p>
+      <w:pPr>
+        <w:rPr>
+          <w:b/>
+        </w:rPr>
+      </w:pPr>
+      <w:r>
+        <w:t>V</w:t>
+      </w:r>
+      <w:r>
+        <w:rPr>
+          <w:vertAlign w:val="subscript"/>
+        </w:rPr>
+        <w:t>R</w:t>
+      </w:r>
+      <w:r>
+        <w:t xml:space="preserve"> and </w:t>
+      </w:r>
+      <w:r>
+        <w:t>V</w:t>
+      </w:r>
+      <w:r>
+        <w:rPr>
+          <w:vertAlign w:val="subscript"/>
+        </w:rPr>
+        <w:t>10</w:t>
+      </w:r>
+      <w:r>
+        <w:rPr>
+          <w:vertAlign w:val="subscript"/>
+        </w:rPr>
+        <w:t>, 000</w:t>
+      </w:r>
+      <w:r>
+        <w:t xml:space="preserve"> are both the reginal wind speed. </w:t>
+      </w:r>
+      <w:r>
+        <w:t>V</w:t>
+      </w:r>
+      <w:r>
+        <w:rPr>
+          <w:vertAlign w:val="subscript"/>
+        </w:rPr>
+        <w:t>10</w:t>
+      </w:r>
+      <w:r>
+        <w:rPr>
+          <w:vertAlign w:val="subscript"/>
+        </w:rPr>
+        <w:t>, 000</w:t>
+      </w:r>
+      <w:r>
+        <w:t xml:space="preserve"> means it’s </w:t>
+      </w:r>
+      <w:r>
+        <w:t>the 1 in 10,000 years’ probability based criterion</w:t>
+      </w:r>
+      <w:r>
+        <w:t xml:space="preserve">. For Queensland’s tropical cyclone region, </w:t>
+      </w:r>
+      <w:r>
+        <w:t>V</w:t>
+      </w:r>
+      <w:r>
+        <w:rPr>
+          <w:vertAlign w:val="subscript"/>
+        </w:rPr>
+        <w:t>10</w:t>
+      </w:r>
+      <w:r>
+        <w:rPr>
+          <w:vertAlign w:val="subscript"/>
+        </w:rPr>
+        <w:t>, 000</w:t>
+      </w:r>
+      <w:r>
+        <w:t xml:space="preserve"> is 306 km/hr, which equals to 85 m/s.</w:t>
+      </w:r>
+      <w:r>
+        <w:t xml:space="preserve"> </w:t>
+      </w:r>
+      <w:r>
+        <w:t>V</w:t>
+      </w:r>
+      <w:r>
+        <w:rPr>
+          <w:vertAlign w:val="subscript"/>
+        </w:rPr>
+        <w:t>R</w:t>
+      </w:r>
+      <w:r>
+        <w:t xml:space="preserve"> in AS 1170 is 81 m/s. To ensure the safety </w:t>
+      </w:r>
+      <w:r>
+        <w:t xml:space="preserve">of this design, the design guideline for </w:t>
+      </w:r>
+      <w:r>
+        <w:t>Queensland public cyclone shelters</w:t>
+      </w:r>
+      <w:r>
+        <w:t xml:space="preserve"> criteria is used in this project. Due to the limit of time, only load b is simulated.</w:t>
+      </w:r>
+    </w:p>
+    <w:p>
+      <w:r>
+        <w:t xml:space="preserve">One set of high velocity impact experiment </w:t>
+      </w:r>
+      <w:r>
+        <w:t xml:space="preserve">structures and data </w:t>
+      </w:r>
+      <w:r>
+        <w:t xml:space="preserve">which is similar to these criteria </w:t>
+      </w:r>
+      <w:r>
+        <w:t>are chosen to be simulated</w:t>
+      </w:r>
+      <w:r>
+        <w:t xml:space="preserve"> and built this numerical model. The experiment is taken by Shirley K Castillo [1]</w:t>
+      </w:r>
+      <w:r>
+        <w:t xml:space="preserve">. </w:t>
+      </w:r>
+      <w:r>
+        <w:t>The tested composite material board is made of 3 layers, two E-glass/polyester woven laminate face-sheets and one PVC foam core. The thickness of face-sheet is 3 mm and the thickness of core is 30mm. The dimension of the plate is 160*160 mm</w:t>
+      </w:r>
+      <w:r>
+        <w:rPr>
+          <w:vertAlign w:val="superscript"/>
+        </w:rPr>
+        <w:t>2</w:t>
+      </w:r>
+      <w:r>
+        <w:t xml:space="preserve">. The sandwich composite board was impacted by a steel spherical projectile, which is 1.7 g in weight and 7.5 mm in diameter. </w:t>
+      </w:r>
+      <w:r>
+        <w:t xml:space="preserve">The impact velocity is from 80 to 772 m/s. </w:t>
+      </w:r>
+      <w:r>
+        <w:t xml:space="preserve">The PVC foam is isotropic, </w:t>
+      </w:r>
+      <w:r>
+        <w:t>and its density is 100 kg/m</w:t>
+      </w:r>
+      <w:r>
+        <w:rPr>
+          <w:vertAlign w:val="superscript"/>
+        </w:rPr>
+        <w:t>3</w:t>
+      </w:r>
+      <w:r>
+        <w:t xml:space="preserve">. </w:t>
+      </w:r>
+      <w:r>
+        <w:t xml:space="preserve">The mechanical properties of </w:t>
+      </w:r>
+      <w:r>
+        <w:t>E-glass</w:t>
+      </w:r>
+      <w:r>
+        <w:t xml:space="preserve"> materials are listed in table 1.</w:t>
+      </w:r>
     </w:p>
     <w:p/>
     <w:p/>
-    <w:p/>
-    <w:p>
-      <w:r>
-        <w:t>The first step of our task is to make sure that our simulation approach is acceptable. Then we could use this model to design our protection board. In order to do this, one set of high velocity impact experiment data</w:t>
-      </w:r>
-      <w:r>
-        <w:t xml:space="preserve"> carried out by Castillo [1]</w:t>
-      </w:r>
-      <w:r>
-        <w:t xml:space="preserve"> is utilized. The simulation model is set up according to the experiment condition, and the simulation results are validated by the experiment data.</w:t>
-      </w:r>
-      <w:r>
-        <w:t xml:space="preserve"> </w:t>
-      </w:r>
-    </w:p>
-    <w:p>
-      <w:r>
-        <w:t xml:space="preserve">The tested composite material board is made of 3 layers, two E-glass/polyester woven laminate face-sheets and one PVC foam core. </w:t>
-      </w:r>
-      <w:r>
-        <w:t>The thickness of face-sheet is 3 mm and the thickness of core is 30mm. The dimension of the plate is 160*160 mm</w:t>
-      </w:r>
-      <w:r>
-        <w:rPr>
-          <w:vertAlign w:val="superscript"/>
-        </w:rPr>
-        <w:t>2</w:t>
-      </w:r>
-      <w:r>
-        <w:t>. The sandwich composite board was impacted by a steel hemispherical projectile, which is 1.7 g in weight and 7.5 mm in diameter.</w:t>
-      </w:r>
-      <w:r>
-        <w:t xml:space="preserve"> The mechanical properties of these materials are listed in table 1.</w:t>
-      </w:r>
-    </w:p>
-    <w:p/>
-    <w:p/>
     <w:p>
       <w:pPr>
         <w:spacing w:after="120"/>
         <w:jc w:val="center"/>
       </w:pPr>
       <w:r>
-        <w:t>Table 1: Material Properties</w:t>
+        <w:lastRenderedPageBreak/>
+        <w:t xml:space="preserve">Table 1: </w:t>
+      </w:r>
+      <w:r>
+        <w:t>Mechanical</w:t>
+      </w:r>
+      <w:r>
+        <w:t xml:space="preserve"> Properties</w:t>
+      </w:r>
+      <w:r>
+        <w:t xml:space="preserve"> of E-glass laminate</w:t>
       </w:r>
     </w:p>
     <w:tbl>
       <w:tblPr>
-        <w:tblW w:w="5880" w:type="dxa"/>
+        <w:tblW w:w="5829" w:type="dxa"/>
         <w:jc w:val="center"/>
+        <w:tblInd w:w="93" w:type="dxa"/>
         <w:tblLook w:val="04A0" w:firstRow="1" w:lastRow="0" w:firstColumn="1" w:lastColumn="0" w:noHBand="0" w:noVBand="1"/>
       </w:tblPr>
       <w:tblGrid>
-        <w:gridCol w:w="2280"/>
-        <w:gridCol w:w="960"/>
-        <w:gridCol w:w="1680"/>
-        <w:gridCol w:w="960"/>
+        <w:gridCol w:w="4126"/>
+        <w:gridCol w:w="1703"/>
       </w:tblGrid>
       <w:tr>
         <w:trPr>
-          <w:trHeight w:val="750"/>
+          <w:trHeight w:val="291"/>
           <w:jc w:val="center"/>
         </w:trPr>
         <w:tc>
           <w:tcPr>
-            <w:tcW w:w="2280" w:type="dxa"/>
+            <w:tcW w:w="4126" w:type="dxa"/>
             <w:tcBorders>
-              <w:top w:val="single" w:sz="8" w:space="0" w:color="auto"/>
-              <w:left w:val="single" w:sz="8" w:space="0" w:color="auto"/>
+              <w:top w:val="single" w:sz="4" w:space="0" w:color="auto"/>
+              <w:left w:val="single" w:sz="4" w:space="0" w:color="auto"/>
               <w:bottom w:val="single" w:sz="4" w:space="0" w:color="auto"/>
               <w:right w:val="single" w:sz="4" w:space="0" w:color="auto"/>
             </w:tcBorders>
             <w:shd w:val="clear" w:color="auto" w:fill="auto"/>
+            <w:noWrap/>
             <w:vAlign w:val="center"/>
             <w:hideMark/>
           </w:tcPr>
           <w:p>
             <w:pPr>
               <w:spacing w:after="0" w:line="240" w:lineRule="auto"/>
-              <w:jc w:val="center"/>
-              <w:rPr>
-                <w:rFonts w:ascii="Calibri" w:eastAsia="Times New Roman" w:hAnsi="Calibri" w:cs="Times New Roman"/>
-                <w:color w:val="000000"/>
-                <w:sz w:val="28"/>
-                <w:szCs w:val="28"/>
+              <w:rPr>
+                <w:rFonts w:ascii="Calibri" w:eastAsia="Times New Roman" w:hAnsi="Calibri" w:cs="Times New Roman"/>
+                <w:color w:val="000000"/>
                 <w:lang w:eastAsia="en-AU"/>
               </w:rPr>
             </w:pPr>
@@ -1558,31 +1905,45 @@
               <w:rPr>
                 <w:rFonts w:ascii="Calibri" w:eastAsia="Times New Roman" w:hAnsi="Calibri" w:cs="Times New Roman"/>
                 <w:color w:val="000000"/>
-                <w:sz w:val="28"/>
-                <w:szCs w:val="28"/>
-                <w:lang w:eastAsia="en-AU"/>
-              </w:rPr>
-              <w:t>Material properties</w:t>
+                <w:lang w:eastAsia="en-AU"/>
+              </w:rPr>
+              <w:t>De</w:t>
+            </w:r>
+            <w:r>
+              <w:rPr>
+                <w:rFonts w:ascii="Calibri" w:eastAsia="Times New Roman" w:hAnsi="Calibri" w:cs="Times New Roman"/>
+                <w:color w:val="000000"/>
+                <w:lang w:eastAsia="en-AU"/>
+              </w:rPr>
+              <w:t>n</w:t>
+            </w:r>
+            <w:r>
+              <w:rPr>
+                <w:rFonts w:ascii="Calibri" w:eastAsia="Times New Roman" w:hAnsi="Calibri" w:cs="Times New Roman"/>
+                <w:color w:val="000000"/>
+                <w:lang w:eastAsia="en-AU"/>
+              </w:rPr>
+              <w:t>sity</w:t>
             </w:r>
           </w:p>
         </w:tc>
         <w:tc>
           <w:tcPr>
-            <w:tcW w:w="960" w:type="dxa"/>
+            <w:tcW w:w="1703" w:type="dxa"/>
             <w:tcBorders>
-              <w:top w:val="single" w:sz="8" w:space="0" w:color="auto"/>
+              <w:top w:val="single" w:sz="4" w:space="0" w:color="auto"/>
               <w:left w:val="nil"/>
               <w:bottom w:val="single" w:sz="4" w:space="0" w:color="auto"/>
               <w:right w:val="single" w:sz="4" w:space="0" w:color="auto"/>
             </w:tcBorders>
             <w:shd w:val="clear" w:color="auto" w:fill="auto"/>
+            <w:noWrap/>
             <w:vAlign w:val="center"/>
             <w:hideMark/>
           </w:tcPr>
           <w:p>
             <w:pPr>
               <w:spacing w:after="0" w:line="240" w:lineRule="auto"/>
-              <w:jc w:val="center"/>
               <w:rPr>
                 <w:rFonts w:ascii="Calibri" w:eastAsia="Times New Roman" w:hAnsi="Calibri" w:cs="Times New Roman"/>
                 <w:color w:val="000000"/>
@@ -1595,52 +1956,41 @@
                 <w:color w:val="000000"/>
                 <w:lang w:eastAsia="en-AU"/>
               </w:rPr>
-              <w:t>Den</w:t>
-            </w:r>
-            <w:r>
-              <w:rPr>
-                <w:rFonts w:ascii="Calibri" w:eastAsia="Times New Roman" w:hAnsi="Calibri" w:cs="Times New Roman"/>
-                <w:color w:val="000000"/>
-                <w:lang w:eastAsia="en-AU"/>
-              </w:rPr>
-              <w:t>s</w:t>
-            </w:r>
-            <w:r>
-              <w:rPr>
-                <w:rFonts w:ascii="Calibri" w:eastAsia="Times New Roman" w:hAnsi="Calibri" w:cs="Times New Roman"/>
-                <w:color w:val="000000"/>
-                <w:lang w:eastAsia="en-AU"/>
-              </w:rPr>
-              <w:t>ity</w:t>
-            </w:r>
-            <w:r>
-              <w:rPr>
-                <w:rFonts w:ascii="Calibri" w:eastAsia="Times New Roman" w:hAnsi="Calibri" w:cs="Times New Roman"/>
-                <w:color w:val="000000"/>
-                <w:lang w:eastAsia="en-AU"/>
-              </w:rPr>
-              <w:br/>
-              <w:t>kg/m^3</w:t>
+              <w:t xml:space="preserve">Ρ = </w:t>
+            </w:r>
+            <w:r>
+              <w:rPr>
+                <w:rFonts w:ascii="Calibri" w:eastAsia="Times New Roman" w:hAnsi="Calibri" w:cs="Times New Roman"/>
+                <w:color w:val="000000"/>
+                <w:lang w:eastAsia="en-AU"/>
+              </w:rPr>
+              <w:t>1800</w:t>
             </w:r>
           </w:p>
         </w:tc>
+      </w:tr>
+      <w:tr>
+        <w:trPr>
+          <w:trHeight w:val="291"/>
+          <w:jc w:val="center"/>
+        </w:trPr>
         <w:tc>
           <w:tcPr>
-            <w:tcW w:w="1680" w:type="dxa"/>
+            <w:tcW w:w="4126" w:type="dxa"/>
             <w:tcBorders>
-              <w:top w:val="single" w:sz="8" w:space="0" w:color="auto"/>
-              <w:left w:val="nil"/>
+              <w:top w:val="nil"/>
+              <w:left w:val="single" w:sz="4" w:space="0" w:color="auto"/>
               <w:bottom w:val="single" w:sz="4" w:space="0" w:color="auto"/>
               <w:right w:val="single" w:sz="4" w:space="0" w:color="auto"/>
             </w:tcBorders>
             <w:shd w:val="clear" w:color="auto" w:fill="auto"/>
+            <w:noWrap/>
             <w:vAlign w:val="center"/>
             <w:hideMark/>
           </w:tcPr>
           <w:p>
             <w:pPr>
               <w:spacing w:after="0" w:line="240" w:lineRule="auto"/>
-              <w:jc w:val="center"/>
               <w:rPr>
                 <w:rFonts w:ascii="Calibri" w:eastAsia="Times New Roman" w:hAnsi="Calibri" w:cs="Times New Roman"/>
                 <w:color w:val="000000"/>
@@ -1653,110 +2003,13 @@
                 <w:color w:val="000000"/>
                 <w:lang w:eastAsia="en-AU"/>
               </w:rPr>
-              <w:t>Young's modulus</w:t>
-            </w:r>
-            <w:r>
-              <w:rPr>
-                <w:rFonts w:ascii="Calibri" w:eastAsia="Times New Roman" w:hAnsi="Calibri" w:cs="Times New Roman"/>
-                <w:color w:val="000000"/>
-                <w:lang w:eastAsia="en-AU"/>
-              </w:rPr>
-              <w:br/>
-              <w:t>M</w:t>
-            </w:r>
-            <w:r>
-              <w:rPr>
-                <w:rFonts w:ascii="Calibri" w:eastAsia="Times New Roman" w:hAnsi="Calibri" w:cs="Times New Roman"/>
-                <w:color w:val="000000"/>
-                <w:lang w:eastAsia="en-AU"/>
-              </w:rPr>
-              <w:t>P</w:t>
-            </w:r>
-            <w:r>
-              <w:rPr>
-                <w:rFonts w:ascii="Calibri" w:eastAsia="Times New Roman" w:hAnsi="Calibri" w:cs="Times New Roman"/>
-                <w:color w:val="000000"/>
-                <w:lang w:eastAsia="en-AU"/>
-              </w:rPr>
-              <w:t>a</w:t>
+              <w:t>Young's modulus (GPa)</w:t>
             </w:r>
           </w:p>
         </w:tc>
         <w:tc>
           <w:tcPr>
-            <w:tcW w:w="960" w:type="dxa"/>
-            <w:tcBorders>
-              <w:top w:val="single" w:sz="8" w:space="0" w:color="auto"/>
-              <w:left w:val="nil"/>
-              <w:bottom w:val="single" w:sz="4" w:space="0" w:color="auto"/>
-              <w:right w:val="single" w:sz="8" w:space="0" w:color="auto"/>
-            </w:tcBorders>
-            <w:shd w:val="clear" w:color="auto" w:fill="auto"/>
-            <w:vAlign w:val="center"/>
-            <w:hideMark/>
-          </w:tcPr>
-          <w:p>
-            <w:pPr>
-              <w:spacing w:after="0" w:line="240" w:lineRule="auto"/>
-              <w:jc w:val="center"/>
-              <w:rPr>
-                <w:rFonts w:ascii="Calibri" w:eastAsia="Times New Roman" w:hAnsi="Calibri" w:cs="Times New Roman"/>
-                <w:color w:val="000000"/>
-                <w:lang w:eastAsia="en-AU"/>
-              </w:rPr>
-            </w:pPr>
-            <w:r>
-              <w:rPr>
-                <w:rFonts w:ascii="Calibri" w:eastAsia="Times New Roman" w:hAnsi="Calibri" w:cs="Times New Roman"/>
-                <w:color w:val="000000"/>
-                <w:lang w:eastAsia="en-AU"/>
-              </w:rPr>
-              <w:t>Poisson ratio</w:t>
-            </w:r>
-          </w:p>
-        </w:tc>
-      </w:tr>
-      <w:tr>
-        <w:trPr>
-          <w:trHeight w:val="575"/>
-          <w:jc w:val="center"/>
-        </w:trPr>
-        <w:tc>
-          <w:tcPr>
-            <w:tcW w:w="2280" w:type="dxa"/>
-            <w:tcBorders>
-              <w:top w:val="nil"/>
-              <w:left w:val="single" w:sz="8" w:space="0" w:color="auto"/>
-              <w:bottom w:val="single" w:sz="4" w:space="0" w:color="auto"/>
-              <w:right w:val="single" w:sz="4" w:space="0" w:color="auto"/>
-            </w:tcBorders>
-            <w:shd w:val="clear" w:color="auto" w:fill="auto"/>
-            <w:vAlign w:val="center"/>
-            <w:hideMark/>
-          </w:tcPr>
-          <w:p>
-            <w:pPr>
-              <w:spacing w:after="0" w:line="240" w:lineRule="auto"/>
-              <w:jc w:val="center"/>
-              <w:rPr>
-                <w:rFonts w:ascii="Calibri" w:eastAsia="Times New Roman" w:hAnsi="Calibri" w:cs="Times New Roman"/>
-                <w:color w:val="000000"/>
-                <w:lang w:eastAsia="en-AU"/>
-              </w:rPr>
-            </w:pPr>
-            <w:r>
-              <w:rPr>
-                <w:rFonts w:ascii="Calibri" w:eastAsia="Times New Roman" w:hAnsi="Calibri" w:cs="Times New Roman"/>
-                <w:color w:val="000000"/>
-                <w:lang w:eastAsia="en-AU"/>
-              </w:rPr>
-              <w:t>E-glass/polyester woven laminate</w:t>
-            </w:r>
-          </w:p>
-        </w:tc>
-        <w:tc>
-          <w:tcPr>
-            <w:tcW w:w="960" w:type="dxa"/>
+            <w:tcW w:w="1703" w:type="dxa"/>
             <w:tcBorders>
               <w:top w:val="nil"/>
               <w:left w:val="nil"/>
@@ -1764,13 +2017,13 @@
               <w:right w:val="single" w:sz="4" w:space="0" w:color="auto"/>
             </w:tcBorders>
             <w:shd w:val="clear" w:color="auto" w:fill="auto"/>
+            <w:noWrap/>
             <w:vAlign w:val="center"/>
             <w:hideMark/>
           </w:tcPr>
           <w:p>
             <w:pPr>
               <w:spacing w:after="0" w:line="240" w:lineRule="auto"/>
-              <w:jc w:val="center"/>
               <w:rPr>
                 <w:rFonts w:ascii="Calibri" w:eastAsia="Times New Roman" w:hAnsi="Calibri" w:cs="Times New Roman"/>
                 <w:color w:val="000000"/>
@@ -1783,13 +2036,94 @@
                 <w:color w:val="000000"/>
                 <w:lang w:eastAsia="en-AU"/>
               </w:rPr>
-              <w:t>1800</w:t>
+              <w:t>E</w:t>
+            </w:r>
+            <w:r>
+              <w:rPr>
+                <w:rFonts w:ascii="Calibri" w:eastAsia="Times New Roman" w:hAnsi="Calibri" w:cs="Times New Roman"/>
+                <w:color w:val="000000"/>
+                <w:vertAlign w:val="subscript"/>
+                <w:lang w:eastAsia="en-AU"/>
+              </w:rPr>
+              <w:t xml:space="preserve">1 </w:t>
+            </w:r>
+            <w:r>
+              <w:rPr>
+                <w:rFonts w:ascii="Calibri" w:eastAsia="Times New Roman" w:hAnsi="Calibri" w:cs="Times New Roman"/>
+                <w:color w:val="000000"/>
+                <w:lang w:eastAsia="en-AU"/>
+              </w:rPr>
+              <w:t>= E</w:t>
+            </w:r>
+            <w:r>
+              <w:rPr>
+                <w:rFonts w:ascii="Calibri" w:eastAsia="Times New Roman" w:hAnsi="Calibri" w:cs="Times New Roman"/>
+                <w:color w:val="000000"/>
+                <w:vertAlign w:val="subscript"/>
+                <w:lang w:eastAsia="en-AU"/>
+              </w:rPr>
+              <w:t xml:space="preserve">2 </w:t>
+            </w:r>
+            <w:r>
+              <w:rPr>
+                <w:rFonts w:ascii="Calibri" w:eastAsia="Times New Roman" w:hAnsi="Calibri" w:cs="Times New Roman"/>
+                <w:color w:val="000000"/>
+                <w:lang w:eastAsia="en-AU"/>
+              </w:rPr>
+              <w:t xml:space="preserve">= </w:t>
+            </w:r>
+            <w:r>
+              <w:rPr>
+                <w:rFonts w:ascii="Calibri" w:eastAsia="Times New Roman" w:hAnsi="Calibri" w:cs="Times New Roman"/>
+                <w:color w:val="000000"/>
+                <w:lang w:eastAsia="en-AU"/>
+              </w:rPr>
+              <w:t>10.1</w:t>
+            </w:r>
+          </w:p>
+        </w:tc>
+      </w:tr>
+      <w:tr>
+        <w:trPr>
+          <w:trHeight w:val="291"/>
+          <w:jc w:val="center"/>
+        </w:trPr>
+        <w:tc>
+          <w:tcPr>
+            <w:tcW w:w="4126" w:type="dxa"/>
+            <w:tcBorders>
+              <w:top w:val="nil"/>
+              <w:left w:val="single" w:sz="4" w:space="0" w:color="auto"/>
+              <w:bottom w:val="single" w:sz="4" w:space="0" w:color="auto"/>
+              <w:right w:val="single" w:sz="4" w:space="0" w:color="auto"/>
+            </w:tcBorders>
+            <w:shd w:val="clear" w:color="auto" w:fill="auto"/>
+            <w:noWrap/>
+            <w:vAlign w:val="center"/>
+            <w:hideMark/>
+          </w:tcPr>
+          <w:p>
+            <w:pPr>
+              <w:spacing w:after="0" w:line="240" w:lineRule="auto"/>
+              <w:rPr>
+                <w:rFonts w:ascii="Calibri" w:eastAsia="Times New Roman" w:hAnsi="Calibri" w:cs="Times New Roman"/>
+                <w:color w:val="000000"/>
+                <w:lang w:eastAsia="en-AU"/>
+              </w:rPr>
+            </w:pPr>
+            <w:r>
+              <w:rPr>
+                <w:rFonts w:ascii="Calibri" w:eastAsia="Times New Roman" w:hAnsi="Calibri" w:cs="Times New Roman"/>
+                <w:color w:val="000000"/>
+                <w:lang w:eastAsia="en-AU"/>
+              </w:rPr>
+              <w:t>Poisson ratio</w:t>
             </w:r>
           </w:p>
         </w:tc>
         <w:tc>
           <w:tcPr>
-            <w:tcW w:w="1680" w:type="dxa"/>
+            <w:tcW w:w="1703" w:type="dxa"/>
             <w:tcBorders>
               <w:top w:val="nil"/>
               <w:left w:val="nil"/>
@@ -1797,13 +2131,13 @@
               <w:right w:val="single" w:sz="4" w:space="0" w:color="auto"/>
             </w:tcBorders>
             <w:shd w:val="clear" w:color="auto" w:fill="auto"/>
+            <w:noWrap/>
             <w:vAlign w:val="center"/>
             <w:hideMark/>
           </w:tcPr>
           <w:p>
             <w:pPr>
               <w:spacing w:after="0" w:line="240" w:lineRule="auto"/>
-              <w:jc w:val="center"/>
               <w:rPr>
                 <w:rFonts w:ascii="Calibri" w:eastAsia="Times New Roman" w:hAnsi="Calibri" w:cs="Times New Roman"/>
                 <w:color w:val="000000"/>
@@ -1816,27 +2150,58 @@
                 <w:color w:val="000000"/>
                 <w:lang w:eastAsia="en-AU"/>
               </w:rPr>
-              <w:t>10100</w:t>
+              <w:t> </w:t>
+            </w:r>
+            <w:r>
+              <w:rPr>
+                <w:rFonts w:ascii="Calibri" w:eastAsia="Times New Roman" w:hAnsi="Calibri" w:cs="Times New Roman"/>
+                <w:color w:val="000000"/>
+                <w:lang w:eastAsia="en-AU"/>
+              </w:rPr>
+              <w:t>ν</w:t>
+            </w:r>
+            <w:r>
+              <w:rPr>
+                <w:rFonts w:ascii="Calibri" w:eastAsia="Times New Roman" w:hAnsi="Calibri" w:cs="Times New Roman"/>
+                <w:color w:val="000000"/>
+                <w:vertAlign w:val="subscript"/>
+                <w:lang w:eastAsia="en-AU"/>
+              </w:rPr>
+              <w:t>12</w:t>
+            </w:r>
+            <w:r>
+              <w:rPr>
+                <w:rFonts w:ascii="Calibri" w:eastAsia="Times New Roman" w:hAnsi="Calibri" w:cs="Times New Roman"/>
+                <w:color w:val="000000"/>
+                <w:lang w:eastAsia="en-AU"/>
+              </w:rPr>
+              <w:t xml:space="preserve"> = 0.16</w:t>
             </w:r>
           </w:p>
         </w:tc>
+      </w:tr>
+      <w:tr>
+        <w:trPr>
+          <w:trHeight w:val="291"/>
+          <w:jc w:val="center"/>
+        </w:trPr>
         <w:tc>
           <w:tcPr>
-            <w:tcW w:w="960" w:type="dxa"/>
+            <w:tcW w:w="4126" w:type="dxa"/>
             <w:tcBorders>
               <w:top w:val="nil"/>
-              <w:left w:val="nil"/>
+              <w:left w:val="single" w:sz="4" w:space="0" w:color="auto"/>
               <w:bottom w:val="single" w:sz="4" w:space="0" w:color="auto"/>
-              <w:right w:val="single" w:sz="8" w:space="0" w:color="auto"/>
+              <w:right w:val="single" w:sz="4" w:space="0" w:color="auto"/>
             </w:tcBorders>
             <w:shd w:val="clear" w:color="auto" w:fill="auto"/>
+            <w:noWrap/>
             <w:vAlign w:val="center"/>
             <w:hideMark/>
           </w:tcPr>
           <w:p>
             <w:pPr>
               <w:spacing w:after="0" w:line="240" w:lineRule="auto"/>
-              <w:jc w:val="center"/>
               <w:rPr>
                 <w:rFonts w:ascii="Calibri" w:eastAsia="Times New Roman" w:hAnsi="Calibri" w:cs="Times New Roman"/>
                 <w:color w:val="000000"/>
@@ -1849,33 +2214,27 @@
                 <w:color w:val="000000"/>
                 <w:lang w:eastAsia="en-AU"/>
               </w:rPr>
-              <w:t>0.16</w:t>
+              <w:t>In-plane shear modulus(GPa)</w:t>
             </w:r>
           </w:p>
         </w:tc>
-      </w:tr>
-      <w:tr>
-        <w:trPr>
-          <w:trHeight w:val="315"/>
-          <w:jc w:val="center"/>
-        </w:trPr>
         <w:tc>
           <w:tcPr>
-            <w:tcW w:w="2280" w:type="dxa"/>
+            <w:tcW w:w="1703" w:type="dxa"/>
             <w:tcBorders>
               <w:top w:val="nil"/>
-              <w:left w:val="single" w:sz="8" w:space="0" w:color="auto"/>
-              <w:bottom w:val="single" w:sz="8" w:space="0" w:color="auto"/>
+              <w:left w:val="nil"/>
+              <w:bottom w:val="single" w:sz="4" w:space="0" w:color="auto"/>
               <w:right w:val="single" w:sz="4" w:space="0" w:color="auto"/>
             </w:tcBorders>
             <w:shd w:val="clear" w:color="auto" w:fill="auto"/>
+            <w:noWrap/>
             <w:vAlign w:val="center"/>
             <w:hideMark/>
           </w:tcPr>
           <w:p>
             <w:pPr>
               <w:spacing w:after="0" w:line="240" w:lineRule="auto"/>
-              <w:jc w:val="center"/>
               <w:rPr>
                 <w:rFonts w:ascii="Calibri" w:eastAsia="Times New Roman" w:hAnsi="Calibri" w:cs="Times New Roman"/>
                 <w:color w:val="000000"/>
@@ -1888,27 +2247,58 @@
                 <w:color w:val="000000"/>
                 <w:lang w:eastAsia="en-AU"/>
               </w:rPr>
-              <w:t>PVC Foam</w:t>
+              <w:t> </w:t>
+            </w:r>
+            <w:r>
+              <w:rPr>
+                <w:rFonts w:ascii="Calibri" w:eastAsia="Times New Roman" w:hAnsi="Calibri" w:cs="Times New Roman"/>
+                <w:color w:val="000000"/>
+                <w:lang w:eastAsia="en-AU"/>
+              </w:rPr>
+              <w:t>G</w:t>
+            </w:r>
+            <w:r>
+              <w:rPr>
+                <w:rFonts w:ascii="Calibri" w:eastAsia="Times New Roman" w:hAnsi="Calibri" w:cs="Times New Roman"/>
+                <w:color w:val="000000"/>
+                <w:vertAlign w:val="subscript"/>
+                <w:lang w:eastAsia="en-AU"/>
+              </w:rPr>
+              <w:t>12</w:t>
+            </w:r>
+            <w:r>
+              <w:rPr>
+                <w:rFonts w:ascii="Calibri" w:eastAsia="Times New Roman" w:hAnsi="Calibri" w:cs="Times New Roman"/>
+                <w:color w:val="000000"/>
+                <w:lang w:eastAsia="en-AU"/>
+              </w:rPr>
+              <w:t xml:space="preserve"> = 3.1</w:t>
             </w:r>
           </w:p>
         </w:tc>
+      </w:tr>
+      <w:tr>
+        <w:trPr>
+          <w:trHeight w:val="291"/>
+          <w:jc w:val="center"/>
+        </w:trPr>
         <w:tc>
           <w:tcPr>
-            <w:tcW w:w="960" w:type="dxa"/>
+            <w:tcW w:w="4126" w:type="dxa"/>
             <w:tcBorders>
               <w:top w:val="nil"/>
-              <w:left w:val="nil"/>
-              <w:bottom w:val="single" w:sz="8" w:space="0" w:color="auto"/>
+              <w:left w:val="single" w:sz="4" w:space="0" w:color="auto"/>
+              <w:bottom w:val="single" w:sz="4" w:space="0" w:color="auto"/>
               <w:right w:val="single" w:sz="4" w:space="0" w:color="auto"/>
             </w:tcBorders>
             <w:shd w:val="clear" w:color="auto" w:fill="auto"/>
+            <w:noWrap/>
             <w:vAlign w:val="center"/>
             <w:hideMark/>
           </w:tcPr>
           <w:p>
             <w:pPr>
               <w:spacing w:after="0" w:line="240" w:lineRule="auto"/>
-              <w:jc w:val="center"/>
               <w:rPr>
                 <w:rFonts w:ascii="Calibri" w:eastAsia="Times New Roman" w:hAnsi="Calibri" w:cs="Times New Roman"/>
                 <w:color w:val="000000"/>
@@ -1921,27 +2311,27 @@
                 <w:color w:val="000000"/>
                 <w:lang w:eastAsia="en-AU"/>
               </w:rPr>
-              <w:t>100</w:t>
+              <w:t>Interlaminar shear modulus(GPa)</w:t>
             </w:r>
           </w:p>
         </w:tc>
         <w:tc>
           <w:tcPr>
-            <w:tcW w:w="1680" w:type="dxa"/>
+            <w:tcW w:w="1703" w:type="dxa"/>
             <w:tcBorders>
               <w:top w:val="nil"/>
               <w:left w:val="nil"/>
-              <w:bottom w:val="single" w:sz="8" w:space="0" w:color="auto"/>
+              <w:bottom w:val="single" w:sz="4" w:space="0" w:color="auto"/>
               <w:right w:val="single" w:sz="4" w:space="0" w:color="auto"/>
             </w:tcBorders>
             <w:shd w:val="clear" w:color="auto" w:fill="auto"/>
+            <w:noWrap/>
             <w:vAlign w:val="center"/>
             <w:hideMark/>
           </w:tcPr>
           <w:p>
             <w:pPr>
               <w:spacing w:after="0" w:line="240" w:lineRule="auto"/>
-              <w:jc w:val="center"/>
               <w:rPr>
                 <w:rFonts w:ascii="Calibri" w:eastAsia="Times New Roman" w:hAnsi="Calibri" w:cs="Times New Roman"/>
                 <w:color w:val="000000"/>
@@ -1954,27 +2344,75 @@
                 <w:color w:val="000000"/>
                 <w:lang w:eastAsia="en-AU"/>
               </w:rPr>
-              <w:t>102</w:t>
+              <w:t> </w:t>
+            </w:r>
+            <w:r>
+              <w:rPr>
+                <w:rFonts w:ascii="Calibri" w:eastAsia="Times New Roman" w:hAnsi="Calibri" w:cs="Times New Roman"/>
+                <w:color w:val="000000"/>
+                <w:lang w:eastAsia="en-AU"/>
+              </w:rPr>
+              <w:t>G</w:t>
+            </w:r>
+            <w:r>
+              <w:rPr>
+                <w:rFonts w:ascii="Calibri" w:eastAsia="Times New Roman" w:hAnsi="Calibri" w:cs="Times New Roman"/>
+                <w:color w:val="000000"/>
+                <w:vertAlign w:val="subscript"/>
+                <w:lang w:eastAsia="en-AU"/>
+              </w:rPr>
+              <w:t>13</w:t>
+            </w:r>
+            <w:r>
+              <w:rPr>
+                <w:rFonts w:ascii="Calibri" w:eastAsia="Times New Roman" w:hAnsi="Calibri" w:cs="Times New Roman"/>
+                <w:color w:val="000000"/>
+                <w:lang w:eastAsia="en-AU"/>
+              </w:rPr>
+              <w:t xml:space="preserve"> = G</w:t>
+            </w:r>
+            <w:r>
+              <w:rPr>
+                <w:rFonts w:ascii="Calibri" w:eastAsia="Times New Roman" w:hAnsi="Calibri" w:cs="Times New Roman"/>
+                <w:color w:val="000000"/>
+                <w:vertAlign w:val="subscript"/>
+                <w:lang w:eastAsia="en-AU"/>
+              </w:rPr>
+              <w:t>23</w:t>
+            </w:r>
+            <w:r>
+              <w:rPr>
+                <w:rFonts w:ascii="Calibri" w:eastAsia="Times New Roman" w:hAnsi="Calibri" w:cs="Times New Roman"/>
+                <w:color w:val="000000"/>
+                <w:lang w:eastAsia="en-AU"/>
+              </w:rPr>
+              <w:t xml:space="preserve"> = 3.1</w:t>
             </w:r>
           </w:p>
         </w:tc>
+      </w:tr>
+      <w:tr>
+        <w:trPr>
+          <w:trHeight w:val="291"/>
+          <w:jc w:val="center"/>
+        </w:trPr>
         <w:tc>
           <w:tcPr>
-            <w:tcW w:w="960" w:type="dxa"/>
+            <w:tcW w:w="4126" w:type="dxa"/>
             <w:tcBorders>
               <w:top w:val="nil"/>
-              <w:left w:val="nil"/>
-              <w:bottom w:val="single" w:sz="8" w:space="0" w:color="auto"/>
-              <w:right w:val="single" w:sz="8" w:space="0" w:color="auto"/>
+              <w:left w:val="single" w:sz="4" w:space="0" w:color="auto"/>
+              <w:bottom w:val="single" w:sz="4" w:space="0" w:color="auto"/>
+              <w:right w:val="single" w:sz="4" w:space="0" w:color="auto"/>
             </w:tcBorders>
             <w:shd w:val="clear" w:color="auto" w:fill="auto"/>
+            <w:noWrap/>
             <w:vAlign w:val="center"/>
             <w:hideMark/>
           </w:tcPr>
           <w:p>
             <w:pPr>
               <w:spacing w:after="0" w:line="240" w:lineRule="auto"/>
-              <w:jc w:val="center"/>
               <w:rPr>
                 <w:rFonts w:ascii="Calibri" w:eastAsia="Times New Roman" w:hAnsi="Calibri" w:cs="Times New Roman"/>
                 <w:color w:val="000000"/>
@@ -1987,57 +2425,470 @@
                 <w:color w:val="000000"/>
                 <w:lang w:eastAsia="en-AU"/>
               </w:rPr>
-              <w:t>0.3</w:t>
+              <w:t>Tensile Strength(MPa)</w:t>
+            </w:r>
+          </w:p>
+        </w:tc>
+        <w:tc>
+          <w:tcPr>
+            <w:tcW w:w="1703" w:type="dxa"/>
+            <w:tcBorders>
+              <w:top w:val="nil"/>
+              <w:left w:val="nil"/>
+              <w:bottom w:val="single" w:sz="4" w:space="0" w:color="auto"/>
+              <w:right w:val="single" w:sz="4" w:space="0" w:color="auto"/>
+            </w:tcBorders>
+            <w:shd w:val="clear" w:color="auto" w:fill="auto"/>
+            <w:noWrap/>
+            <w:vAlign w:val="center"/>
+            <w:hideMark/>
+          </w:tcPr>
+          <w:p>
+            <w:pPr>
+              <w:spacing w:after="0" w:line="240" w:lineRule="auto"/>
+              <w:rPr>
+                <w:rFonts w:ascii="Calibri" w:eastAsia="Times New Roman" w:hAnsi="Calibri" w:cs="Times New Roman"/>
+                <w:color w:val="000000"/>
+                <w:lang w:eastAsia="en-AU"/>
+              </w:rPr>
+            </w:pPr>
+            <w:r>
+              <w:rPr>
+                <w:rFonts w:ascii="Calibri" w:eastAsia="Times New Roman" w:hAnsi="Calibri" w:cs="Times New Roman"/>
+                <w:color w:val="000000"/>
+                <w:lang w:eastAsia="en-AU"/>
+              </w:rPr>
+              <w:t> </w:t>
+            </w:r>
+            <w:r>
+              <w:rPr>
+                <w:rFonts w:ascii="Calibri" w:eastAsia="Times New Roman" w:hAnsi="Calibri" w:cs="Times New Roman"/>
+                <w:color w:val="000000"/>
+                <w:lang w:eastAsia="en-AU"/>
+              </w:rPr>
+              <w:t>X</w:t>
+            </w:r>
+            <w:r>
+              <w:rPr>
+                <w:rFonts w:ascii="Calibri" w:eastAsia="Times New Roman" w:hAnsi="Calibri" w:cs="Times New Roman"/>
+                <w:color w:val="000000"/>
+                <w:vertAlign w:val="subscript"/>
+                <w:lang w:eastAsia="en-AU"/>
+              </w:rPr>
+              <w:t>T</w:t>
+            </w:r>
+            <w:r>
+              <w:rPr>
+                <w:rFonts w:ascii="Calibri" w:eastAsia="Times New Roman" w:hAnsi="Calibri" w:cs="Times New Roman"/>
+                <w:color w:val="000000"/>
+                <w:lang w:eastAsia="en-AU"/>
+              </w:rPr>
+              <w:t xml:space="preserve"> = Y</w:t>
+            </w:r>
+            <w:r>
+              <w:rPr>
+                <w:rFonts w:ascii="Calibri" w:eastAsia="Times New Roman" w:hAnsi="Calibri" w:cs="Times New Roman"/>
+                <w:color w:val="000000"/>
+                <w:vertAlign w:val="subscript"/>
+                <w:lang w:eastAsia="en-AU"/>
+              </w:rPr>
+              <w:t>T</w:t>
+            </w:r>
+            <w:r>
+              <w:rPr>
+                <w:rFonts w:ascii="Calibri" w:eastAsia="Times New Roman" w:hAnsi="Calibri" w:cs="Times New Roman"/>
+                <w:color w:val="000000"/>
+                <w:lang w:eastAsia="en-AU"/>
+              </w:rPr>
+              <w:t xml:space="preserve"> =367</w:t>
+            </w:r>
+          </w:p>
+        </w:tc>
+      </w:tr>
+      <w:tr>
+        <w:trPr>
+          <w:trHeight w:val="291"/>
+          <w:jc w:val="center"/>
+        </w:trPr>
+        <w:tc>
+          <w:tcPr>
+            <w:tcW w:w="4126" w:type="dxa"/>
+            <w:tcBorders>
+              <w:top w:val="nil"/>
+              <w:left w:val="single" w:sz="4" w:space="0" w:color="auto"/>
+              <w:bottom w:val="single" w:sz="4" w:space="0" w:color="auto"/>
+              <w:right w:val="single" w:sz="4" w:space="0" w:color="auto"/>
+            </w:tcBorders>
+            <w:shd w:val="clear" w:color="auto" w:fill="auto"/>
+            <w:noWrap/>
+            <w:vAlign w:val="center"/>
+            <w:hideMark/>
+          </w:tcPr>
+          <w:p>
+            <w:pPr>
+              <w:spacing w:after="0" w:line="240" w:lineRule="auto"/>
+              <w:rPr>
+                <w:rFonts w:ascii="Calibri" w:eastAsia="Times New Roman" w:hAnsi="Calibri" w:cs="Times New Roman"/>
+                <w:color w:val="000000"/>
+                <w:lang w:eastAsia="en-AU"/>
+              </w:rPr>
+            </w:pPr>
+            <w:r>
+              <w:rPr>
+                <w:rFonts w:ascii="Calibri" w:eastAsia="Times New Roman" w:hAnsi="Calibri" w:cs="Times New Roman"/>
+                <w:color w:val="000000"/>
+                <w:lang w:eastAsia="en-AU"/>
+              </w:rPr>
+              <w:t>Compressive strength(MPa)</w:t>
+            </w:r>
+          </w:p>
+        </w:tc>
+        <w:tc>
+          <w:tcPr>
+            <w:tcW w:w="1703" w:type="dxa"/>
+            <w:tcBorders>
+              <w:top w:val="nil"/>
+              <w:left w:val="nil"/>
+              <w:bottom w:val="single" w:sz="4" w:space="0" w:color="auto"/>
+              <w:right w:val="single" w:sz="4" w:space="0" w:color="auto"/>
+            </w:tcBorders>
+            <w:shd w:val="clear" w:color="auto" w:fill="auto"/>
+            <w:noWrap/>
+            <w:vAlign w:val="center"/>
+            <w:hideMark/>
+          </w:tcPr>
+          <w:p>
+            <w:pPr>
+              <w:spacing w:after="0" w:line="240" w:lineRule="auto"/>
+              <w:rPr>
+                <w:rFonts w:ascii="Calibri" w:eastAsia="Times New Roman" w:hAnsi="Calibri" w:cs="Times New Roman"/>
+                <w:color w:val="000000"/>
+                <w:lang w:eastAsia="en-AU"/>
+              </w:rPr>
+            </w:pPr>
+            <w:r>
+              <w:rPr>
+                <w:rFonts w:ascii="Calibri" w:eastAsia="Times New Roman" w:hAnsi="Calibri" w:cs="Times New Roman"/>
+                <w:color w:val="000000"/>
+                <w:lang w:eastAsia="en-AU"/>
+              </w:rPr>
+              <w:t> </w:t>
+            </w:r>
+            <w:r>
+              <w:rPr>
+                <w:rFonts w:ascii="Calibri" w:eastAsia="Times New Roman" w:hAnsi="Calibri" w:cs="Times New Roman"/>
+                <w:color w:val="000000"/>
+                <w:lang w:eastAsia="en-AU"/>
+              </w:rPr>
+              <w:t>X</w:t>
+            </w:r>
+            <w:r>
+              <w:rPr>
+                <w:rFonts w:ascii="Calibri" w:eastAsia="Times New Roman" w:hAnsi="Calibri" w:cs="Times New Roman"/>
+                <w:color w:val="000000"/>
+                <w:vertAlign w:val="subscript"/>
+                <w:lang w:eastAsia="en-AU"/>
+              </w:rPr>
+              <w:t>C</w:t>
+            </w:r>
+            <w:r>
+              <w:rPr>
+                <w:rFonts w:ascii="Calibri" w:eastAsia="Times New Roman" w:hAnsi="Calibri" w:cs="Times New Roman"/>
+                <w:color w:val="000000"/>
+                <w:lang w:eastAsia="en-AU"/>
+              </w:rPr>
+              <w:t xml:space="preserve"> = Y</w:t>
+            </w:r>
+            <w:r>
+              <w:rPr>
+                <w:rFonts w:ascii="Calibri" w:eastAsia="Times New Roman" w:hAnsi="Calibri" w:cs="Times New Roman"/>
+                <w:color w:val="000000"/>
+                <w:vertAlign w:val="subscript"/>
+                <w:lang w:eastAsia="en-AU"/>
+              </w:rPr>
+              <w:t>C</w:t>
+            </w:r>
+            <w:r>
+              <w:rPr>
+                <w:rFonts w:ascii="Calibri" w:eastAsia="Times New Roman" w:hAnsi="Calibri" w:cs="Times New Roman"/>
+                <w:color w:val="000000"/>
+                <w:lang w:eastAsia="en-AU"/>
+              </w:rPr>
+              <w:t xml:space="preserve"> =304</w:t>
+            </w:r>
+          </w:p>
+        </w:tc>
+      </w:tr>
+      <w:tr>
+        <w:trPr>
+          <w:trHeight w:val="291"/>
+          <w:jc w:val="center"/>
+        </w:trPr>
+        <w:tc>
+          <w:tcPr>
+            <w:tcW w:w="4126" w:type="dxa"/>
+            <w:tcBorders>
+              <w:top w:val="nil"/>
+              <w:left w:val="single" w:sz="4" w:space="0" w:color="auto"/>
+              <w:bottom w:val="single" w:sz="4" w:space="0" w:color="auto"/>
+              <w:right w:val="single" w:sz="4" w:space="0" w:color="auto"/>
+            </w:tcBorders>
+            <w:shd w:val="clear" w:color="auto" w:fill="auto"/>
+            <w:noWrap/>
+            <w:vAlign w:val="center"/>
+            <w:hideMark/>
+          </w:tcPr>
+          <w:p>
+            <w:pPr>
+              <w:spacing w:after="0" w:line="240" w:lineRule="auto"/>
+              <w:rPr>
+                <w:rFonts w:ascii="Calibri" w:eastAsia="Times New Roman" w:hAnsi="Calibri" w:cs="Times New Roman"/>
+                <w:color w:val="000000"/>
+                <w:lang w:eastAsia="en-AU"/>
+              </w:rPr>
+            </w:pPr>
+            <w:r>
+              <w:rPr>
+                <w:rFonts w:ascii="Calibri" w:eastAsia="Times New Roman" w:hAnsi="Calibri" w:cs="Times New Roman"/>
+                <w:color w:val="000000"/>
+                <w:lang w:eastAsia="en-AU"/>
+              </w:rPr>
+              <w:t>In-plane shear strength(MPa)</w:t>
+            </w:r>
+          </w:p>
+        </w:tc>
+        <w:tc>
+          <w:tcPr>
+            <w:tcW w:w="1703" w:type="dxa"/>
+            <w:tcBorders>
+              <w:top w:val="nil"/>
+              <w:left w:val="nil"/>
+              <w:bottom w:val="single" w:sz="4" w:space="0" w:color="auto"/>
+              <w:right w:val="single" w:sz="4" w:space="0" w:color="auto"/>
+            </w:tcBorders>
+            <w:shd w:val="clear" w:color="auto" w:fill="auto"/>
+            <w:noWrap/>
+            <w:vAlign w:val="center"/>
+            <w:hideMark/>
+          </w:tcPr>
+          <w:p>
+            <w:pPr>
+              <w:spacing w:after="0" w:line="240" w:lineRule="auto"/>
+              <w:rPr>
+                <w:rFonts w:ascii="Calibri" w:eastAsia="Times New Roman" w:hAnsi="Calibri" w:cs="Times New Roman"/>
+                <w:color w:val="000000"/>
+                <w:lang w:eastAsia="en-AU"/>
+              </w:rPr>
+            </w:pPr>
+            <w:r>
+              <w:rPr>
+                <w:rFonts w:ascii="Calibri" w:eastAsia="Times New Roman" w:hAnsi="Calibri" w:cs="Times New Roman"/>
+                <w:color w:val="000000"/>
+                <w:lang w:eastAsia="en-AU"/>
+              </w:rPr>
+              <w:t> </w:t>
+            </w:r>
+            <w:r>
+              <w:rPr>
+                <w:rFonts w:ascii="Calibri" w:eastAsia="Times New Roman" w:hAnsi="Calibri" w:cs="Times New Roman"/>
+                <w:color w:val="000000"/>
+                <w:lang w:eastAsia="en-AU"/>
+              </w:rPr>
+              <w:t>S</w:t>
+            </w:r>
+            <w:r>
+              <w:rPr>
+                <w:rFonts w:ascii="Calibri" w:eastAsia="Times New Roman" w:hAnsi="Calibri" w:cs="Times New Roman"/>
+                <w:color w:val="000000"/>
+                <w:vertAlign w:val="subscript"/>
+                <w:lang w:eastAsia="en-AU"/>
+              </w:rPr>
+              <w:t>12</w:t>
+            </w:r>
+            <w:r>
+              <w:rPr>
+                <w:rFonts w:ascii="Calibri" w:eastAsia="Times New Roman" w:hAnsi="Calibri" w:cs="Times New Roman"/>
+                <w:color w:val="000000"/>
+                <w:lang w:eastAsia="en-AU"/>
+              </w:rPr>
+              <w:t xml:space="preserve"> = 120</w:t>
+            </w:r>
+          </w:p>
+        </w:tc>
+      </w:tr>
+      <w:tr>
+        <w:trPr>
+          <w:trHeight w:val="291"/>
+          <w:jc w:val="center"/>
+        </w:trPr>
+        <w:tc>
+          <w:tcPr>
+            <w:tcW w:w="4126" w:type="dxa"/>
+            <w:tcBorders>
+              <w:top w:val="nil"/>
+              <w:left w:val="single" w:sz="4" w:space="0" w:color="auto"/>
+              <w:bottom w:val="single" w:sz="4" w:space="0" w:color="auto"/>
+              <w:right w:val="single" w:sz="4" w:space="0" w:color="auto"/>
+            </w:tcBorders>
+            <w:shd w:val="clear" w:color="auto" w:fill="auto"/>
+            <w:noWrap/>
+            <w:vAlign w:val="center"/>
+            <w:hideMark/>
+          </w:tcPr>
+          <w:p>
+            <w:pPr>
+              <w:spacing w:after="0" w:line="240" w:lineRule="auto"/>
+              <w:rPr>
+                <w:rFonts w:ascii="Calibri" w:eastAsia="Times New Roman" w:hAnsi="Calibri" w:cs="Times New Roman"/>
+                <w:color w:val="000000"/>
+                <w:lang w:eastAsia="en-AU"/>
+              </w:rPr>
+            </w:pPr>
+            <w:r>
+              <w:rPr>
+                <w:rFonts w:ascii="Calibri" w:eastAsia="Times New Roman" w:hAnsi="Calibri" w:cs="Times New Roman"/>
+                <w:color w:val="000000"/>
+                <w:lang w:eastAsia="en-AU"/>
+              </w:rPr>
+              <w:t>Interlaminar shear</w:t>
+            </w:r>
+            <w:r>
+              <w:rPr>
+                <w:rFonts w:ascii="Calibri" w:eastAsia="Times New Roman" w:hAnsi="Calibri" w:cs="Times New Roman"/>
+                <w:color w:val="000000"/>
+                <w:lang w:eastAsia="en-AU"/>
+              </w:rPr>
+              <w:t xml:space="preserve"> </w:t>
+            </w:r>
+            <w:r>
+              <w:rPr>
+                <w:rFonts w:ascii="Calibri" w:eastAsia="Times New Roman" w:hAnsi="Calibri" w:cs="Times New Roman"/>
+                <w:color w:val="000000"/>
+                <w:lang w:eastAsia="en-AU"/>
+              </w:rPr>
+              <w:t>strength (MPa)</w:t>
+            </w:r>
+          </w:p>
+        </w:tc>
+        <w:tc>
+          <w:tcPr>
+            <w:tcW w:w="1703" w:type="dxa"/>
+            <w:tcBorders>
+              <w:top w:val="nil"/>
+              <w:left w:val="nil"/>
+              <w:bottom w:val="single" w:sz="4" w:space="0" w:color="auto"/>
+              <w:right w:val="single" w:sz="4" w:space="0" w:color="auto"/>
+            </w:tcBorders>
+            <w:shd w:val="clear" w:color="auto" w:fill="auto"/>
+            <w:noWrap/>
+            <w:vAlign w:val="center"/>
+            <w:hideMark/>
+          </w:tcPr>
+          <w:p>
+            <w:pPr>
+              <w:spacing w:after="0" w:line="240" w:lineRule="auto"/>
+              <w:rPr>
+                <w:rFonts w:ascii="Calibri" w:eastAsia="Times New Roman" w:hAnsi="Calibri" w:cs="Times New Roman"/>
+                <w:color w:val="000000"/>
+                <w:lang w:eastAsia="en-AU"/>
+              </w:rPr>
+            </w:pPr>
+            <w:r>
+              <w:rPr>
+                <w:rFonts w:ascii="Calibri" w:eastAsia="Times New Roman" w:hAnsi="Calibri" w:cs="Times New Roman"/>
+                <w:color w:val="000000"/>
+                <w:lang w:eastAsia="en-AU"/>
+              </w:rPr>
+              <w:t>  </w:t>
+            </w:r>
+            <w:r>
+              <w:rPr>
+                <w:rFonts w:ascii="Calibri" w:eastAsia="Times New Roman" w:hAnsi="Calibri" w:cs="Times New Roman"/>
+                <w:color w:val="000000"/>
+                <w:lang w:eastAsia="en-AU"/>
+              </w:rPr>
+              <w:t>S</w:t>
+            </w:r>
+            <w:r>
+              <w:rPr>
+                <w:rFonts w:ascii="Calibri" w:eastAsia="Times New Roman" w:hAnsi="Calibri" w:cs="Times New Roman"/>
+                <w:color w:val="000000"/>
+                <w:vertAlign w:val="subscript"/>
+                <w:lang w:eastAsia="en-AU"/>
+              </w:rPr>
+              <w:t>13</w:t>
+            </w:r>
+            <w:r>
+              <w:rPr>
+                <w:rFonts w:ascii="Calibri" w:eastAsia="Times New Roman" w:hAnsi="Calibri" w:cs="Times New Roman"/>
+                <w:color w:val="000000"/>
+                <w:lang w:eastAsia="en-AU"/>
+              </w:rPr>
+              <w:t xml:space="preserve"> =</w:t>
+            </w:r>
+            <w:r>
+              <w:rPr>
+                <w:rFonts w:ascii="Calibri" w:eastAsia="Times New Roman" w:hAnsi="Calibri" w:cs="Times New Roman"/>
+                <w:color w:val="000000"/>
+                <w:lang w:eastAsia="en-AU"/>
+              </w:rPr>
+              <w:t xml:space="preserve">  </w:t>
+            </w:r>
+            <w:r>
+              <w:rPr>
+                <w:rFonts w:ascii="Calibri" w:eastAsia="Times New Roman" w:hAnsi="Calibri" w:cs="Times New Roman"/>
+                <w:color w:val="000000"/>
+                <w:lang w:eastAsia="en-AU"/>
+              </w:rPr>
+              <w:t>S</w:t>
+            </w:r>
+            <w:r>
+              <w:rPr>
+                <w:rFonts w:ascii="Calibri" w:eastAsia="Times New Roman" w:hAnsi="Calibri" w:cs="Times New Roman"/>
+                <w:color w:val="000000"/>
+                <w:vertAlign w:val="subscript"/>
+                <w:lang w:eastAsia="en-AU"/>
+              </w:rPr>
+              <w:t>23</w:t>
+            </w:r>
+            <w:r>
+              <w:rPr>
+                <w:rFonts w:ascii="Calibri" w:eastAsia="Times New Roman" w:hAnsi="Calibri" w:cs="Times New Roman"/>
+                <w:color w:val="000000"/>
+                <w:lang w:eastAsia="en-AU"/>
+              </w:rPr>
+              <w:t xml:space="preserve"> = 34.3</w:t>
             </w:r>
           </w:p>
         </w:tc>
       </w:tr>
     </w:tbl>
+    <w:p>
+      <w:pPr>
+        <w:spacing w:after="120"/>
+        <w:jc w:val="center"/>
+      </w:pPr>
+    </w:p>
+    <w:p>
+      <w:bookmarkStart w:id="4" w:name="_GoBack"/>
+      <w:bookmarkEnd w:id="4"/>
+      <w:r>
+        <w:t>The first step of our task is to make sure that our simulation approach is acceptable. Then we could use this model to design our protection board. In order to do this, one set of high velocity impact experiment data</w:t>
+      </w:r>
+      <w:r>
+        <w:t xml:space="preserve"> carried out by Castillo [1]</w:t>
+      </w:r>
+      <w:r>
+        <w:t xml:space="preserve"> is utilized. The simulation model is set up according to the experiment condition, and the simulation results are validated by the experiment data.</w:t>
+      </w:r>
+      <w:r>
+        <w:t xml:space="preserve"> </w:t>
+      </w:r>
+    </w:p>
     <w:p/>
-    <w:p>
-      <w:r>
-        <w:rPr>
-          <w:noProof/>
-          <w:lang w:eastAsia="en-AU"/>
-        </w:rPr>
-        <w:lastRenderedPageBreak/>
-        <w:drawing>
-          <wp:inline distT="0" distB="0" distL="0" distR="0" wp14:anchorId="078829B8" wp14:editId="5EDAF870">
-            <wp:extent cx="5731510" cy="2113188"/>
-            <wp:effectExtent l="0" t="0" r="2540" b="1905"/>
-            <wp:docPr id="9" name="Picture 9"/>
-            <wp:cNvGraphicFramePr>
-              <a:graphicFrameLocks xmlns:a="http://schemas.openxmlformats.org/drawingml/2006/main" noChangeAspect="1"/>
-            </wp:cNvGraphicFramePr>
-            <a:graphic xmlns:a="http://schemas.openxmlformats.org/drawingml/2006/main">
-              <a:graphicData uri="http://schemas.openxmlformats.org/drawingml/2006/picture">
-                <pic:pic xmlns:pic="http://schemas.openxmlformats.org/drawingml/2006/picture">
-                  <pic:nvPicPr>
-                    <pic:cNvPr id="0" name=""/>
-                    <pic:cNvPicPr/>
-                  </pic:nvPicPr>
-                  <pic:blipFill>
-                    <a:blip r:embed="rId9"/>
-                    <a:stretch>
-                      <a:fillRect/>
-                    </a:stretch>
-                  </pic:blipFill>
-                  <pic:spPr>
-                    <a:xfrm>
-                      <a:off x="0" y="0"/>
-                      <a:ext cx="5731510" cy="2113188"/>
-                    </a:xfrm>
-                    <a:prstGeom prst="rect">
-                      <a:avLst/>
-                    </a:prstGeom>
-                  </pic:spPr>
-                </pic:pic>
-              </a:graphicData>
-            </a:graphic>
-          </wp:inline>
-        </w:drawing>
-      </w:r>
-    </w:p>
+    <w:p/>
+    <w:p/>
+    <w:p/>
     <w:p>
       <w:pPr>
         <w:pStyle w:val="Heading1"/>
@@ -2210,6 +3061,7 @@
               <w:jc w:val="center"/>
             </w:pPr>
             <w:r>
+              <w:lastRenderedPageBreak/>
               <w:t>B</w:t>
             </w:r>
           </w:p>
@@ -2272,12 +3124,170 @@
           <w:noProof/>
           <w:lang w:eastAsia="en-AU"/>
         </w:rPr>
-        <w:lastRenderedPageBreak/>
         <w:drawing>
           <wp:inline distT="0" distB="0" distL="0" distR="0" wp14:anchorId="3E881E87" wp14:editId="65A372EE">
             <wp:extent cx="4994787" cy="3690059"/>
             <wp:effectExtent l="0" t="0" r="0" b="5715"/>
             <wp:docPr id="1" name="Picture 1"/>
+            <wp:cNvGraphicFramePr>
+              <a:graphicFrameLocks xmlns:a="http://schemas.openxmlformats.org/drawingml/2006/main" noChangeAspect="1"/>
+            </wp:cNvGraphicFramePr>
+            <a:graphic xmlns:a="http://schemas.openxmlformats.org/drawingml/2006/main">
+              <a:graphicData uri="http://schemas.openxmlformats.org/drawingml/2006/picture">
+                <pic:pic xmlns:pic="http://schemas.openxmlformats.org/drawingml/2006/picture">
+                  <pic:nvPicPr>
+                    <pic:cNvPr id="0" name=""/>
+                    <pic:cNvPicPr/>
+                  </pic:nvPicPr>
+                  <pic:blipFill>
+                    <a:blip r:embed="rId9"/>
+                    <a:stretch>
+                      <a:fillRect/>
+                    </a:stretch>
+                  </pic:blipFill>
+                  <pic:spPr>
+                    <a:xfrm>
+                      <a:off x="0" y="0"/>
+                      <a:ext cx="4994181" cy="3689611"/>
+                    </a:xfrm>
+                    <a:prstGeom prst="rect">
+                      <a:avLst/>
+                    </a:prstGeom>
+                  </pic:spPr>
+                </pic:pic>
+              </a:graphicData>
+            </a:graphic>
+          </wp:inline>
+        </w:drawing>
+      </w:r>
+    </w:p>
+    <w:p>
+      <w:pPr>
+        <w:jc w:val="center"/>
+        <w:rPr>
+          <w:i/>
+        </w:rPr>
+      </w:pPr>
+      <w:r>
+        <w:rPr>
+          <w:i/>
+        </w:rPr>
+        <w:t xml:space="preserve">Figure </w:t>
+      </w:r>
+      <w:r>
+        <w:rPr>
+          <w:i/>
+        </w:rPr>
+        <w:t>1</w:t>
+      </w:r>
+      <w:r>
+        <w:rPr>
+          <w:i/>
+        </w:rPr>
+        <w:t>: Simplified Geometry and Boundary Conditions</w:t>
+      </w:r>
+    </w:p>
+    <w:p>
+      <w:pPr>
+        <w:pStyle w:val="Heading1"/>
+        <w:spacing w:after="240"/>
+      </w:pPr>
+      <w:bookmarkStart w:id="7" w:name="_Toc479261288"/>
+      <w:bookmarkStart w:id="8" w:name="_Toc481699520"/>
+      <w:r>
+        <w:t>4. Mesh and Refinement</w:t>
+      </w:r>
+      <w:bookmarkEnd w:id="7"/>
+      <w:bookmarkEnd w:id="8"/>
+    </w:p>
+    <w:p>
+      <w:pPr>
+        <w:pStyle w:val="Heading2"/>
+        <w:spacing w:after="120"/>
+      </w:pPr>
+      <w:bookmarkStart w:id="9" w:name="_Toc479261289"/>
+      <w:bookmarkStart w:id="10" w:name="_Toc481699521"/>
+      <w:r>
+        <w:t>4.1 Mesh</w:t>
+      </w:r>
+      <w:bookmarkEnd w:id="9"/>
+      <w:r>
+        <w:t xml:space="preserve"> Method</w:t>
+      </w:r>
+      <w:bookmarkEnd w:id="10"/>
+    </w:p>
+    <w:p>
+      <w:r>
+        <w:t xml:space="preserve">When we are trying to set the meshes </w:t>
+      </w:r>
+      <w:r>
+        <w:t>of the</w:t>
+      </w:r>
+      <w:r>
+        <w:t xml:space="preserve"> geometry, there are a lot of options need to be chosen: structured or unstructured, quadrilaterals or triangles. </w:t>
+      </w:r>
+      <w:r>
+        <w:t xml:space="preserve">Meshing method could have great influence on the accuracy of our results, so they need to be carefully decided. </w:t>
+      </w:r>
+    </w:p>
+    <w:p>
+      <w:r>
+        <w:t xml:space="preserve"> </w:t>
+      </w:r>
+      <w:r>
+        <w:t>In this project, structured mesh is chosen</w:t>
+      </w:r>
+      <w:r>
+        <w:t>,</w:t>
+      </w:r>
+      <w:r>
+        <w:t xml:space="preserve"> as structured meshing method normally has better accuracy and takes less computational resource. When taking transient analyses and applying explicit dynamic module, the solving time could be </w:t>
+      </w:r>
+      <w:r>
+        <w:t>very long</w:t>
+      </w:r>
+      <w:r>
+        <w:t xml:space="preserve"> due to its complexity. So</w:t>
+      </w:r>
+      <w:r>
+        <w:t xml:space="preserve"> computational resource saving is a critical consideration here.</w:t>
+      </w:r>
+    </w:p>
+    <w:p>
+      <w:r>
+        <w:t xml:space="preserve">The projectile ball is hard to set as structured mesh. It is not our main investigate target and its mesh would has little influence on the result, so it is set </w:t>
+      </w:r>
+      <w:r>
+        <w:t>with</w:t>
+      </w:r>
+      <w:r>
+        <w:t xml:space="preserve"> a coarse </w:t>
+      </w:r>
+      <w:r>
+        <w:t>unstructured mesh.</w:t>
+      </w:r>
+    </w:p>
+    <w:p>
+      <w:r>
+        <w:t>In order to get a better mesh and develop more accurate result, smaller size mesh elements are allocated around the impact area. A mesh refinement procedure is carried out in the following part.</w:t>
+      </w:r>
+    </w:p>
+    <w:p>
+      <w:pPr>
+        <w:spacing w:after="0"/>
+        <w:jc w:val="center"/>
+      </w:pPr>
+      <w:r>
+        <w:rPr>
+          <w:noProof/>
+          <w:lang w:eastAsia="en-AU"/>
+        </w:rPr>
+        <w:lastRenderedPageBreak/>
+        <w:drawing>
+          <wp:inline distT="0" distB="0" distL="0" distR="0" wp14:anchorId="715D6D4D" wp14:editId="283718EA">
+            <wp:extent cx="3771900" cy="3501097"/>
+            <wp:effectExtent l="0" t="0" r="0" b="4445"/>
+            <wp:docPr id="3" name="Picture 3"/>
             <wp:cNvGraphicFramePr>
               <a:graphicFrameLocks xmlns:a="http://schemas.openxmlformats.org/drawingml/2006/main" noChangeAspect="1"/>
             </wp:cNvGraphicFramePr>
@@ -2297,7 +3307,7 @@
                   <pic:spPr>
                     <a:xfrm>
                       <a:off x="0" y="0"/>
-                      <a:ext cx="4994181" cy="3689611"/>
+                      <a:ext cx="3775496" cy="3504435"/>
                     </a:xfrm>
                     <a:prstGeom prst="rect">
                       <a:avLst/>
@@ -2321,109 +3331,111 @@
         <w:rPr>
           <w:i/>
         </w:rPr>
-        <w:t xml:space="preserve">Figure </w:t>
-      </w:r>
-      <w:r>
+        <w:t>Figure 2: Unstructured Mesh and Structured Mesh</w:t>
+      </w:r>
+    </w:p>
+    <w:p>
+      <w:pPr>
+        <w:pStyle w:val="Heading2"/>
+        <w:spacing w:after="120"/>
+      </w:pPr>
+      <w:bookmarkStart w:id="11" w:name="_Toc481699522"/>
+      <w:r>
+        <w:t>4.2 Mesh Refinement</w:t>
+      </w:r>
+      <w:bookmarkEnd w:id="11"/>
+    </w:p>
+    <w:p>
+      <w:r>
+        <w:t xml:space="preserve">The purpose of the experiment simulation is to develop a reliable model. The residual velocity is set to be the validation data. In consider of this, the residual velocity of the projectile is used here as the mesh refinement indicator. </w:t>
+      </w:r>
+    </w:p>
+    <w:p>
+      <w:r>
+        <w:t>When the initial inlet velocity is set to a certain value, 400 m/s here, it is clear that as the mesh element number increases, the residual velocity converged to a certain value. More element takes more calculation time, especially in the transient analyses case. A compromise needs to be made between accuracy and time consuming.</w:t>
+      </w:r>
+    </w:p>
+    <w:p>
+      <w:r>
+        <w:t>The 30,000 element model is chosen in this project, as it relatively accurate and took a reasonable time (about 20 minutes) to solve the results.</w:t>
+      </w:r>
+    </w:p>
+    <w:p>
+      <w:pPr>
+        <w:spacing w:after="0"/>
+        <w:jc w:val="center"/>
+        <w:rPr>
+          <w:highlight w:val="yellow"/>
+        </w:rPr>
+      </w:pPr>
+      <w:r>
+        <w:rPr>
+          <w:noProof/>
+          <w:lang w:eastAsia="en-AU"/>
+        </w:rPr>
+        <w:lastRenderedPageBreak/>
+        <w:drawing>
+          <wp:inline distT="0" distB="0" distL="0" distR="0" wp14:anchorId="2BEE4E32" wp14:editId="703A98DF">
+            <wp:extent cx="4657725" cy="2814638"/>
+            <wp:effectExtent l="0" t="0" r="9525" b="24130"/>
+            <wp:docPr id="16" name="Chart 16"/>
+            <wp:cNvGraphicFramePr/>
+            <a:graphic xmlns:a="http://schemas.openxmlformats.org/drawingml/2006/main">
+              <a:graphicData uri="http://schemas.openxmlformats.org/drawingml/2006/chart">
+                <c:chart xmlns:c="http://schemas.openxmlformats.org/drawingml/2006/chart" xmlns:r="http://schemas.openxmlformats.org/officeDocument/2006/relationships" r:id="rId11"/>
+              </a:graphicData>
+            </a:graphic>
+          </wp:inline>
+        </w:drawing>
+      </w:r>
+    </w:p>
+    <w:p>
+      <w:pPr>
+        <w:jc w:val="center"/>
         <w:rPr>
           <w:i/>
         </w:rPr>
-        <w:t>1</w:t>
-      </w:r>
+      </w:pPr>
       <w:r>
         <w:rPr>
           <w:i/>
         </w:rPr>
-        <w:t>: Simplified Geometry and Boundary Conditions</w:t>
-      </w:r>
-    </w:p>
+        <w:t xml:space="preserve">Figure 3: Mesh Convergence </w:t>
+      </w:r>
+    </w:p>
+    <w:p/>
     <w:p>
       <w:pPr>
         <w:pStyle w:val="Heading1"/>
         <w:spacing w:after="240"/>
       </w:pPr>
-      <w:bookmarkStart w:id="7" w:name="_Toc479261288"/>
-      <w:bookmarkStart w:id="8" w:name="_Toc481699520"/>
-      <w:r>
-        <w:t>4. Mesh and Refinement</w:t>
-      </w:r>
-      <w:bookmarkEnd w:id="7"/>
-      <w:bookmarkEnd w:id="8"/>
-    </w:p>
-    <w:p>
-      <w:pPr>
-        <w:pStyle w:val="Heading2"/>
-        <w:spacing w:after="120"/>
-      </w:pPr>
-      <w:bookmarkStart w:id="9" w:name="_Toc479261289"/>
-      <w:bookmarkStart w:id="10" w:name="_Toc481699521"/>
-      <w:r>
-        <w:t>4.1 Mesh</w:t>
-      </w:r>
-      <w:bookmarkEnd w:id="9"/>
-      <w:r>
-        <w:t xml:space="preserve"> Method</w:t>
-      </w:r>
-      <w:bookmarkEnd w:id="10"/>
-    </w:p>
-    <w:p>
-      <w:r>
-        <w:t xml:space="preserve">When we are trying to set the meshes </w:t>
-      </w:r>
-      <w:r>
-        <w:t>of the</w:t>
-      </w:r>
-      <w:r>
-        <w:t xml:space="preserve"> geometry, there are a lot of options need to be chosen: structured or unstructured, quadrilaterals or triangles. </w:t>
-      </w:r>
-      <w:r>
-        <w:t xml:space="preserve">Meshing method could have great influence on the accuracy of our results, so they need to be carefully decided. </w:t>
-      </w:r>
-    </w:p>
-    <w:p>
-      <w:r>
-        <w:t xml:space="preserve"> </w:t>
-      </w:r>
-      <w:r>
-        <w:t>In this project, structured mesh is chosen</w:t>
-      </w:r>
-      <w:r>
-        <w:t>,</w:t>
-      </w:r>
-      <w:r>
-        <w:t xml:space="preserve"> as structured meshing method normally has better accuracy and takes less computational resource. When taking transient analyses and applying explicit dynamic module, the solving time could be </w:t>
-      </w:r>
-      <w:r>
-        <w:t>very long</w:t>
-      </w:r>
-      <w:r>
-        <w:t xml:space="preserve"> due to its complexity. So</w:t>
-      </w:r>
-      <w:r>
-        <w:t xml:space="preserve"> computational resource saving is a critical consideration here.</w:t>
-      </w:r>
-    </w:p>
-    <w:p>
-      <w:r>
-        <w:t xml:space="preserve">The projectile ball is hard to set as structured mesh. It is not our main investigate target and its mesh would has little influence on the result, so it is set </w:t>
-      </w:r>
-      <w:r>
-        <w:t>with</w:t>
-      </w:r>
-      <w:r>
-        <w:t xml:space="preserve"> a coarse </w:t>
-      </w:r>
-      <w:r>
-        <w:t>unstructured mesh.</w:t>
-      </w:r>
-    </w:p>
-    <w:p>
-      <w:r>
-        <w:t>In order to get a better mesh and develop more accurate result, smaller size mesh elements are allocated around the impact area. A mesh refinement procedure is carried out in the following part.</w:t>
-      </w:r>
-    </w:p>
-    <w:p>
-      <w:pPr>
-        <w:spacing w:after="0"/>
+      <w:bookmarkStart w:id="12" w:name="_Toc479261292"/>
+      <w:bookmarkStart w:id="13" w:name="_Toc481699523"/>
+      <w:r>
+        <w:t>5. Results</w:t>
+      </w:r>
+      <w:bookmarkEnd w:id="12"/>
+      <w:bookmarkEnd w:id="13"/>
+    </w:p>
+    <w:p>
+      <w:r>
+        <w:t xml:space="preserve">Figure 4 shows the stress distribution after the impact of 360 m/s velocity. </w:t>
+      </w:r>
+      <w:r>
+        <w:t>T</w:t>
+      </w:r>
+      <w:r>
+        <w:t xml:space="preserve">his figure is at the end time of 0.5 mms. As is shown in the figure, the </w:t>
+      </w:r>
+      <w:r>
+        <w:t xml:space="preserve">projectile almost went through this composite board, but still remains in the back board. Looking into figure 6, it could be found that </w:t>
+      </w:r>
+      <w:r>
+        <w:t xml:space="preserve">the velocity of the projectile dropped from the 360 m/s to 5 m/s. This means that 360 m/s could be taken as the ballistic limit.  </w:t>
+      </w:r>
+    </w:p>
+    <w:p>
+      <w:pPr>
         <w:jc w:val="center"/>
       </w:pPr>
       <w:r>
@@ -2431,12 +3443,11 @@
           <w:noProof/>
           <w:lang w:eastAsia="en-AU"/>
         </w:rPr>
-        <w:lastRenderedPageBreak/>
         <w:drawing>
-          <wp:inline distT="0" distB="0" distL="0" distR="0" wp14:anchorId="715D6D4D" wp14:editId="283718EA">
-            <wp:extent cx="3771900" cy="3501097"/>
-            <wp:effectExtent l="0" t="0" r="0" b="4445"/>
-            <wp:docPr id="3" name="Picture 3"/>
+          <wp:inline distT="0" distB="0" distL="0" distR="0" wp14:anchorId="35B38E06" wp14:editId="445C5E56">
+            <wp:extent cx="3859618" cy="3091600"/>
+            <wp:effectExtent l="0" t="0" r="7620" b="0"/>
+            <wp:docPr id="4" name="Picture 4"/>
             <wp:cNvGraphicFramePr>
               <a:graphicFrameLocks xmlns:a="http://schemas.openxmlformats.org/drawingml/2006/main" noChangeAspect="1"/>
             </wp:cNvGraphicFramePr>
@@ -2448,7 +3459,7 @@
                     <pic:cNvPicPr/>
                   </pic:nvPicPr>
                   <pic:blipFill>
-                    <a:blip r:embed="rId11"/>
+                    <a:blip r:embed="rId12"/>
                     <a:stretch>
                       <a:fillRect/>
                     </a:stretch>
@@ -2456,7 +3467,7 @@
                   <pic:spPr>
                     <a:xfrm>
                       <a:off x="0" y="0"/>
-                      <a:ext cx="3775496" cy="3504435"/>
+                      <a:ext cx="3864518" cy="3095525"/>
                     </a:xfrm>
                     <a:prstGeom prst="rect">
                       <a:avLst/>
@@ -2480,123 +3491,51 @@
         <w:rPr>
           <w:i/>
         </w:rPr>
-        <w:t>Figure 2: Unstructured Mesh and Structured Mesh</w:t>
-      </w:r>
-    </w:p>
-    <w:p>
-      <w:pPr>
-        <w:pStyle w:val="Heading2"/>
-        <w:spacing w:after="120"/>
-      </w:pPr>
-      <w:bookmarkStart w:id="11" w:name="_Toc481699522"/>
-      <w:r>
-        <w:t>4.2 Mesh Refinement</w:t>
-      </w:r>
-      <w:bookmarkEnd w:id="11"/>
-    </w:p>
-    <w:p>
-      <w:r>
-        <w:t xml:space="preserve">The purpose of the experiment simulation is to develop a reliable model. The residual velocity is set to be the validation data. In consider of this, the residual velocity of the projectile is used here as the mesh refinement indicator. </w:t>
-      </w:r>
-    </w:p>
-    <w:p>
-      <w:r>
-        <w:t>When the initial inlet velocity is set to a certain value, 400 m/s here, it is clear that as the mesh element number increases, the residual velocity converged to a certain value. More element takes more calculation time, especially in the transient analyses case. A compromise needs to be made between accuracy and time consuming.</w:t>
-      </w:r>
-    </w:p>
-    <w:p>
-      <w:r>
-        <w:t>The 30,000 element model is chosen in this project, as it relatively accurate and took a reasonable time (about 20 minutes) to solve the results.</w:t>
+        <w:t>Figure 4: Stress distribution</w:t>
+      </w:r>
+    </w:p>
+    <w:p>
+      <w:r>
+        <w:lastRenderedPageBreak/>
+        <w:t xml:space="preserve">The impact velocity was changed from 80 m/s to 600 m/s to find out its corresponding residual velocity. </w:t>
+      </w:r>
+      <w:r>
+        <w:t>T</w:t>
+      </w:r>
+      <w:r>
+        <w:t xml:space="preserve">he results are shown in figure </w:t>
+      </w:r>
+      <w:r>
+        <w:t>6</w:t>
+      </w:r>
+      <w:r>
+        <w:t xml:space="preserve">. </w:t>
+      </w:r>
+      <w:r>
+        <w:t xml:space="preserve">It could be confirmed again that the ballistic limit is around 360 m/s. If the projectile has lower initial velocity than this, it could not go through this composite board and will stuck in the material. The purpose of this project is to </w:t>
+      </w:r>
+      <w:r>
+        <w:t>design</w:t>
+      </w:r>
+      <w:r>
+        <w:t xml:space="preserve"> a light enough composite material board which has a higher ballistic limit to withstand the debris shock during storms.</w:t>
       </w:r>
     </w:p>
     <w:p>
       <w:pPr>
         <w:spacing w:after="0"/>
         <w:jc w:val="center"/>
-        <w:rPr>
-          <w:highlight w:val="yellow"/>
-        </w:rPr>
       </w:pPr>
       <w:r>
         <w:rPr>
           <w:noProof/>
           <w:lang w:eastAsia="en-AU"/>
         </w:rPr>
-        <w:lastRenderedPageBreak/>
         <w:drawing>
-          <wp:inline distT="0" distB="0" distL="0" distR="0" wp14:anchorId="2BEE4E32" wp14:editId="703A98DF">
-            <wp:extent cx="4657725" cy="2814638"/>
-            <wp:effectExtent l="0" t="0" r="9525" b="24130"/>
-            <wp:docPr id="16" name="Chart 16"/>
-            <wp:cNvGraphicFramePr/>
-            <a:graphic xmlns:a="http://schemas.openxmlformats.org/drawingml/2006/main">
-              <a:graphicData uri="http://schemas.openxmlformats.org/drawingml/2006/chart">
-                <c:chart xmlns:c="http://schemas.openxmlformats.org/drawingml/2006/chart" xmlns:r="http://schemas.openxmlformats.org/officeDocument/2006/relationships" r:id="rId12"/>
-              </a:graphicData>
-            </a:graphic>
-          </wp:inline>
-        </w:drawing>
-      </w:r>
-    </w:p>
-    <w:p>
-      <w:pPr>
-        <w:jc w:val="center"/>
-        <w:rPr>
-          <w:i/>
-        </w:rPr>
-      </w:pPr>
-      <w:r>
-        <w:rPr>
-          <w:i/>
-        </w:rPr>
-        <w:t xml:space="preserve">Figure 3: Mesh Convergence </w:t>
-      </w:r>
-    </w:p>
-    <w:p/>
-    <w:p>
-      <w:pPr>
-        <w:pStyle w:val="Heading1"/>
-        <w:spacing w:after="240"/>
-      </w:pPr>
-      <w:bookmarkStart w:id="12" w:name="_Toc479261292"/>
-      <w:bookmarkStart w:id="13" w:name="_Toc481699523"/>
-      <w:r>
-        <w:t>5. Results</w:t>
-      </w:r>
-      <w:bookmarkEnd w:id="12"/>
-      <w:bookmarkEnd w:id="13"/>
-    </w:p>
-    <w:p>
-      <w:r>
-        <w:t xml:space="preserve">Figure 4 shows the stress distribution after the impact of 360 m/s velocity. </w:t>
-      </w:r>
-      <w:r>
-        <w:t>T</w:t>
-      </w:r>
-      <w:r>
-        <w:t xml:space="preserve">his figure is at the end time of 0.5 mms. As is shown in the figure, the </w:t>
-      </w:r>
-      <w:r>
-        <w:t xml:space="preserve">projectile almost went through this composite board, but still remains in the back board. Looking into figure 6, it could be found that </w:t>
-      </w:r>
-      <w:r>
-        <w:t xml:space="preserve">the velocity of the projectile dropped from the 360 m/s to 5 m/s. This means that 360 m/s could be taken as the ballistic limit.  </w:t>
-      </w:r>
-    </w:p>
-    <w:p>
-      <w:pPr>
-        <w:jc w:val="center"/>
-      </w:pPr>
-      <w:r>
-        <w:rPr>
-          <w:noProof/>
-          <w:lang w:eastAsia="en-AU"/>
-        </w:rPr>
-        <w:drawing>
-          <wp:inline distT="0" distB="0" distL="0" distR="0" wp14:anchorId="35B38E06" wp14:editId="445C5E56">
-            <wp:extent cx="3859618" cy="3091600"/>
-            <wp:effectExtent l="0" t="0" r="7620" b="0"/>
-            <wp:docPr id="4" name="Picture 4"/>
+          <wp:inline distT="0" distB="0" distL="0" distR="0" wp14:anchorId="269BE123" wp14:editId="4518B1AA">
+            <wp:extent cx="4972050" cy="2162640"/>
+            <wp:effectExtent l="0" t="0" r="0" b="9525"/>
+            <wp:docPr id="7" name="Picture 7"/>
             <wp:cNvGraphicFramePr>
               <a:graphicFrameLocks xmlns:a="http://schemas.openxmlformats.org/drawingml/2006/main" noChangeAspect="1"/>
             </wp:cNvGraphicFramePr>
@@ -2616,7 +3555,7 @@
                   <pic:spPr>
                     <a:xfrm>
                       <a:off x="0" y="0"/>
-                      <a:ext cx="3864518" cy="3095525"/>
+                      <a:ext cx="4969847" cy="2161682"/>
                     </a:xfrm>
                     <a:prstGeom prst="rect">
                       <a:avLst/>
@@ -2640,19 +3579,29 @@
         <w:rPr>
           <w:i/>
         </w:rPr>
-        <w:t>Figure 4: Stress distribution</w:t>
-      </w:r>
-    </w:p>
-    <w:p>
-      <w:r>
-        <w:lastRenderedPageBreak/>
-        <w:t xml:space="preserve">The impact velocity was changed from 80 m/s to 600 m/s to find out its corresponding residual velocity. </w:t>
-      </w:r>
-      <w:r>
-        <w:t>T</w:t>
-      </w:r>
-      <w:r>
-        <w:t xml:space="preserve">he results are shown in figure </w:t>
+        <w:t>Figure 5: Velocity of the Projectile through Time</w:t>
+      </w:r>
+    </w:p>
+    <w:p/>
+    <w:p>
+      <w:pPr>
+        <w:pStyle w:val="Heading1"/>
+        <w:spacing w:after="240"/>
+      </w:pPr>
+      <w:bookmarkStart w:id="14" w:name="_Toc481699524"/>
+      <w:bookmarkStart w:id="15" w:name="_Toc479261293"/>
+      <w:r>
+        <w:t>6. Validation</w:t>
+      </w:r>
+      <w:bookmarkEnd w:id="14"/>
+      <w:r>
+        <w:t xml:space="preserve"> </w:t>
+      </w:r>
+      <w:bookmarkEnd w:id="15"/>
+    </w:p>
+    <w:p>
+      <w:r>
+        <w:t xml:space="preserve">The validation process is to make sure that our simulation could represent reality. The most direct method is to compare our simulation result with the experiment data. This comparison is illustrated in figure </w:t>
       </w:r>
       <w:r>
         <w:t>6</w:t>
@@ -2660,16 +3609,16 @@
       <w:r>
         <w:t xml:space="preserve">. </w:t>
       </w:r>
-      <w:r>
-        <w:t xml:space="preserve">It could be confirmed again that the ballistic limit is around 360 m/s. If the projectile has lower initial velocity than this, it could not go through this composite board and will stuck in the material. The purpose of this project is to </w:t>
-      </w:r>
-      <w:r>
-        <w:t>design</w:t>
-      </w:r>
-      <w:r>
-        <w:t xml:space="preserve"> a light enough composite material board which has a higher ballistic limit to withstand the debris shock during storms.</w:t>
-      </w:r>
-    </w:p>
+    </w:p>
+    <w:p>
+      <w:r>
+        <w:t xml:space="preserve">As could be seen, the </w:t>
+      </w:r>
+      <w:r>
+        <w:t>simulation results fit quite well to the experiment data, especially in higher velocity margin. There is still some difference in the ballistic limit area. The simulation limit is about 360m/s as discussed in former part, while the experiment ballistic limit is about 320 m/s. The difference is about 12%. So we may need to take a safety factor larger than 1.2 to avoid this difference effect.</w:t>
+      </w:r>
+    </w:p>
+    <w:p/>
     <w:p>
       <w:pPr>
         <w:spacing w:after="0"/>
@@ -2680,11 +3629,12 @@
           <w:noProof/>
           <w:lang w:eastAsia="en-AU"/>
         </w:rPr>
+        <w:lastRenderedPageBreak/>
         <w:drawing>
-          <wp:inline distT="0" distB="0" distL="0" distR="0" wp14:anchorId="269BE123" wp14:editId="4518B1AA">
-            <wp:extent cx="4972050" cy="2162640"/>
-            <wp:effectExtent l="0" t="0" r="0" b="9525"/>
-            <wp:docPr id="7" name="Picture 7"/>
+          <wp:inline distT="0" distB="0" distL="0" distR="0" wp14:anchorId="589E2B8F" wp14:editId="13E8EF06">
+            <wp:extent cx="4580878" cy="2821681"/>
+            <wp:effectExtent l="0" t="0" r="0" b="0"/>
+            <wp:docPr id="14" name="Picture 14"/>
             <wp:cNvGraphicFramePr>
               <a:graphicFrameLocks xmlns:a="http://schemas.openxmlformats.org/drawingml/2006/main" noChangeAspect="1"/>
             </wp:cNvGraphicFramePr>
@@ -2704,105 +3654,6 @@
                   <pic:spPr>
                     <a:xfrm>
                       <a:off x="0" y="0"/>
-                      <a:ext cx="4969847" cy="2161682"/>
-                    </a:xfrm>
-                    <a:prstGeom prst="rect">
-                      <a:avLst/>
-                    </a:prstGeom>
-                  </pic:spPr>
-                </pic:pic>
-              </a:graphicData>
-            </a:graphic>
-          </wp:inline>
-        </w:drawing>
-      </w:r>
-    </w:p>
-    <w:p>
-      <w:pPr>
-        <w:jc w:val="center"/>
-        <w:rPr>
-          <w:i/>
-        </w:rPr>
-      </w:pPr>
-      <w:r>
-        <w:rPr>
-          <w:i/>
-        </w:rPr>
-        <w:t>Figure 5: Velocity of the Projectile through Time</w:t>
-      </w:r>
-    </w:p>
-    <w:p/>
-    <w:p>
-      <w:pPr>
-        <w:pStyle w:val="Heading1"/>
-        <w:spacing w:after="240"/>
-      </w:pPr>
-      <w:bookmarkStart w:id="14" w:name="_Toc481699524"/>
-      <w:bookmarkStart w:id="15" w:name="_Toc479261293"/>
-      <w:r>
-        <w:t>6. Validation</w:t>
-      </w:r>
-      <w:bookmarkEnd w:id="14"/>
-      <w:r>
-        <w:t xml:space="preserve"> </w:t>
-      </w:r>
-      <w:bookmarkEnd w:id="15"/>
-    </w:p>
-    <w:p>
-      <w:r>
-        <w:t xml:space="preserve">The validation process is to make sure that our simulation could represent reality. The most direct method is to compare our simulation result with the experiment data. This comparison is illustrated in figure </w:t>
-      </w:r>
-      <w:r>
-        <w:t>6</w:t>
-      </w:r>
-      <w:r>
-        <w:t xml:space="preserve">. </w:t>
-      </w:r>
-    </w:p>
-    <w:p>
-      <w:r>
-        <w:t xml:space="preserve">As could be seen, the </w:t>
-      </w:r>
-      <w:r>
-        <w:t>simulation results fit quite well to the experiment data, especially in higher velocity margin. There is still some difference in the ballistic limit area. The simulation limit is about 360m/s as discussed in former part, while the experiment ballistic limit is about 320 m/s. The difference is about 12%. So we may need to take a safety factor larger than 1.2 to avoid this difference effect.</w:t>
-      </w:r>
-    </w:p>
-    <w:p/>
-    <w:p>
-      <w:pPr>
-        <w:spacing w:after="0"/>
-        <w:jc w:val="center"/>
-      </w:pPr>
-      <w:r>
-        <w:rPr>
-          <w:noProof/>
-          <w:lang w:eastAsia="en-AU"/>
-        </w:rPr>
-        <w:lastRenderedPageBreak/>
-        <w:drawing>
-          <wp:inline distT="0" distB="0" distL="0" distR="0" wp14:anchorId="589E2B8F" wp14:editId="13E8EF06">
-            <wp:extent cx="4580878" cy="2821681"/>
-            <wp:effectExtent l="0" t="0" r="0" b="0"/>
-            <wp:docPr id="14" name="Picture 14"/>
-            <wp:cNvGraphicFramePr>
-              <a:graphicFrameLocks xmlns:a="http://schemas.openxmlformats.org/drawingml/2006/main" noChangeAspect="1"/>
-            </wp:cNvGraphicFramePr>
-            <a:graphic xmlns:a="http://schemas.openxmlformats.org/drawingml/2006/main">
-              <a:graphicData uri="http://schemas.openxmlformats.org/drawingml/2006/picture">
-                <pic:pic xmlns:pic="http://schemas.openxmlformats.org/drawingml/2006/picture">
-                  <pic:nvPicPr>
-                    <pic:cNvPr id="0" name=""/>
-                    <pic:cNvPicPr/>
-                  </pic:nvPicPr>
-                  <pic:blipFill>
-                    <a:blip r:embed="rId15"/>
-                    <a:stretch>
-                      <a:fillRect/>
-                    </a:stretch>
-                  </pic:blipFill>
-                  <pic:spPr>
-                    <a:xfrm>
-                      <a:off x="0" y="0"/>
                       <a:ext cx="4583754" cy="2823453"/>
                     </a:xfrm>
                     <a:prstGeom prst="rect">
@@ -2945,160 +3796,6 @@
     </w:p>
     <w:p>
       <w:r>
-        <w:t xml:space="preserve">According to the </w:t>
-      </w:r>
-      <w:r>
-        <w:t xml:space="preserve">Design guidelines for Queensland public cyclone shelters </w:t>
-      </w:r>
-      <w:r>
-        <w:t>[</w:t>
-      </w:r>
-      <w:r>
-        <w:t>5</w:t>
-      </w:r>
-      <w:r>
-        <w:t xml:space="preserve">], </w:t>
-      </w:r>
-      <w:r>
-        <w:t>i</w:t>
-      </w:r>
-      <w:r>
-        <w:t xml:space="preserve">n Queensland’s tropical cyclone region, </w:t>
-      </w:r>
-      <w:r>
-        <w:t>the 1 in 10,0</w:t>
-      </w:r>
-      <w:r>
-        <w:t>0</w:t>
-      </w:r>
-      <w:r>
-        <w:t xml:space="preserve">0 </w:t>
-      </w:r>
-      <w:r>
-        <w:t>years’</w:t>
-      </w:r>
-      <w:r>
-        <w:t xml:space="preserve"> probability based criterion, V</w:t>
-      </w:r>
-      <w:r>
-        <w:rPr>
-          <w:vertAlign w:val="subscript"/>
-        </w:rPr>
-        <w:t>10,00</w:t>
-      </w:r>
-      <w:r>
-        <w:t xml:space="preserve"> is 306 km/hr, which equals to 85 m/s. This design guideline also set two debris loads criteria for public cyclone shelters:</w:t>
-      </w:r>
-    </w:p>
-    <w:p>
-      <w:pPr>
-        <w:pStyle w:val="ListParagraph"/>
-        <w:numPr>
-          <w:ilvl w:val="0"/>
-          <w:numId w:val="1"/>
-        </w:numPr>
-      </w:pPr>
-      <w:r>
-        <w:t>Five spherical steel balls of 2 grams mass (8 mm diameter)</w:t>
-      </w:r>
-      <w:r>
-        <w:t xml:space="preserve"> impacting at 0.4 *</w:t>
-      </w:r>
-      <w:r>
-        <w:t xml:space="preserve"> </w:t>
-      </w:r>
-      <w:r>
-        <w:t>V</w:t>
-      </w:r>
-      <w:r>
-        <w:rPr>
-          <w:vertAlign w:val="subscript"/>
-        </w:rPr>
-        <w:t>10,00</w:t>
-      </w:r>
-      <w:r>
-        <w:t xml:space="preserve"> (34 m/s) for horizontal trajectories and 0.3 *</w:t>
-      </w:r>
-      <w:r>
-        <w:t xml:space="preserve"> </w:t>
-      </w:r>
-      <w:r>
-        <w:t>V</w:t>
-      </w:r>
-      <w:r>
-        <w:rPr>
-          <w:vertAlign w:val="subscript"/>
-        </w:rPr>
-        <w:t>10,00</w:t>
-      </w:r>
-      <w:r>
-        <w:t xml:space="preserve"> (25.5 m/s)for vertical trajectories;</w:t>
-      </w:r>
-    </w:p>
-    <w:p>
-      <w:pPr>
-        <w:pStyle w:val="ListParagraph"/>
-        <w:numPr>
-          <w:ilvl w:val="0"/>
-          <w:numId w:val="1"/>
-        </w:numPr>
-      </w:pPr>
-      <w:r>
-        <w:t>A 100 mm * 50 mm piece of timber of 4 kg impacting end-on at 0.4 *</w:t>
-      </w:r>
-      <w:r>
-        <w:t xml:space="preserve"> </w:t>
-      </w:r>
-      <w:r>
-        <w:t>V</w:t>
-      </w:r>
-      <w:r>
-        <w:rPr>
-          <w:vertAlign w:val="subscript"/>
-        </w:rPr>
-        <w:t>10</w:t>
-      </w:r>
-      <w:proofErr w:type="gramStart"/>
-      <w:r>
-        <w:rPr>
-          <w:vertAlign w:val="subscript"/>
-        </w:rPr>
-        <w:t>,00</w:t>
-      </w:r>
-      <w:proofErr w:type="gramEnd"/>
-      <w:r>
-        <w:t xml:space="preserve"> for horizontal trajectories and 0.1*</w:t>
-      </w:r>
-      <w:r>
-        <w:t xml:space="preserve"> </w:t>
-      </w:r>
-      <w:r>
-        <w:t>V</w:t>
-      </w:r>
-      <w:r>
-        <w:rPr>
-          <w:vertAlign w:val="subscript"/>
-        </w:rPr>
-        <w:t>10,00</w:t>
-      </w:r>
-      <w:r>
-        <w:t xml:space="preserve"> (8.5 m/s)for vertical trajectories.</w:t>
-      </w:r>
-    </w:p>
-    <w:p>
-      <w:r>
-        <w:t xml:space="preserve">The first criterion is taken in this project. Five steel balls of 2 grams mass are simplified as one ball of 10 grams (20 mm diameter). Take five projectile into one should be more dangerous for the protection board, so this simplification is </w:t>
-      </w:r>
-      <w:r>
-        <w:t xml:space="preserve">considered to be </w:t>
-      </w:r>
-      <w:r>
-        <w:t>safe.</w:t>
-      </w:r>
-    </w:p>
-    <w:p>
-      <w:r>
-        <w:lastRenderedPageBreak/>
         <w:t xml:space="preserve">The boundary conditions are the same as the former model: fixed support on the four edges. This model is also symmetrised along the two </w:t>
       </w:r>
       <w:proofErr w:type="spellStart"/>
@@ -3119,6 +3816,7 @@
           <w:noProof/>
           <w:lang w:eastAsia="en-AU"/>
         </w:rPr>
+        <w:lastRenderedPageBreak/>
         <w:drawing>
           <wp:inline distT="0" distB="0" distL="0" distR="0" wp14:anchorId="16C04640" wp14:editId="6953CFE0">
             <wp:extent cx="5292474" cy="3944679"/>
@@ -3137,7 +3835,7 @@
                     </pic:cNvPicPr>
                   </pic:nvPicPr>
                   <pic:blipFill>
-                    <a:blip r:embed="rId16">
+                    <a:blip r:embed="rId15">
                       <a:extLst>
                         <a:ext uri="{28A0092B-C50C-407E-A947-70E740481C1C}">
                           <a14:useLocalDpi xmlns:a14="http://schemas.microsoft.com/office/drawing/2010/main" val="0"/>
@@ -3240,7 +3938,7 @@
                     <pic:cNvPicPr/>
                   </pic:nvPicPr>
                   <pic:blipFill>
-                    <a:blip r:embed="rId17"/>
+                    <a:blip r:embed="rId16"/>
                     <a:stretch>
                       <a:fillRect/>
                     </a:stretch>
@@ -3298,7 +3996,7 @@
             <wp:cNvGraphicFramePr/>
             <a:graphic xmlns:a="http://schemas.openxmlformats.org/drawingml/2006/main">
               <a:graphicData uri="http://schemas.openxmlformats.org/drawingml/2006/chart">
-                <c:chart xmlns:c="http://schemas.openxmlformats.org/drawingml/2006/chart" xmlns:r="http://schemas.openxmlformats.org/officeDocument/2006/relationships" r:id="rId18"/>
+                <c:chart xmlns:c="http://schemas.openxmlformats.org/drawingml/2006/chart" xmlns:r="http://schemas.openxmlformats.org/officeDocument/2006/relationships" r:id="rId17"/>
               </a:graphicData>
             </a:graphic>
           </wp:inline>
@@ -3411,7 +4109,7 @@
                     <pic:cNvPicPr/>
                   </pic:nvPicPr>
                   <pic:blipFill>
-                    <a:blip r:embed="rId19"/>
+                    <a:blip r:embed="rId18"/>
                     <a:stretch>
                       <a:fillRect/>
                     </a:stretch>
@@ -3526,7 +4224,7 @@
             <wp:cNvGraphicFramePr/>
             <a:graphic xmlns:a="http://schemas.openxmlformats.org/drawingml/2006/main">
               <a:graphicData uri="http://schemas.openxmlformats.org/drawingml/2006/chart">
-                <c:chart xmlns:c="http://schemas.openxmlformats.org/drawingml/2006/chart" xmlns:r="http://schemas.openxmlformats.org/officeDocument/2006/relationships" r:id="rId20"/>
+                <c:chart xmlns:c="http://schemas.openxmlformats.org/drawingml/2006/chart" xmlns:r="http://schemas.openxmlformats.org/officeDocument/2006/relationships" r:id="rId19"/>
               </a:graphicData>
             </a:graphic>
           </wp:inline>
@@ -3874,7 +4572,24 @@
     </w:p>
     <w:p>
       <w:r>
-        <w:t xml:space="preserve">[5] </w:t>
+        <w:t>[</w:t>
+      </w:r>
+      <w:r>
+        <w:t>5</w:t>
+      </w:r>
+      <w:r>
+        <w:t>] Standards Australia, Standards New Zealand, AS 1170.2:2011 Structural design actions Part 2: Wind actions, 2011</w:t>
+      </w:r>
+    </w:p>
+    <w:p>
+      <w:r>
+        <w:t>[</w:t>
+      </w:r>
+      <w:r>
+        <w:t>6</w:t>
+      </w:r>
+      <w:r>
+        <w:t xml:space="preserve">] </w:t>
       </w:r>
       <w:proofErr w:type="spellStart"/>
       <w:r>
@@ -3890,7 +4605,7 @@
         <w:t>[</w:t>
       </w:r>
       <w:r>
-        <w:t>6</w:t>
+        <w:t>7</w:t>
       </w:r>
       <w:r>
         <w:t xml:space="preserve">] Ulrich Frye, Simulated wind driven debris impact testing of </w:t>
@@ -3902,20 +4617,6 @@
       <w:proofErr w:type="spellEnd"/>
       <w:r>
         <w:t xml:space="preserve"> debris screen, 2010</w:t>
-      </w:r>
-    </w:p>
-    <w:p>
-      <w:r>
-        <w:t>[</w:t>
-      </w:r>
-      <w:r>
-        <w:t>7</w:t>
-      </w:r>
-      <w:r>
-        <w:t xml:space="preserve">] </w:t>
-      </w:r>
-      <w:r>
-        <w:t>Standards Australia, Standards New Zealand, AS 1170.2:2011 Structural design actions Part 2: Wind actions, 2011</w:t>
       </w:r>
     </w:p>
     <w:p/>
@@ -3932,6 +4633,92 @@
 <file path=word/numbering.xml><?xml version="1.0" encoding="utf-8"?>
 <w:numbering xmlns:wpc="http://schemas.microsoft.com/office/word/2010/wordprocessingCanvas" xmlns:mc="http://schemas.openxmlformats.org/markup-compatibility/2006" xmlns:o="urn:schemas-microsoft-com:office:office" xmlns:r="http://schemas.openxmlformats.org/officeDocument/2006/relationships" xmlns:m="http://schemas.openxmlformats.org/officeDocument/2006/math" xmlns:v="urn:schemas-microsoft-com:vml" xmlns:wp14="http://schemas.microsoft.com/office/word/2010/wordprocessingDrawing" xmlns:wp="http://schemas.openxmlformats.org/drawingml/2006/wordprocessingDrawing" xmlns:w10="urn:schemas-microsoft-com:office:word" xmlns:w="http://schemas.openxmlformats.org/wordprocessingml/2006/main" xmlns:w14="http://schemas.microsoft.com/office/word/2010/wordml" xmlns:wpg="http://schemas.microsoft.com/office/word/2010/wordprocessingGroup" xmlns:wpi="http://schemas.microsoft.com/office/word/2010/wordprocessingInk" xmlns:wne="http://schemas.microsoft.com/office/word/2006/wordml" xmlns:wps="http://schemas.microsoft.com/office/word/2010/wordprocessingShape" mc:Ignorable="w14 wp14">
   <w:abstractNum w:abstractNumId="0">
+    <w:nsid w:val="06800EC5"/>
+    <w:multiLevelType w:val="hybridMultilevel"/>
+    <w:tmpl w:val="7DF0F01C"/>
+    <w:lvl w:ilvl="0" w:tplc="0C090017">
+      <w:start w:val="1"/>
+      <w:numFmt w:val="lowerLetter"/>
+      <w:lvlText w:val="%1)"/>
+      <w:lvlJc w:val="left"/>
+      <w:pPr>
+        <w:ind w:left="720" w:hanging="360"/>
+      </w:pPr>
+    </w:lvl>
+    <w:lvl w:ilvl="1" w:tplc="0C090019" w:tentative="1">
+      <w:start w:val="1"/>
+      <w:numFmt w:val="lowerLetter"/>
+      <w:lvlText w:val="%2."/>
+      <w:lvlJc w:val="left"/>
+      <w:pPr>
+        <w:ind w:left="1440" w:hanging="360"/>
+      </w:pPr>
+    </w:lvl>
+    <w:lvl w:ilvl="2" w:tplc="0C09001B" w:tentative="1">
+      <w:start w:val="1"/>
+      <w:numFmt w:val="lowerRoman"/>
+      <w:lvlText w:val="%3."/>
+      <w:lvlJc w:val="right"/>
+      <w:pPr>
+        <w:ind w:left="2160" w:hanging="180"/>
+      </w:pPr>
+    </w:lvl>
+    <w:lvl w:ilvl="3" w:tplc="0C09000F" w:tentative="1">
+      <w:start w:val="1"/>
+      <w:numFmt w:val="decimal"/>
+      <w:lvlText w:val="%4."/>
+      <w:lvlJc w:val="left"/>
+      <w:pPr>
+        <w:ind w:left="2880" w:hanging="360"/>
+      </w:pPr>
+    </w:lvl>
+    <w:lvl w:ilvl="4" w:tplc="0C090019" w:tentative="1">
+      <w:start w:val="1"/>
+      <w:numFmt w:val="lowerLetter"/>
+      <w:lvlText w:val="%5."/>
+      <w:lvlJc w:val="left"/>
+      <w:pPr>
+        <w:ind w:left="3600" w:hanging="360"/>
+      </w:pPr>
+    </w:lvl>
+    <w:lvl w:ilvl="5" w:tplc="0C09001B" w:tentative="1">
+      <w:start w:val="1"/>
+      <w:numFmt w:val="lowerRoman"/>
+      <w:lvlText w:val="%6."/>
+      <w:lvlJc w:val="right"/>
+      <w:pPr>
+        <w:ind w:left="4320" w:hanging="180"/>
+      </w:pPr>
+    </w:lvl>
+    <w:lvl w:ilvl="6" w:tplc="0C09000F" w:tentative="1">
+      <w:start w:val="1"/>
+      <w:numFmt w:val="decimal"/>
+      <w:lvlText w:val="%7."/>
+      <w:lvlJc w:val="left"/>
+      <w:pPr>
+        <w:ind w:left="5040" w:hanging="360"/>
+      </w:pPr>
+    </w:lvl>
+    <w:lvl w:ilvl="7" w:tplc="0C090019" w:tentative="1">
+      <w:start w:val="1"/>
+      <w:numFmt w:val="lowerLetter"/>
+      <w:lvlText w:val="%8."/>
+      <w:lvlJc w:val="left"/>
+      <w:pPr>
+        <w:ind w:left="5760" w:hanging="360"/>
+      </w:pPr>
+    </w:lvl>
+    <w:lvl w:ilvl="8" w:tplc="0C09001B" w:tentative="1">
+      <w:start w:val="1"/>
+      <w:numFmt w:val="lowerRoman"/>
+      <w:lvlText w:val="%9."/>
+      <w:lvlJc w:val="right"/>
+      <w:pPr>
+        <w:ind w:left="6480" w:hanging="180"/>
+      </w:pPr>
+    </w:lvl>
+  </w:abstractNum>
+  <w:abstractNum w:abstractNumId="1">
     <w:nsid w:val="36C1385B"/>
     <w:multiLevelType w:val="hybridMultilevel"/>
     <w:tmpl w:val="EBFA7D3A"/>
@@ -4021,6 +4808,9 @@
     </w:lvl>
   </w:abstractNum>
   <w:num w:numId="1">
+    <w:abstractNumId w:val="1"/>
+  </w:num>
+  <w:num w:numId="2">
     <w:abstractNumId w:val="0"/>
   </w:num>
 </w:numbering>
@@ -4873,11 +5663,11 @@
           <c:showPercent val="0"/>
           <c:showBubbleSize val="0"/>
         </c:dLbls>
-        <c:axId val="190859520"/>
-        <c:axId val="194134400"/>
+        <c:axId val="76319360"/>
+        <c:axId val="79520512"/>
       </c:scatterChart>
       <c:valAx>
-        <c:axId val="190859520"/>
+        <c:axId val="76319360"/>
         <c:scaling>
           <c:orientation val="minMax"/>
         </c:scaling>
@@ -4906,12 +5696,12 @@
         <c:majorTickMark val="none"/>
         <c:minorTickMark val="none"/>
         <c:tickLblPos val="nextTo"/>
-        <c:crossAx val="194134400"/>
+        <c:crossAx val="79520512"/>
         <c:crosses val="autoZero"/>
         <c:crossBetween val="midCat"/>
       </c:valAx>
       <c:valAx>
-        <c:axId val="194134400"/>
+        <c:axId val="79520512"/>
         <c:scaling>
           <c:orientation val="minMax"/>
         </c:scaling>
@@ -4941,7 +5731,7 @@
         <c:majorTickMark val="none"/>
         <c:minorTickMark val="none"/>
         <c:tickLblPos val="nextTo"/>
-        <c:crossAx val="190859520"/>
+        <c:crossAx val="76319360"/>
         <c:crosses val="autoZero"/>
         <c:crossBetween val="midCat"/>
       </c:valAx>
@@ -5037,11 +5827,11 @@
           <c:showPercent val="0"/>
           <c:showBubbleSize val="0"/>
         </c:dLbls>
-        <c:axId val="194171264"/>
-        <c:axId val="194173184"/>
+        <c:axId val="79558144"/>
+        <c:axId val="79560064"/>
       </c:scatterChart>
       <c:valAx>
-        <c:axId val="194171264"/>
+        <c:axId val="79558144"/>
         <c:scaling>
           <c:orientation val="minMax"/>
         </c:scaling>
@@ -5070,12 +5860,12 @@
         <c:majorTickMark val="none"/>
         <c:minorTickMark val="none"/>
         <c:tickLblPos val="nextTo"/>
-        <c:crossAx val="194173184"/>
+        <c:crossAx val="79560064"/>
         <c:crosses val="autoZero"/>
         <c:crossBetween val="midCat"/>
       </c:valAx>
       <c:valAx>
-        <c:axId val="194173184"/>
+        <c:axId val="79560064"/>
         <c:scaling>
           <c:orientation val="minMax"/>
         </c:scaling>
@@ -5105,7 +5895,7 @@
         <c:majorTickMark val="none"/>
         <c:minorTickMark val="none"/>
         <c:tickLblPos val="nextTo"/>
-        <c:crossAx val="194171264"/>
+        <c:crossAx val="79558144"/>
         <c:crosses val="autoZero"/>
         <c:crossBetween val="midCat"/>
       </c:valAx>
@@ -5225,11 +6015,11 @@
           <c:showPercent val="0"/>
           <c:showBubbleSize val="0"/>
         </c:dLbls>
-        <c:axId val="194198144"/>
-        <c:axId val="194204416"/>
+        <c:axId val="95435776"/>
+        <c:axId val="95446144"/>
       </c:scatterChart>
       <c:valAx>
-        <c:axId val="194198144"/>
+        <c:axId val="95435776"/>
         <c:scaling>
           <c:orientation val="minMax"/>
         </c:scaling>
@@ -5258,12 +6048,12 @@
         <c:majorTickMark val="none"/>
         <c:minorTickMark val="none"/>
         <c:tickLblPos val="nextTo"/>
-        <c:crossAx val="194204416"/>
+        <c:crossAx val="95446144"/>
         <c:crosses val="autoZero"/>
         <c:crossBetween val="midCat"/>
       </c:valAx>
       <c:valAx>
-        <c:axId val="194204416"/>
+        <c:axId val="95446144"/>
         <c:scaling>
           <c:orientation val="minMax"/>
         </c:scaling>
@@ -5298,7 +6088,7 @@
         <c:majorTickMark val="none"/>
         <c:minorTickMark val="none"/>
         <c:tickLblPos val="nextTo"/>
-        <c:crossAx val="194198144"/>
+        <c:crossAx val="95435776"/>
         <c:crosses val="autoZero"/>
         <c:crossBetween val="midCat"/>
       </c:valAx>
@@ -5603,7 +6393,7 @@
 </file>
 
 <file path=customXml/itemProps1.xml><?xml version="1.0" encoding="utf-8"?>
-<ds:datastoreItem xmlns:ds="http://schemas.openxmlformats.org/officeDocument/2006/customXml" ds:itemID="{382024D6-9926-49EE-8B3C-60A6140D5768}">
+<ds:datastoreItem xmlns:ds="http://schemas.openxmlformats.org/officeDocument/2006/customXml" ds:itemID="{5B3CBBA5-F04E-431F-8317-22A4B1BB4803}">
   <ds:schemaRefs>
     <ds:schemaRef ds:uri="http://schemas.openxmlformats.org/officeDocument/2006/bibliography"/>
   </ds:schemaRefs>

</xml_diff>